<commit_message>
Perform tests and choose heuristic
</commit_message>
<xml_diff>
--- a/heuristic_analysis.docx
+++ b/heuristic_analysis.docx
@@ -1,10 +1,10 @@
 
 <file path=word/document.xml><?xml version="1.0" encoding="utf-8"?>
-<w:document xmlns:wpc="http://schemas.microsoft.com/office/word/2010/wordprocessingCanvas" xmlns:cx="http://schemas.microsoft.com/office/drawing/2014/chartex" xmlns:cx1="http://schemas.microsoft.com/office/drawing/2015/9/8/chartex" xmlns:cx2="http://schemas.microsoft.com/office/drawing/2015/10/21/chartex" xmlns:mc="http://schemas.openxmlformats.org/markup-compatibility/2006" xmlns:o="urn:schemas-microsoft-com:office:office" xmlns:r="http://schemas.openxmlformats.org/officeDocument/2006/relationships" xmlns:m="http://schemas.openxmlformats.org/officeDocument/2006/math" xmlns:v="urn:schemas-microsoft-com:vml" xmlns:wp14="http://schemas.microsoft.com/office/word/2010/wordprocessingDrawing" xmlns:wp="http://schemas.openxmlformats.org/drawingml/2006/wordprocessingDrawing" xmlns:w10="urn:schemas-microsoft-com:office:word" xmlns:w="http://schemas.openxmlformats.org/wordprocessingml/2006/main" xmlns:w14="http://schemas.microsoft.com/office/word/2010/wordml" xmlns:w15="http://schemas.microsoft.com/office/word/2012/wordml" xmlns:w16se="http://schemas.microsoft.com/office/word/2015/wordml/symex" xmlns:wpg="http://schemas.microsoft.com/office/word/2010/wordprocessingGroup" xmlns:wpi="http://schemas.microsoft.com/office/word/2010/wordprocessingInk" xmlns:wne="http://schemas.microsoft.com/office/word/2006/wordml" xmlns:wps="http://schemas.microsoft.com/office/word/2010/wordprocessingShape" mc:Ignorable="w14 w15 w16se wp14">
+<w:document xmlns:wpc="http://schemas.microsoft.com/office/word/2010/wordprocessingCanvas" xmlns:cx="http://schemas.microsoft.com/office/drawing/2014/chartex" xmlns:cx1="http://schemas.microsoft.com/office/drawing/2015/9/8/chartex" xmlns:cx2="http://schemas.microsoft.com/office/drawing/2015/10/21/chartex" xmlns:cx3="http://schemas.microsoft.com/office/drawing/2016/5/9/chartex" xmlns:cx4="http://schemas.microsoft.com/office/drawing/2016/5/10/chartex" xmlns:cx5="http://schemas.microsoft.com/office/drawing/2016/5/11/chartex" xmlns:mc="http://schemas.openxmlformats.org/markup-compatibility/2006" xmlns:o="urn:schemas-microsoft-com:office:office" xmlns:r="http://schemas.openxmlformats.org/officeDocument/2006/relationships" xmlns:m="http://schemas.openxmlformats.org/officeDocument/2006/math" xmlns:v="urn:schemas-microsoft-com:vml" xmlns:wp14="http://schemas.microsoft.com/office/word/2010/wordprocessingDrawing" xmlns:wp="http://schemas.openxmlformats.org/drawingml/2006/wordprocessingDrawing" xmlns:w10="urn:schemas-microsoft-com:office:word" xmlns:w="http://schemas.openxmlformats.org/wordprocessingml/2006/main" xmlns:w14="http://schemas.microsoft.com/office/word/2010/wordml" xmlns:w15="http://schemas.microsoft.com/office/word/2012/wordml" xmlns:w16se="http://schemas.microsoft.com/office/word/2015/wordml/symex" xmlns:wpg="http://schemas.microsoft.com/office/word/2010/wordprocessingGroup" xmlns:wpi="http://schemas.microsoft.com/office/word/2010/wordprocessingInk" xmlns:wne="http://schemas.microsoft.com/office/word/2006/wordml" xmlns:wps="http://schemas.microsoft.com/office/word/2010/wordprocessingShape" mc:Ignorable="w14 w15 w16se wp14">
   <w:body>
     <w:p>
       <w:pPr>
-        <w:pStyle w:val="Heading1"/>
+        <w:pStyle w:val="Ttulo1"/>
       </w:pPr>
       <w:r>
         <w:t>Heuristic Analysis</w:t>
@@ -39,7 +39,7 @@
     </w:p>
     <w:p>
       <w:pPr>
-        <w:pStyle w:val="Heading2"/>
+        <w:pStyle w:val="Ttulo2"/>
       </w:pPr>
       <w:r>
         <w:t>Three heuristics</w:t>
@@ -52,7 +52,7 @@
     </w:p>
     <w:p>
       <w:pPr>
-        <w:pStyle w:val="Heading3"/>
+        <w:pStyle w:val="Ttulo3"/>
       </w:pPr>
       <w:r>
         <w:t>Difference between n</w:t>
@@ -77,6 +77,9 @@
       </w:r>
       <w:r>
         <w:t>movements</w:t>
+      </w:r>
+      <w:r>
+        <w:t xml:space="preserve"> – Heuristic 1</w:t>
       </w:r>
     </w:p>
     <w:p>
@@ -86,7 +89,7 @@
     </w:p>
     <w:p>
       <w:pPr>
-        <w:pStyle w:val="Subtitle"/>
+        <w:pStyle w:val="Subttulo"/>
       </w:pPr>
       <w:r>
         <w:t>return (</w:t>
@@ -148,13 +151,19 @@
       </w:r>
       <w:proofErr w:type="spellEnd"/>
       <w:r>
-        <w:t>. The results were 65</w:t>
-      </w:r>
-      <w:r>
-        <w:t>.00</w:t>
-      </w:r>
-      <w:r>
-        <w:t xml:space="preserve">% student against 57.86% </w:t>
+        <w:t xml:space="preserve">. The results were </w:t>
+      </w:r>
+      <w:r>
+        <w:t>66.71</w:t>
+      </w:r>
+      <w:r>
+        <w:t xml:space="preserve">% student against </w:t>
+      </w:r>
+      <w:r>
+        <w:t>66.25</w:t>
+      </w:r>
+      <w:r>
+        <w:t xml:space="preserve">% </w:t>
       </w:r>
       <w:proofErr w:type="spellStart"/>
       <w:r>
@@ -180,16 +189,19 @@
     </w:p>
     <w:p>
       <w:pPr>
-        <w:pStyle w:val="Heading3"/>
+        <w:pStyle w:val="Ttulo3"/>
       </w:pPr>
       <w:r>
-        <w:t>Average d</w:t>
-      </w:r>
-      <w:r>
-        <w:t>ifference between number of player’s movements minus number of opponent’s movements</w:t>
-      </w:r>
-      <w:r>
-        <w:t xml:space="preserve"> for one move ahead</w:t>
+        <w:t>Average difference between number of player’s movements minus number of opponent’s movements for one move ahead</w:t>
+      </w:r>
+      <w:r>
+        <w:t xml:space="preserve"> </w:t>
+      </w:r>
+      <w:r>
+        <w:t xml:space="preserve">– Heuristic </w:t>
+      </w:r>
+      <w:r>
+        <w:t>2</w:t>
       </w:r>
     </w:p>
     <w:p>
@@ -199,7 +211,7 @@
     </w:p>
     <w:p>
       <w:pPr>
-        <w:pStyle w:val="Subtitle"/>
+        <w:pStyle w:val="Subttulo"/>
       </w:pPr>
       <w:r>
         <w:t xml:space="preserve">    score = 0</w:t>
@@ -207,7 +219,7 @@
     </w:p>
     <w:p>
       <w:pPr>
-        <w:pStyle w:val="Subtitle"/>
+        <w:pStyle w:val="Subttulo"/>
       </w:pPr>
       <w:r>
         <w:t xml:space="preserve">    for move in </w:t>
@@ -223,7 +235,7 @@
     </w:p>
     <w:p>
       <w:pPr>
-        <w:pStyle w:val="Subtitle"/>
+        <w:pStyle w:val="Subttulo"/>
       </w:pPr>
       <w:r>
         <w:t xml:space="preserve">        </w:t>
@@ -237,13 +249,8 @@
         <w:t xml:space="preserve"> = </w:t>
       </w:r>
       <w:proofErr w:type="spellStart"/>
-      <w:proofErr w:type="gramStart"/>
-      <w:r>
-        <w:t>game.forecast</w:t>
-      </w:r>
-      <w:proofErr w:type="gramEnd"/>
-      <w:r>
-        <w:t>_move</w:t>
+      <w:r>
+        <w:t>game.forecast_move</w:t>
       </w:r>
       <w:proofErr w:type="spellEnd"/>
       <w:r>
@@ -252,7 +259,7 @@
     </w:p>
     <w:p>
       <w:pPr>
-        <w:pStyle w:val="Subtitle"/>
+        <w:pStyle w:val="Subttulo"/>
       </w:pPr>
       <w:r>
         <w:t xml:space="preserve">        score += float(</w:t>
@@ -300,7 +307,7 @@
     </w:p>
     <w:p>
       <w:pPr>
-        <w:pStyle w:val="Subtitle"/>
+        <w:pStyle w:val="Subttulo"/>
       </w:pPr>
       <w:r>
         <w:t xml:space="preserve">    division = (</w:t>
@@ -335,20 +342,12 @@
       </w:r>
       <w:proofErr w:type="spellEnd"/>
       <w:r>
-        <w:t>(player)</w:t>
-      </w:r>
-      <w:proofErr w:type="gramStart"/>
-      <w:r>
-        <w:t>) !</w:t>
-      </w:r>
-      <w:proofErr w:type="gramEnd"/>
-      <w:r>
-        <w:t>= 0 else 0.001)</w:t>
+        <w:t>(player)) != 0 else 0.001)</w:t>
       </w:r>
     </w:p>
     <w:p>
       <w:pPr>
-        <w:pStyle w:val="Subtitle"/>
+        <w:pStyle w:val="Subttulo"/>
       </w:pPr>
       <w:r>
         <w:t xml:space="preserve">    return score / division</w:t>
@@ -356,7 +355,19 @@
     </w:p>
     <w:p>
       <w:r>
-        <w:t xml:space="preserve">The performance here was 73.57% Student and 67.14% </w:t>
+        <w:t xml:space="preserve">The performance here was </w:t>
+      </w:r>
+      <w:r>
+        <w:t>67.21</w:t>
+      </w:r>
+      <w:r>
+        <w:t xml:space="preserve">% Student and </w:t>
+      </w:r>
+      <w:r>
+        <w:t>67.96</w:t>
+      </w:r>
+      <w:r>
+        <w:t xml:space="preserve">% </w:t>
       </w:r>
       <w:proofErr w:type="spellStart"/>
       <w:r>
@@ -364,7 +375,10 @@
       </w:r>
       <w:proofErr w:type="spellEnd"/>
       <w:r>
-        <w:t xml:space="preserve">. When we go one movement ahead we are seeing more into the future than the </w:t>
+        <w:t xml:space="preserve">. When we go one movement ahead we are seeing more into </w:t>
+      </w:r>
+      <w:r>
+        <w:t xml:space="preserve">the future than the </w:t>
       </w:r>
       <w:proofErr w:type="spellStart"/>
       <w:r>
@@ -372,27 +386,27 @@
       </w:r>
       <w:proofErr w:type="spellEnd"/>
       <w:r>
-        <w:t>, so the performance is better.</w:t>
+        <w:t xml:space="preserve"> but since we are spending more time the result is approximately the same</w:t>
+      </w:r>
+      <w:r>
+        <w:t>.</w:t>
       </w:r>
     </w:p>
     <w:p>
       <w:pPr>
-        <w:pStyle w:val="Heading3"/>
+        <w:pStyle w:val="Ttulo3"/>
       </w:pPr>
       <w:r>
-        <w:t xml:space="preserve">Average difference between number of player’s movements minus number of opponent’s movements for </w:t>
-      </w:r>
-      <w:r>
-        <w:t>two</w:t>
-      </w:r>
-      <w:r>
-        <w:t xml:space="preserve"> move</w:t>
-      </w:r>
-      <w:r>
-        <w:t>s</w:t>
-      </w:r>
-      <w:r>
-        <w:t xml:space="preserve"> ahead</w:t>
+        <w:t>Average difference between number of player’s movements minus number of opponent’s movements for two moves ahead</w:t>
+      </w:r>
+      <w:r>
+        <w:t xml:space="preserve"> </w:t>
+      </w:r>
+      <w:r>
+        <w:t xml:space="preserve">– Heuristic </w:t>
+      </w:r>
+      <w:r>
+        <w:t>3</w:t>
       </w:r>
     </w:p>
     <w:p>
@@ -402,7 +416,7 @@
     </w:p>
     <w:p>
       <w:pPr>
-        <w:pStyle w:val="Subtitle"/>
+        <w:pStyle w:val="Subttulo"/>
       </w:pPr>
       <w:r>
         <w:lastRenderedPageBreak/>
@@ -411,7 +425,7 @@
     </w:p>
     <w:p>
       <w:pPr>
-        <w:pStyle w:val="Subtitle"/>
+        <w:pStyle w:val="Subttulo"/>
       </w:pPr>
       <w:r>
         <w:t xml:space="preserve">    division = 0</w:t>
@@ -419,7 +433,7 @@
     </w:p>
     <w:p>
       <w:pPr>
-        <w:pStyle w:val="Subtitle"/>
+        <w:pStyle w:val="Subttulo"/>
       </w:pPr>
       <w:r>
         <w:t xml:space="preserve">    for move in </w:t>
@@ -435,7 +449,7 @@
     </w:p>
     <w:p>
       <w:pPr>
-        <w:pStyle w:val="Subtitle"/>
+        <w:pStyle w:val="Subttulo"/>
       </w:pPr>
       <w:r>
         <w:t xml:space="preserve">        </w:t>
@@ -449,13 +463,8 @@
         <w:t xml:space="preserve"> = </w:t>
       </w:r>
       <w:proofErr w:type="spellStart"/>
-      <w:proofErr w:type="gramStart"/>
-      <w:r>
-        <w:t>game.forecast</w:t>
-      </w:r>
-      <w:proofErr w:type="gramEnd"/>
-      <w:r>
-        <w:t>_move</w:t>
+      <w:r>
+        <w:t>game.forecast_move</w:t>
       </w:r>
       <w:proofErr w:type="spellEnd"/>
       <w:r>
@@ -464,7 +473,7 @@
     </w:p>
     <w:p>
       <w:pPr>
-        <w:pStyle w:val="Subtitle"/>
+        <w:pStyle w:val="Subttulo"/>
       </w:pPr>
       <w:r>
         <w:t xml:space="preserve">        for </w:t>
@@ -496,7 +505,7 @@
     </w:p>
     <w:p>
       <w:pPr>
-        <w:pStyle w:val="Subtitle"/>
+        <w:pStyle w:val="Subttulo"/>
       </w:pPr>
       <w:r>
         <w:t xml:space="preserve">            </w:t>
@@ -511,15 +520,7 @@
       </w:r>
       <w:proofErr w:type="spellStart"/>
       <w:r>
-        <w:t>game_</w:t>
-      </w:r>
-      <w:proofErr w:type="gramStart"/>
-      <w:r>
-        <w:t>copy.forecast</w:t>
-      </w:r>
-      <w:proofErr w:type="gramEnd"/>
-      <w:r>
-        <w:t>_move</w:t>
+        <w:t>game_copy.forecast_move</w:t>
       </w:r>
       <w:proofErr w:type="spellEnd"/>
       <w:r>
@@ -536,7 +537,7 @@
     </w:p>
     <w:p>
       <w:pPr>
-        <w:pStyle w:val="Subtitle"/>
+        <w:pStyle w:val="Subttulo"/>
       </w:pPr>
       <w:r>
         <w:t xml:space="preserve">            score += (</w:t>
@@ -544,7 +545,7 @@
     </w:p>
     <w:p>
       <w:pPr>
-        <w:pStyle w:val="Subtitle"/>
+        <w:pStyle w:val="Subttulo"/>
       </w:pPr>
       <w:r>
         <w:t xml:space="preserve">            float(</w:t>
@@ -568,7 +569,7 @@
     </w:p>
     <w:p>
       <w:pPr>
-        <w:pStyle w:val="Subtitle"/>
+        <w:pStyle w:val="Subttulo"/>
       </w:pPr>
       <w:r>
         <w:t xml:space="preserve">            len(game_second_copy.get_legal_moves(game.get_opponent(player))))</w:t>
@@ -576,7 +577,7 @@
     </w:p>
     <w:p>
       <w:pPr>
-        <w:pStyle w:val="Subtitle"/>
+        <w:pStyle w:val="Subttulo"/>
       </w:pPr>
       <w:r>
         <w:t xml:space="preserve">            division += 1</w:t>
@@ -584,23 +585,15 @@
     </w:p>
     <w:p>
       <w:pPr>
-        <w:pStyle w:val="Subtitle"/>
+        <w:pStyle w:val="Subttulo"/>
       </w:pPr>
       <w:r>
-        <w:t xml:space="preserve">    division = (division if </w:t>
-      </w:r>
-      <w:proofErr w:type="gramStart"/>
-      <w:r>
-        <w:t>division !</w:t>
-      </w:r>
-      <w:proofErr w:type="gramEnd"/>
-      <w:r>
-        <w:t>= 0 else 0.001)</w:t>
+        <w:t xml:space="preserve">    division = (division if division != 0 else 0.001)</w:t>
       </w:r>
     </w:p>
     <w:p>
       <w:pPr>
-        <w:pStyle w:val="Subtitle"/>
+        <w:pStyle w:val="Subttulo"/>
       </w:pPr>
       <w:r>
         <w:t xml:space="preserve">    return score / division</w:t>
@@ -611,19 +604,25 @@
         <w:t xml:space="preserve">The performance here was </w:t>
       </w:r>
       <w:r>
-        <w:t>48</w:t>
-      </w:r>
-      <w:r>
-        <w:t>.57% Student and 6</w:t>
-      </w:r>
-      <w:r>
         <w:t>5</w:t>
       </w:r>
       <w:r>
+        <w:t>8.</w:t>
+      </w:r>
+      <w:r>
+        <w:t>82</w:t>
+      </w:r>
+      <w:r>
+        <w:t>% Student and 6</w:t>
+      </w:r>
+      <w:r>
+        <w:t>7</w:t>
+      </w:r>
+      <w:r>
         <w:t>.</w:t>
       </w:r>
       <w:r>
-        <w:t>71</w:t>
+        <w:t>00</w:t>
       </w:r>
       <w:r>
         <w:t xml:space="preserve">% </w:t>
@@ -634,23 +633,15 @@
       </w:r>
       <w:proofErr w:type="spellEnd"/>
       <w:r>
-        <w:t xml:space="preserve">. When we </w:t>
-      </w:r>
-      <w:r>
-        <w:t xml:space="preserve">increased the code the time to run it became too high, in the end we couldn’t perform better than </w:t>
+        <w:t xml:space="preserve">. When we increased the code the time to run it became too high, in the end we couldn’t perform better than </w:t>
       </w:r>
       <w:proofErr w:type="spellStart"/>
       <w:r>
         <w:t>ID_Improved</w:t>
       </w:r>
       <w:proofErr w:type="spellEnd"/>
-      <w:proofErr w:type="gramStart"/>
-      <w:r>
-        <w:t xml:space="preserve">. </w:t>
-      </w:r>
-      <w:proofErr w:type="gramEnd"/>
-      <w:r>
-        <w:t xml:space="preserve">We lost too much time performing the </w:t>
+      <w:r>
+        <w:t xml:space="preserve">. We lost too much time performing the </w:t>
       </w:r>
       <w:proofErr w:type="spellStart"/>
       <w:r>
@@ -658,15 +649,3432 @@
       </w:r>
       <w:proofErr w:type="spellEnd"/>
       <w:r>
-        <w:t xml:space="preserve"> and were not seeing deeper enough in the end</w:t>
-      </w:r>
-      <w:r>
-        <w:t>.</w:t>
+        <w:t xml:space="preserve"> and were not seeing deeper enough in the end.</w:t>
       </w:r>
     </w:p>
     <w:p>
       <w:pPr>
-        <w:pStyle w:val="Heading2"/>
+        <w:pStyle w:val="Ttulo2"/>
+      </w:pPr>
+      <w:r>
+        <w:t>Table with runs</w:t>
+      </w:r>
+    </w:p>
+    <w:tbl>
+      <w:tblPr>
+        <w:tblStyle w:val="TabeladeGrade4-nfase1"/>
+        <w:tblW w:w="7302" w:type="dxa"/>
+        <w:tblLook w:val="04A0" w:firstRow="1" w:lastRow="0" w:firstColumn="1" w:lastColumn="0" w:noHBand="0" w:noVBand="1"/>
+      </w:tblPr>
+      <w:tblGrid>
+        <w:gridCol w:w="1381"/>
+        <w:gridCol w:w="1053"/>
+        <w:gridCol w:w="1381"/>
+        <w:gridCol w:w="1053"/>
+        <w:gridCol w:w="1381"/>
+        <w:gridCol w:w="1053"/>
+      </w:tblGrid>
+      <w:tr>
+        <w:trPr>
+          <w:cnfStyle w:val="100000000000" w:firstRow="1" w:lastRow="0" w:firstColumn="0" w:lastColumn="0" w:oddVBand="0" w:evenVBand="0" w:oddHBand="0" w:evenHBand="0" w:firstRowFirstColumn="0" w:firstRowLastColumn="0" w:lastRowFirstColumn="0" w:lastRowLastColumn="0"/>
+          <w:trHeight w:val="288"/>
+        </w:trPr>
+        <w:tc>
+          <w:tcPr>
+            <w:cnfStyle w:val="001000000000" w:firstRow="0" w:lastRow="0" w:firstColumn="1" w:lastColumn="0" w:oddVBand="0" w:evenVBand="0" w:oddHBand="0" w:evenHBand="0" w:firstRowFirstColumn="0" w:firstRowLastColumn="0" w:lastRowFirstColumn="0" w:lastRowLastColumn="0"/>
+            <w:tcW w:w="2434" w:type="dxa"/>
+            <w:gridSpan w:val="2"/>
+            <w:noWrap/>
+            <w:hideMark/>
+          </w:tcPr>
+          <w:p>
+            <w:pPr>
+              <w:rPr>
+                <w:rFonts w:ascii="Calibri" w:eastAsia="Times New Roman" w:hAnsi="Calibri" w:cs="Calibri"/>
+                <w:color w:val="000000"/>
+                <w:lang w:val="pt-BR" w:eastAsia="pt-BR"/>
+              </w:rPr>
+            </w:pPr>
+            <w:r>
+              <w:t xml:space="preserve">Heuristic </w:t>
+            </w:r>
+            <w:r>
+              <w:t>1</w:t>
+            </w:r>
+          </w:p>
+        </w:tc>
+        <w:tc>
+          <w:tcPr>
+            <w:tcW w:w="2434" w:type="dxa"/>
+            <w:gridSpan w:val="2"/>
+            <w:noWrap/>
+            <w:hideMark/>
+          </w:tcPr>
+          <w:p>
+            <w:pPr>
+              <w:cnfStyle w:val="100000000000" w:firstRow="1" w:lastRow="0" w:firstColumn="0" w:lastColumn="0" w:oddVBand="0" w:evenVBand="0" w:oddHBand="0" w:evenHBand="0" w:firstRowFirstColumn="0" w:firstRowLastColumn="0" w:lastRowFirstColumn="0" w:lastRowLastColumn="0"/>
+              <w:rPr>
+                <w:rFonts w:ascii="Calibri" w:eastAsia="Times New Roman" w:hAnsi="Calibri" w:cs="Calibri"/>
+                <w:color w:val="000000"/>
+                <w:lang w:val="pt-BR" w:eastAsia="pt-BR"/>
+              </w:rPr>
+            </w:pPr>
+            <w:r>
+              <w:t xml:space="preserve">Heuristic </w:t>
+            </w:r>
+            <w:r>
+              <w:t>2</w:t>
+            </w:r>
+          </w:p>
+        </w:tc>
+        <w:tc>
+          <w:tcPr>
+            <w:tcW w:w="2434" w:type="dxa"/>
+            <w:gridSpan w:val="2"/>
+            <w:noWrap/>
+            <w:hideMark/>
+          </w:tcPr>
+          <w:p>
+            <w:pPr>
+              <w:cnfStyle w:val="100000000000" w:firstRow="1" w:lastRow="0" w:firstColumn="0" w:lastColumn="0" w:oddVBand="0" w:evenVBand="0" w:oddHBand="0" w:evenHBand="0" w:firstRowFirstColumn="0" w:firstRowLastColumn="0" w:lastRowFirstColumn="0" w:lastRowLastColumn="0"/>
+              <w:rPr>
+                <w:rFonts w:ascii="Calibri" w:eastAsia="Times New Roman" w:hAnsi="Calibri" w:cs="Calibri"/>
+                <w:color w:val="000000"/>
+                <w:lang w:val="pt-BR" w:eastAsia="pt-BR"/>
+              </w:rPr>
+            </w:pPr>
+            <w:r>
+              <w:t>Heuristic 3</w:t>
+            </w:r>
+          </w:p>
+        </w:tc>
+      </w:tr>
+      <w:tr>
+        <w:trPr>
+          <w:cnfStyle w:val="000000100000" w:firstRow="0" w:lastRow="0" w:firstColumn="0" w:lastColumn="0" w:oddVBand="0" w:evenVBand="0" w:oddHBand="1" w:evenHBand="0" w:firstRowFirstColumn="0" w:firstRowLastColumn="0" w:lastRowFirstColumn="0" w:lastRowLastColumn="0"/>
+          <w:trHeight w:val="288"/>
+        </w:trPr>
+        <w:tc>
+          <w:tcPr>
+            <w:cnfStyle w:val="001000000000" w:firstRow="0" w:lastRow="0" w:firstColumn="1" w:lastColumn="0" w:oddVBand="0" w:evenVBand="0" w:oddHBand="0" w:evenHBand="0" w:firstRowFirstColumn="0" w:firstRowLastColumn="0" w:lastRowFirstColumn="0" w:lastRowLastColumn="0"/>
+            <w:tcW w:w="1381" w:type="dxa"/>
+            <w:noWrap/>
+            <w:hideMark/>
+          </w:tcPr>
+          <w:p>
+            <w:pPr>
+              <w:rPr>
+                <w:rFonts w:ascii="Calibri" w:eastAsia="Times New Roman" w:hAnsi="Calibri" w:cs="Calibri"/>
+                <w:b w:val="0"/>
+                <w:color w:val="000000"/>
+                <w:lang w:val="pt-BR" w:eastAsia="pt-BR"/>
+              </w:rPr>
+            </w:pPr>
+            <w:proofErr w:type="spellStart"/>
+            <w:r>
+              <w:rPr>
+                <w:rFonts w:ascii="Calibri" w:eastAsia="Times New Roman" w:hAnsi="Calibri" w:cs="Calibri"/>
+                <w:b w:val="0"/>
+                <w:color w:val="000000"/>
+                <w:lang w:val="pt-BR" w:eastAsia="pt-BR"/>
+              </w:rPr>
+              <w:t>ID_Improved</w:t>
+            </w:r>
+            <w:proofErr w:type="spellEnd"/>
+          </w:p>
+        </w:tc>
+        <w:tc>
+          <w:tcPr>
+            <w:tcW w:w="1053" w:type="dxa"/>
+            <w:noWrap/>
+            <w:hideMark/>
+          </w:tcPr>
+          <w:p>
+            <w:pPr>
+              <w:cnfStyle w:val="000000100000" w:firstRow="0" w:lastRow="0" w:firstColumn="0" w:lastColumn="0" w:oddVBand="0" w:evenVBand="0" w:oddHBand="1" w:evenHBand="0" w:firstRowFirstColumn="0" w:firstRowLastColumn="0" w:lastRowFirstColumn="0" w:lastRowLastColumn="0"/>
+              <w:rPr>
+                <w:rFonts w:ascii="Calibri" w:eastAsia="Times New Roman" w:hAnsi="Calibri" w:cs="Calibri"/>
+                <w:color w:val="000000"/>
+                <w:lang w:val="pt-BR" w:eastAsia="pt-BR"/>
+              </w:rPr>
+            </w:pPr>
+            <w:proofErr w:type="spellStart"/>
+            <w:r>
+              <w:rPr>
+                <w:rFonts w:ascii="Calibri" w:eastAsia="Times New Roman" w:hAnsi="Calibri" w:cs="Calibri"/>
+                <w:color w:val="000000"/>
+                <w:lang w:val="pt-BR" w:eastAsia="pt-BR"/>
+              </w:rPr>
+              <w:t>Student</w:t>
+            </w:r>
+            <w:proofErr w:type="spellEnd"/>
+          </w:p>
+        </w:tc>
+        <w:tc>
+          <w:tcPr>
+            <w:tcW w:w="1381" w:type="dxa"/>
+            <w:noWrap/>
+            <w:hideMark/>
+          </w:tcPr>
+          <w:p>
+            <w:pPr>
+              <w:cnfStyle w:val="000000100000" w:firstRow="0" w:lastRow="0" w:firstColumn="0" w:lastColumn="0" w:oddVBand="0" w:evenVBand="0" w:oddHBand="1" w:evenHBand="0" w:firstRowFirstColumn="0" w:firstRowLastColumn="0" w:lastRowFirstColumn="0" w:lastRowLastColumn="0"/>
+              <w:rPr>
+                <w:rFonts w:ascii="Calibri" w:eastAsia="Times New Roman" w:hAnsi="Calibri" w:cs="Calibri"/>
+                <w:color w:val="000000"/>
+                <w:lang w:val="pt-BR" w:eastAsia="pt-BR"/>
+              </w:rPr>
+            </w:pPr>
+            <w:proofErr w:type="spellStart"/>
+            <w:r>
+              <w:rPr>
+                <w:rFonts w:ascii="Calibri" w:eastAsia="Times New Roman" w:hAnsi="Calibri" w:cs="Calibri"/>
+                <w:color w:val="000000"/>
+                <w:lang w:val="pt-BR" w:eastAsia="pt-BR"/>
+              </w:rPr>
+              <w:t>ID_Improved</w:t>
+            </w:r>
+            <w:proofErr w:type="spellEnd"/>
+          </w:p>
+        </w:tc>
+        <w:tc>
+          <w:tcPr>
+            <w:tcW w:w="1053" w:type="dxa"/>
+            <w:noWrap/>
+            <w:hideMark/>
+          </w:tcPr>
+          <w:p>
+            <w:pPr>
+              <w:cnfStyle w:val="000000100000" w:firstRow="0" w:lastRow="0" w:firstColumn="0" w:lastColumn="0" w:oddVBand="0" w:evenVBand="0" w:oddHBand="1" w:evenHBand="0" w:firstRowFirstColumn="0" w:firstRowLastColumn="0" w:lastRowFirstColumn="0" w:lastRowLastColumn="0"/>
+              <w:rPr>
+                <w:rFonts w:ascii="Calibri" w:eastAsia="Times New Roman" w:hAnsi="Calibri" w:cs="Calibri"/>
+                <w:color w:val="000000"/>
+                <w:lang w:val="pt-BR" w:eastAsia="pt-BR"/>
+              </w:rPr>
+            </w:pPr>
+            <w:proofErr w:type="spellStart"/>
+            <w:r>
+              <w:rPr>
+                <w:rFonts w:ascii="Calibri" w:eastAsia="Times New Roman" w:hAnsi="Calibri" w:cs="Calibri"/>
+                <w:color w:val="000000"/>
+                <w:lang w:val="pt-BR" w:eastAsia="pt-BR"/>
+              </w:rPr>
+              <w:t>Student</w:t>
+            </w:r>
+            <w:proofErr w:type="spellEnd"/>
+          </w:p>
+        </w:tc>
+        <w:tc>
+          <w:tcPr>
+            <w:tcW w:w="1381" w:type="dxa"/>
+            <w:noWrap/>
+            <w:hideMark/>
+          </w:tcPr>
+          <w:p>
+            <w:pPr>
+              <w:cnfStyle w:val="000000100000" w:firstRow="0" w:lastRow="0" w:firstColumn="0" w:lastColumn="0" w:oddVBand="0" w:evenVBand="0" w:oddHBand="1" w:evenHBand="0" w:firstRowFirstColumn="0" w:firstRowLastColumn="0" w:lastRowFirstColumn="0" w:lastRowLastColumn="0"/>
+              <w:rPr>
+                <w:rFonts w:ascii="Calibri" w:eastAsia="Times New Roman" w:hAnsi="Calibri" w:cs="Calibri"/>
+                <w:color w:val="000000"/>
+                <w:lang w:val="pt-BR" w:eastAsia="pt-BR"/>
+              </w:rPr>
+            </w:pPr>
+            <w:proofErr w:type="spellStart"/>
+            <w:r>
+              <w:rPr>
+                <w:rFonts w:ascii="Calibri" w:eastAsia="Times New Roman" w:hAnsi="Calibri" w:cs="Calibri"/>
+                <w:color w:val="000000"/>
+                <w:lang w:val="pt-BR" w:eastAsia="pt-BR"/>
+              </w:rPr>
+              <w:t>ID_Improved</w:t>
+            </w:r>
+            <w:proofErr w:type="spellEnd"/>
+          </w:p>
+        </w:tc>
+        <w:tc>
+          <w:tcPr>
+            <w:tcW w:w="1053" w:type="dxa"/>
+            <w:noWrap/>
+            <w:hideMark/>
+          </w:tcPr>
+          <w:p>
+            <w:pPr>
+              <w:cnfStyle w:val="000000100000" w:firstRow="0" w:lastRow="0" w:firstColumn="0" w:lastColumn="0" w:oddVBand="0" w:evenVBand="0" w:oddHBand="1" w:evenHBand="0" w:firstRowFirstColumn="0" w:firstRowLastColumn="0" w:lastRowFirstColumn="0" w:lastRowLastColumn="0"/>
+              <w:rPr>
+                <w:rFonts w:ascii="Calibri" w:eastAsia="Times New Roman" w:hAnsi="Calibri" w:cs="Calibri"/>
+                <w:color w:val="000000"/>
+                <w:lang w:val="pt-BR" w:eastAsia="pt-BR"/>
+              </w:rPr>
+            </w:pPr>
+            <w:proofErr w:type="spellStart"/>
+            <w:r>
+              <w:rPr>
+                <w:rFonts w:ascii="Calibri" w:eastAsia="Times New Roman" w:hAnsi="Calibri" w:cs="Calibri"/>
+                <w:color w:val="000000"/>
+                <w:lang w:val="pt-BR" w:eastAsia="pt-BR"/>
+              </w:rPr>
+              <w:t>Student</w:t>
+            </w:r>
+            <w:proofErr w:type="spellEnd"/>
+          </w:p>
+        </w:tc>
+      </w:tr>
+      <w:tr>
+        <w:trPr>
+          <w:trHeight w:val="288"/>
+        </w:trPr>
+        <w:tc>
+          <w:tcPr>
+            <w:cnfStyle w:val="001000000000" w:firstRow="0" w:lastRow="0" w:firstColumn="1" w:lastColumn="0" w:oddVBand="0" w:evenVBand="0" w:oddHBand="0" w:evenHBand="0" w:firstRowFirstColumn="0" w:firstRowLastColumn="0" w:lastRowFirstColumn="0" w:lastRowLastColumn="0"/>
+            <w:tcW w:w="1381" w:type="dxa"/>
+            <w:noWrap/>
+            <w:vAlign w:val="bottom"/>
+            <w:hideMark/>
+          </w:tcPr>
+          <w:p>
+            <w:pPr>
+              <w:jc w:val="right"/>
+              <w:rPr>
+                <w:rFonts w:ascii="Calibri" w:hAnsi="Calibri" w:cs="Calibri"/>
+                <w:b w:val="0"/>
+                <w:color w:val="000000"/>
+              </w:rPr>
+            </w:pPr>
+            <w:r>
+              <w:rPr>
+                <w:rFonts w:ascii="Calibri" w:hAnsi="Calibri" w:cs="Calibri"/>
+                <w:b w:val="0"/>
+                <w:color w:val="000000"/>
+              </w:rPr>
+              <w:t>65.71</w:t>
+            </w:r>
+          </w:p>
+        </w:tc>
+        <w:tc>
+          <w:tcPr>
+            <w:tcW w:w="1053" w:type="dxa"/>
+            <w:noWrap/>
+            <w:vAlign w:val="bottom"/>
+            <w:hideMark/>
+          </w:tcPr>
+          <w:p>
+            <w:pPr>
+              <w:jc w:val="right"/>
+              <w:cnfStyle w:val="000000000000" w:firstRow="0" w:lastRow="0" w:firstColumn="0" w:lastColumn="0" w:oddVBand="0" w:evenVBand="0" w:oddHBand="0" w:evenHBand="0" w:firstRowFirstColumn="0" w:firstRowLastColumn="0" w:lastRowFirstColumn="0" w:lastRowLastColumn="0"/>
+              <w:rPr>
+                <w:rFonts w:ascii="Calibri" w:hAnsi="Calibri" w:cs="Calibri"/>
+                <w:color w:val="000000"/>
+              </w:rPr>
+            </w:pPr>
+            <w:r>
+              <w:rPr>
+                <w:rFonts w:ascii="Calibri" w:hAnsi="Calibri" w:cs="Calibri"/>
+                <w:color w:val="000000"/>
+              </w:rPr>
+              <w:t>62.86</w:t>
+            </w:r>
+          </w:p>
+        </w:tc>
+        <w:tc>
+          <w:tcPr>
+            <w:tcW w:w="1381" w:type="dxa"/>
+            <w:noWrap/>
+            <w:vAlign w:val="bottom"/>
+            <w:hideMark/>
+          </w:tcPr>
+          <w:p>
+            <w:pPr>
+              <w:jc w:val="right"/>
+              <w:cnfStyle w:val="000000000000" w:firstRow="0" w:lastRow="0" w:firstColumn="0" w:lastColumn="0" w:oddVBand="0" w:evenVBand="0" w:oddHBand="0" w:evenHBand="0" w:firstRowFirstColumn="0" w:firstRowLastColumn="0" w:lastRowFirstColumn="0" w:lastRowLastColumn="0"/>
+              <w:rPr>
+                <w:rFonts w:ascii="Calibri" w:hAnsi="Calibri" w:cs="Calibri"/>
+                <w:color w:val="000000"/>
+              </w:rPr>
+            </w:pPr>
+            <w:r>
+              <w:rPr>
+                <w:rFonts w:ascii="Calibri" w:hAnsi="Calibri" w:cs="Calibri"/>
+                <w:color w:val="000000"/>
+              </w:rPr>
+              <w:t>68.57</w:t>
+            </w:r>
+          </w:p>
+        </w:tc>
+        <w:tc>
+          <w:tcPr>
+            <w:tcW w:w="1053" w:type="dxa"/>
+            <w:noWrap/>
+            <w:vAlign w:val="bottom"/>
+            <w:hideMark/>
+          </w:tcPr>
+          <w:p>
+            <w:pPr>
+              <w:jc w:val="right"/>
+              <w:cnfStyle w:val="000000000000" w:firstRow="0" w:lastRow="0" w:firstColumn="0" w:lastColumn="0" w:oddVBand="0" w:evenVBand="0" w:oddHBand="0" w:evenHBand="0" w:firstRowFirstColumn="0" w:firstRowLastColumn="0" w:lastRowFirstColumn="0" w:lastRowLastColumn="0"/>
+              <w:rPr>
+                <w:rFonts w:ascii="Calibri" w:hAnsi="Calibri" w:cs="Calibri"/>
+                <w:color w:val="000000"/>
+              </w:rPr>
+            </w:pPr>
+            <w:r>
+              <w:rPr>
+                <w:rFonts w:ascii="Calibri" w:hAnsi="Calibri" w:cs="Calibri"/>
+                <w:color w:val="000000"/>
+              </w:rPr>
+              <w:t>65.00</w:t>
+            </w:r>
+          </w:p>
+        </w:tc>
+        <w:tc>
+          <w:tcPr>
+            <w:tcW w:w="1381" w:type="dxa"/>
+            <w:noWrap/>
+            <w:vAlign w:val="bottom"/>
+            <w:hideMark/>
+          </w:tcPr>
+          <w:p>
+            <w:pPr>
+              <w:jc w:val="right"/>
+              <w:cnfStyle w:val="000000000000" w:firstRow="0" w:lastRow="0" w:firstColumn="0" w:lastColumn="0" w:oddVBand="0" w:evenVBand="0" w:oddHBand="0" w:evenHBand="0" w:firstRowFirstColumn="0" w:firstRowLastColumn="0" w:lastRowFirstColumn="0" w:lastRowLastColumn="0"/>
+              <w:rPr>
+                <w:rFonts w:ascii="Calibri" w:hAnsi="Calibri" w:cs="Calibri"/>
+                <w:color w:val="000000"/>
+              </w:rPr>
+            </w:pPr>
+            <w:r>
+              <w:rPr>
+                <w:rFonts w:ascii="Calibri" w:hAnsi="Calibri" w:cs="Calibri"/>
+                <w:color w:val="000000"/>
+              </w:rPr>
+              <w:t>67.14</w:t>
+            </w:r>
+          </w:p>
+        </w:tc>
+        <w:tc>
+          <w:tcPr>
+            <w:tcW w:w="1053" w:type="dxa"/>
+            <w:noWrap/>
+            <w:vAlign w:val="bottom"/>
+            <w:hideMark/>
+          </w:tcPr>
+          <w:p>
+            <w:pPr>
+              <w:jc w:val="right"/>
+              <w:cnfStyle w:val="000000000000" w:firstRow="0" w:lastRow="0" w:firstColumn="0" w:lastColumn="0" w:oddVBand="0" w:evenVBand="0" w:oddHBand="0" w:evenHBand="0" w:firstRowFirstColumn="0" w:firstRowLastColumn="0" w:lastRowFirstColumn="0" w:lastRowLastColumn="0"/>
+              <w:rPr>
+                <w:rFonts w:ascii="Calibri" w:hAnsi="Calibri" w:cs="Calibri"/>
+                <w:color w:val="000000"/>
+              </w:rPr>
+            </w:pPr>
+            <w:r>
+              <w:rPr>
+                <w:rFonts w:ascii="Calibri" w:hAnsi="Calibri" w:cs="Calibri"/>
+                <w:color w:val="000000"/>
+              </w:rPr>
+              <w:t>58.57</w:t>
+            </w:r>
+          </w:p>
+        </w:tc>
+      </w:tr>
+      <w:tr>
+        <w:trPr>
+          <w:cnfStyle w:val="000000100000" w:firstRow="0" w:lastRow="0" w:firstColumn="0" w:lastColumn="0" w:oddVBand="0" w:evenVBand="0" w:oddHBand="1" w:evenHBand="0" w:firstRowFirstColumn="0" w:firstRowLastColumn="0" w:lastRowFirstColumn="0" w:lastRowLastColumn="0"/>
+          <w:trHeight w:val="288"/>
+        </w:trPr>
+        <w:tc>
+          <w:tcPr>
+            <w:cnfStyle w:val="001000000000" w:firstRow="0" w:lastRow="0" w:firstColumn="1" w:lastColumn="0" w:oddVBand="0" w:evenVBand="0" w:oddHBand="0" w:evenHBand="0" w:firstRowFirstColumn="0" w:firstRowLastColumn="0" w:lastRowFirstColumn="0" w:lastRowLastColumn="0"/>
+            <w:tcW w:w="1381" w:type="dxa"/>
+            <w:noWrap/>
+            <w:vAlign w:val="bottom"/>
+            <w:hideMark/>
+          </w:tcPr>
+          <w:p>
+            <w:pPr>
+              <w:jc w:val="right"/>
+              <w:rPr>
+                <w:rFonts w:ascii="Calibri" w:hAnsi="Calibri" w:cs="Calibri"/>
+                <w:b w:val="0"/>
+                <w:color w:val="000000"/>
+              </w:rPr>
+            </w:pPr>
+            <w:r>
+              <w:rPr>
+                <w:rFonts w:ascii="Calibri" w:hAnsi="Calibri" w:cs="Calibri"/>
+                <w:b w:val="0"/>
+                <w:color w:val="000000"/>
+              </w:rPr>
+              <w:t>66.43</w:t>
+            </w:r>
+          </w:p>
+        </w:tc>
+        <w:tc>
+          <w:tcPr>
+            <w:tcW w:w="1053" w:type="dxa"/>
+            <w:noWrap/>
+            <w:vAlign w:val="bottom"/>
+            <w:hideMark/>
+          </w:tcPr>
+          <w:p>
+            <w:pPr>
+              <w:jc w:val="right"/>
+              <w:cnfStyle w:val="000000100000" w:firstRow="0" w:lastRow="0" w:firstColumn="0" w:lastColumn="0" w:oddVBand="0" w:evenVBand="0" w:oddHBand="1" w:evenHBand="0" w:firstRowFirstColumn="0" w:firstRowLastColumn="0" w:lastRowFirstColumn="0" w:lastRowLastColumn="0"/>
+              <w:rPr>
+                <w:rFonts w:ascii="Calibri" w:hAnsi="Calibri" w:cs="Calibri"/>
+                <w:color w:val="000000"/>
+              </w:rPr>
+            </w:pPr>
+            <w:r>
+              <w:rPr>
+                <w:rFonts w:ascii="Calibri" w:hAnsi="Calibri" w:cs="Calibri"/>
+                <w:color w:val="000000"/>
+              </w:rPr>
+              <w:t>65.00</w:t>
+            </w:r>
+          </w:p>
+        </w:tc>
+        <w:tc>
+          <w:tcPr>
+            <w:tcW w:w="1381" w:type="dxa"/>
+            <w:noWrap/>
+            <w:vAlign w:val="bottom"/>
+            <w:hideMark/>
+          </w:tcPr>
+          <w:p>
+            <w:pPr>
+              <w:jc w:val="right"/>
+              <w:cnfStyle w:val="000000100000" w:firstRow="0" w:lastRow="0" w:firstColumn="0" w:lastColumn="0" w:oddVBand="0" w:evenVBand="0" w:oddHBand="1" w:evenHBand="0" w:firstRowFirstColumn="0" w:firstRowLastColumn="0" w:lastRowFirstColumn="0" w:lastRowLastColumn="0"/>
+              <w:rPr>
+                <w:rFonts w:ascii="Calibri" w:hAnsi="Calibri" w:cs="Calibri"/>
+                <w:color w:val="000000"/>
+              </w:rPr>
+            </w:pPr>
+            <w:r>
+              <w:rPr>
+                <w:rFonts w:ascii="Calibri" w:hAnsi="Calibri" w:cs="Calibri"/>
+                <w:color w:val="000000"/>
+              </w:rPr>
+              <w:t>64.29</w:t>
+            </w:r>
+          </w:p>
+        </w:tc>
+        <w:tc>
+          <w:tcPr>
+            <w:tcW w:w="1053" w:type="dxa"/>
+            <w:noWrap/>
+            <w:vAlign w:val="bottom"/>
+            <w:hideMark/>
+          </w:tcPr>
+          <w:p>
+            <w:pPr>
+              <w:jc w:val="right"/>
+              <w:cnfStyle w:val="000000100000" w:firstRow="0" w:lastRow="0" w:firstColumn="0" w:lastColumn="0" w:oddVBand="0" w:evenVBand="0" w:oddHBand="1" w:evenHBand="0" w:firstRowFirstColumn="0" w:firstRowLastColumn="0" w:lastRowFirstColumn="0" w:lastRowLastColumn="0"/>
+              <w:rPr>
+                <w:rFonts w:ascii="Calibri" w:hAnsi="Calibri" w:cs="Calibri"/>
+                <w:color w:val="000000"/>
+              </w:rPr>
+            </w:pPr>
+            <w:r>
+              <w:rPr>
+                <w:rFonts w:ascii="Calibri" w:hAnsi="Calibri" w:cs="Calibri"/>
+                <w:color w:val="000000"/>
+              </w:rPr>
+              <w:t>65.00</w:t>
+            </w:r>
+          </w:p>
+        </w:tc>
+        <w:tc>
+          <w:tcPr>
+            <w:tcW w:w="1381" w:type="dxa"/>
+            <w:noWrap/>
+            <w:vAlign w:val="bottom"/>
+            <w:hideMark/>
+          </w:tcPr>
+          <w:p>
+            <w:pPr>
+              <w:jc w:val="right"/>
+              <w:cnfStyle w:val="000000100000" w:firstRow="0" w:lastRow="0" w:firstColumn="0" w:lastColumn="0" w:oddVBand="0" w:evenVBand="0" w:oddHBand="1" w:evenHBand="0" w:firstRowFirstColumn="0" w:firstRowLastColumn="0" w:lastRowFirstColumn="0" w:lastRowLastColumn="0"/>
+              <w:rPr>
+                <w:rFonts w:ascii="Calibri" w:hAnsi="Calibri" w:cs="Calibri"/>
+                <w:color w:val="000000"/>
+              </w:rPr>
+            </w:pPr>
+            <w:r>
+              <w:rPr>
+                <w:rFonts w:ascii="Calibri" w:hAnsi="Calibri" w:cs="Calibri"/>
+                <w:color w:val="000000"/>
+              </w:rPr>
+              <w:t>69.29</w:t>
+            </w:r>
+          </w:p>
+        </w:tc>
+        <w:tc>
+          <w:tcPr>
+            <w:tcW w:w="1053" w:type="dxa"/>
+            <w:noWrap/>
+            <w:vAlign w:val="bottom"/>
+            <w:hideMark/>
+          </w:tcPr>
+          <w:p>
+            <w:pPr>
+              <w:jc w:val="right"/>
+              <w:cnfStyle w:val="000000100000" w:firstRow="0" w:lastRow="0" w:firstColumn="0" w:lastColumn="0" w:oddVBand="0" w:evenVBand="0" w:oddHBand="1" w:evenHBand="0" w:firstRowFirstColumn="0" w:firstRowLastColumn="0" w:lastRowFirstColumn="0" w:lastRowLastColumn="0"/>
+              <w:rPr>
+                <w:rFonts w:ascii="Calibri" w:hAnsi="Calibri" w:cs="Calibri"/>
+                <w:color w:val="000000"/>
+              </w:rPr>
+            </w:pPr>
+            <w:r>
+              <w:rPr>
+                <w:rFonts w:ascii="Calibri" w:hAnsi="Calibri" w:cs="Calibri"/>
+                <w:color w:val="000000"/>
+              </w:rPr>
+              <w:t>57.14</w:t>
+            </w:r>
+          </w:p>
+        </w:tc>
+      </w:tr>
+      <w:tr>
+        <w:trPr>
+          <w:trHeight w:val="288"/>
+        </w:trPr>
+        <w:tc>
+          <w:tcPr>
+            <w:cnfStyle w:val="001000000000" w:firstRow="0" w:lastRow="0" w:firstColumn="1" w:lastColumn="0" w:oddVBand="0" w:evenVBand="0" w:oddHBand="0" w:evenHBand="0" w:firstRowFirstColumn="0" w:firstRowLastColumn="0" w:lastRowFirstColumn="0" w:lastRowLastColumn="0"/>
+            <w:tcW w:w="1381" w:type="dxa"/>
+            <w:noWrap/>
+            <w:vAlign w:val="bottom"/>
+            <w:hideMark/>
+          </w:tcPr>
+          <w:p>
+            <w:pPr>
+              <w:jc w:val="right"/>
+              <w:rPr>
+                <w:rFonts w:ascii="Calibri" w:hAnsi="Calibri" w:cs="Calibri"/>
+                <w:b w:val="0"/>
+                <w:color w:val="000000"/>
+              </w:rPr>
+            </w:pPr>
+            <w:r>
+              <w:rPr>
+                <w:rFonts w:ascii="Calibri" w:hAnsi="Calibri" w:cs="Calibri"/>
+                <w:b w:val="0"/>
+                <w:color w:val="000000"/>
+              </w:rPr>
+              <w:t>68.57</w:t>
+            </w:r>
+          </w:p>
+        </w:tc>
+        <w:tc>
+          <w:tcPr>
+            <w:tcW w:w="1053" w:type="dxa"/>
+            <w:noWrap/>
+            <w:vAlign w:val="bottom"/>
+            <w:hideMark/>
+          </w:tcPr>
+          <w:p>
+            <w:pPr>
+              <w:jc w:val="right"/>
+              <w:cnfStyle w:val="000000000000" w:firstRow="0" w:lastRow="0" w:firstColumn="0" w:lastColumn="0" w:oddVBand="0" w:evenVBand="0" w:oddHBand="0" w:evenHBand="0" w:firstRowFirstColumn="0" w:firstRowLastColumn="0" w:lastRowFirstColumn="0" w:lastRowLastColumn="0"/>
+              <w:rPr>
+                <w:rFonts w:ascii="Calibri" w:hAnsi="Calibri" w:cs="Calibri"/>
+                <w:color w:val="000000"/>
+              </w:rPr>
+            </w:pPr>
+            <w:r>
+              <w:rPr>
+                <w:rFonts w:ascii="Calibri" w:hAnsi="Calibri" w:cs="Calibri"/>
+                <w:color w:val="000000"/>
+              </w:rPr>
+              <w:t>60.00</w:t>
+            </w:r>
+          </w:p>
+        </w:tc>
+        <w:tc>
+          <w:tcPr>
+            <w:tcW w:w="1381" w:type="dxa"/>
+            <w:noWrap/>
+            <w:vAlign w:val="bottom"/>
+            <w:hideMark/>
+          </w:tcPr>
+          <w:p>
+            <w:pPr>
+              <w:jc w:val="right"/>
+              <w:cnfStyle w:val="000000000000" w:firstRow="0" w:lastRow="0" w:firstColumn="0" w:lastColumn="0" w:oddVBand="0" w:evenVBand="0" w:oddHBand="0" w:evenHBand="0" w:firstRowFirstColumn="0" w:firstRowLastColumn="0" w:lastRowFirstColumn="0" w:lastRowLastColumn="0"/>
+              <w:rPr>
+                <w:rFonts w:ascii="Calibri" w:hAnsi="Calibri" w:cs="Calibri"/>
+                <w:color w:val="000000"/>
+              </w:rPr>
+            </w:pPr>
+            <w:r>
+              <w:rPr>
+                <w:rFonts w:ascii="Calibri" w:hAnsi="Calibri" w:cs="Calibri"/>
+                <w:color w:val="000000"/>
+              </w:rPr>
+              <w:t>69.29</w:t>
+            </w:r>
+          </w:p>
+        </w:tc>
+        <w:tc>
+          <w:tcPr>
+            <w:tcW w:w="1053" w:type="dxa"/>
+            <w:noWrap/>
+            <w:vAlign w:val="bottom"/>
+            <w:hideMark/>
+          </w:tcPr>
+          <w:p>
+            <w:pPr>
+              <w:jc w:val="right"/>
+              <w:cnfStyle w:val="000000000000" w:firstRow="0" w:lastRow="0" w:firstColumn="0" w:lastColumn="0" w:oddVBand="0" w:evenVBand="0" w:oddHBand="0" w:evenHBand="0" w:firstRowFirstColumn="0" w:firstRowLastColumn="0" w:lastRowFirstColumn="0" w:lastRowLastColumn="0"/>
+              <w:rPr>
+                <w:rFonts w:ascii="Calibri" w:hAnsi="Calibri" w:cs="Calibri"/>
+                <w:color w:val="000000"/>
+              </w:rPr>
+            </w:pPr>
+            <w:r>
+              <w:rPr>
+                <w:rFonts w:ascii="Calibri" w:hAnsi="Calibri" w:cs="Calibri"/>
+                <w:color w:val="000000"/>
+              </w:rPr>
+              <w:t>70.00</w:t>
+            </w:r>
+          </w:p>
+        </w:tc>
+        <w:tc>
+          <w:tcPr>
+            <w:tcW w:w="1381" w:type="dxa"/>
+            <w:noWrap/>
+            <w:vAlign w:val="bottom"/>
+            <w:hideMark/>
+          </w:tcPr>
+          <w:p>
+            <w:pPr>
+              <w:jc w:val="right"/>
+              <w:cnfStyle w:val="000000000000" w:firstRow="0" w:lastRow="0" w:firstColumn="0" w:lastColumn="0" w:oddVBand="0" w:evenVBand="0" w:oddHBand="0" w:evenHBand="0" w:firstRowFirstColumn="0" w:firstRowLastColumn="0" w:lastRowFirstColumn="0" w:lastRowLastColumn="0"/>
+              <w:rPr>
+                <w:rFonts w:ascii="Calibri" w:hAnsi="Calibri" w:cs="Calibri"/>
+                <w:color w:val="000000"/>
+              </w:rPr>
+            </w:pPr>
+            <w:r>
+              <w:rPr>
+                <w:rFonts w:ascii="Calibri" w:hAnsi="Calibri" w:cs="Calibri"/>
+                <w:color w:val="000000"/>
+              </w:rPr>
+              <w:t>70.00</w:t>
+            </w:r>
+          </w:p>
+        </w:tc>
+        <w:tc>
+          <w:tcPr>
+            <w:tcW w:w="1053" w:type="dxa"/>
+            <w:noWrap/>
+            <w:vAlign w:val="bottom"/>
+            <w:hideMark/>
+          </w:tcPr>
+          <w:p>
+            <w:pPr>
+              <w:jc w:val="right"/>
+              <w:cnfStyle w:val="000000000000" w:firstRow="0" w:lastRow="0" w:firstColumn="0" w:lastColumn="0" w:oddVBand="0" w:evenVBand="0" w:oddHBand="0" w:evenHBand="0" w:firstRowFirstColumn="0" w:firstRowLastColumn="0" w:lastRowFirstColumn="0" w:lastRowLastColumn="0"/>
+              <w:rPr>
+                <w:rFonts w:ascii="Calibri" w:hAnsi="Calibri" w:cs="Calibri"/>
+                <w:color w:val="000000"/>
+              </w:rPr>
+            </w:pPr>
+            <w:r>
+              <w:rPr>
+                <w:rFonts w:ascii="Calibri" w:hAnsi="Calibri" w:cs="Calibri"/>
+                <w:color w:val="000000"/>
+              </w:rPr>
+              <w:t>59.29</w:t>
+            </w:r>
+          </w:p>
+        </w:tc>
+      </w:tr>
+      <w:tr>
+        <w:trPr>
+          <w:cnfStyle w:val="000000100000" w:firstRow="0" w:lastRow="0" w:firstColumn="0" w:lastColumn="0" w:oddVBand="0" w:evenVBand="0" w:oddHBand="1" w:evenHBand="0" w:firstRowFirstColumn="0" w:firstRowLastColumn="0" w:lastRowFirstColumn="0" w:lastRowLastColumn="0"/>
+          <w:trHeight w:val="288"/>
+        </w:trPr>
+        <w:tc>
+          <w:tcPr>
+            <w:cnfStyle w:val="001000000000" w:firstRow="0" w:lastRow="0" w:firstColumn="1" w:lastColumn="0" w:oddVBand="0" w:evenVBand="0" w:oddHBand="0" w:evenHBand="0" w:firstRowFirstColumn="0" w:firstRowLastColumn="0" w:lastRowFirstColumn="0" w:lastRowLastColumn="0"/>
+            <w:tcW w:w="1381" w:type="dxa"/>
+            <w:noWrap/>
+            <w:vAlign w:val="bottom"/>
+            <w:hideMark/>
+          </w:tcPr>
+          <w:p>
+            <w:pPr>
+              <w:jc w:val="right"/>
+              <w:rPr>
+                <w:rFonts w:ascii="Calibri" w:hAnsi="Calibri" w:cs="Calibri"/>
+                <w:b w:val="0"/>
+                <w:color w:val="000000"/>
+              </w:rPr>
+            </w:pPr>
+            <w:r>
+              <w:rPr>
+                <w:rFonts w:ascii="Calibri" w:hAnsi="Calibri" w:cs="Calibri"/>
+                <w:b w:val="0"/>
+                <w:color w:val="000000"/>
+              </w:rPr>
+              <w:t>62.86</w:t>
+            </w:r>
+          </w:p>
+        </w:tc>
+        <w:tc>
+          <w:tcPr>
+            <w:tcW w:w="1053" w:type="dxa"/>
+            <w:noWrap/>
+            <w:vAlign w:val="bottom"/>
+            <w:hideMark/>
+          </w:tcPr>
+          <w:p>
+            <w:pPr>
+              <w:jc w:val="right"/>
+              <w:cnfStyle w:val="000000100000" w:firstRow="0" w:lastRow="0" w:firstColumn="0" w:lastColumn="0" w:oddVBand="0" w:evenVBand="0" w:oddHBand="1" w:evenHBand="0" w:firstRowFirstColumn="0" w:firstRowLastColumn="0" w:lastRowFirstColumn="0" w:lastRowLastColumn="0"/>
+              <w:rPr>
+                <w:rFonts w:ascii="Calibri" w:hAnsi="Calibri" w:cs="Calibri"/>
+                <w:color w:val="000000"/>
+              </w:rPr>
+            </w:pPr>
+            <w:r>
+              <w:rPr>
+                <w:rFonts w:ascii="Calibri" w:hAnsi="Calibri" w:cs="Calibri"/>
+                <w:color w:val="000000"/>
+              </w:rPr>
+              <w:t>71.43</w:t>
+            </w:r>
+          </w:p>
+        </w:tc>
+        <w:tc>
+          <w:tcPr>
+            <w:tcW w:w="1381" w:type="dxa"/>
+            <w:noWrap/>
+            <w:vAlign w:val="bottom"/>
+            <w:hideMark/>
+          </w:tcPr>
+          <w:p>
+            <w:pPr>
+              <w:jc w:val="right"/>
+              <w:cnfStyle w:val="000000100000" w:firstRow="0" w:lastRow="0" w:firstColumn="0" w:lastColumn="0" w:oddVBand="0" w:evenVBand="0" w:oddHBand="1" w:evenHBand="0" w:firstRowFirstColumn="0" w:firstRowLastColumn="0" w:lastRowFirstColumn="0" w:lastRowLastColumn="0"/>
+              <w:rPr>
+                <w:rFonts w:ascii="Calibri" w:hAnsi="Calibri" w:cs="Calibri"/>
+                <w:color w:val="000000"/>
+              </w:rPr>
+            </w:pPr>
+            <w:r>
+              <w:rPr>
+                <w:rFonts w:ascii="Calibri" w:hAnsi="Calibri" w:cs="Calibri"/>
+                <w:color w:val="000000"/>
+              </w:rPr>
+              <w:t>71.43</w:t>
+            </w:r>
+          </w:p>
+        </w:tc>
+        <w:tc>
+          <w:tcPr>
+            <w:tcW w:w="1053" w:type="dxa"/>
+            <w:noWrap/>
+            <w:vAlign w:val="bottom"/>
+            <w:hideMark/>
+          </w:tcPr>
+          <w:p>
+            <w:pPr>
+              <w:jc w:val="right"/>
+              <w:cnfStyle w:val="000000100000" w:firstRow="0" w:lastRow="0" w:firstColumn="0" w:lastColumn="0" w:oddVBand="0" w:evenVBand="0" w:oddHBand="1" w:evenHBand="0" w:firstRowFirstColumn="0" w:firstRowLastColumn="0" w:lastRowFirstColumn="0" w:lastRowLastColumn="0"/>
+              <w:rPr>
+                <w:rFonts w:ascii="Calibri" w:hAnsi="Calibri" w:cs="Calibri"/>
+                <w:color w:val="000000"/>
+              </w:rPr>
+            </w:pPr>
+            <w:r>
+              <w:rPr>
+                <w:rFonts w:ascii="Calibri" w:hAnsi="Calibri" w:cs="Calibri"/>
+                <w:color w:val="000000"/>
+              </w:rPr>
+              <w:t>65.00</w:t>
+            </w:r>
+          </w:p>
+        </w:tc>
+        <w:tc>
+          <w:tcPr>
+            <w:tcW w:w="1381" w:type="dxa"/>
+            <w:noWrap/>
+            <w:vAlign w:val="bottom"/>
+            <w:hideMark/>
+          </w:tcPr>
+          <w:p>
+            <w:pPr>
+              <w:jc w:val="right"/>
+              <w:cnfStyle w:val="000000100000" w:firstRow="0" w:lastRow="0" w:firstColumn="0" w:lastColumn="0" w:oddVBand="0" w:evenVBand="0" w:oddHBand="1" w:evenHBand="0" w:firstRowFirstColumn="0" w:firstRowLastColumn="0" w:lastRowFirstColumn="0" w:lastRowLastColumn="0"/>
+              <w:rPr>
+                <w:rFonts w:ascii="Calibri" w:hAnsi="Calibri" w:cs="Calibri"/>
+                <w:color w:val="000000"/>
+              </w:rPr>
+            </w:pPr>
+            <w:r>
+              <w:rPr>
+                <w:rFonts w:ascii="Calibri" w:hAnsi="Calibri" w:cs="Calibri"/>
+                <w:color w:val="000000"/>
+              </w:rPr>
+              <w:t>64.29</w:t>
+            </w:r>
+          </w:p>
+        </w:tc>
+        <w:tc>
+          <w:tcPr>
+            <w:tcW w:w="1053" w:type="dxa"/>
+            <w:noWrap/>
+            <w:vAlign w:val="bottom"/>
+            <w:hideMark/>
+          </w:tcPr>
+          <w:p>
+            <w:pPr>
+              <w:jc w:val="right"/>
+              <w:cnfStyle w:val="000000100000" w:firstRow="0" w:lastRow="0" w:firstColumn="0" w:lastColumn="0" w:oddVBand="0" w:evenVBand="0" w:oddHBand="1" w:evenHBand="0" w:firstRowFirstColumn="0" w:firstRowLastColumn="0" w:lastRowFirstColumn="0" w:lastRowLastColumn="0"/>
+              <w:rPr>
+                <w:rFonts w:ascii="Calibri" w:hAnsi="Calibri" w:cs="Calibri"/>
+                <w:color w:val="000000"/>
+              </w:rPr>
+            </w:pPr>
+            <w:r>
+              <w:rPr>
+                <w:rFonts w:ascii="Calibri" w:hAnsi="Calibri" w:cs="Calibri"/>
+                <w:color w:val="000000"/>
+              </w:rPr>
+              <w:t>62.14</w:t>
+            </w:r>
+          </w:p>
+        </w:tc>
+      </w:tr>
+      <w:tr>
+        <w:trPr>
+          <w:trHeight w:val="288"/>
+        </w:trPr>
+        <w:tc>
+          <w:tcPr>
+            <w:cnfStyle w:val="001000000000" w:firstRow="0" w:lastRow="0" w:firstColumn="1" w:lastColumn="0" w:oddVBand="0" w:evenVBand="0" w:oddHBand="0" w:evenHBand="0" w:firstRowFirstColumn="0" w:firstRowLastColumn="0" w:lastRowFirstColumn="0" w:lastRowLastColumn="0"/>
+            <w:tcW w:w="1381" w:type="dxa"/>
+            <w:noWrap/>
+            <w:vAlign w:val="bottom"/>
+            <w:hideMark/>
+          </w:tcPr>
+          <w:p>
+            <w:pPr>
+              <w:jc w:val="right"/>
+              <w:rPr>
+                <w:rFonts w:ascii="Calibri" w:hAnsi="Calibri" w:cs="Calibri"/>
+                <w:b w:val="0"/>
+                <w:color w:val="000000"/>
+              </w:rPr>
+            </w:pPr>
+            <w:r>
+              <w:rPr>
+                <w:rFonts w:ascii="Calibri" w:hAnsi="Calibri" w:cs="Calibri"/>
+                <w:b w:val="0"/>
+                <w:color w:val="000000"/>
+              </w:rPr>
+              <w:t>65.00</w:t>
+            </w:r>
+          </w:p>
+        </w:tc>
+        <w:tc>
+          <w:tcPr>
+            <w:tcW w:w="1053" w:type="dxa"/>
+            <w:noWrap/>
+            <w:vAlign w:val="bottom"/>
+            <w:hideMark/>
+          </w:tcPr>
+          <w:p>
+            <w:pPr>
+              <w:jc w:val="right"/>
+              <w:cnfStyle w:val="000000000000" w:firstRow="0" w:lastRow="0" w:firstColumn="0" w:lastColumn="0" w:oddVBand="0" w:evenVBand="0" w:oddHBand="0" w:evenHBand="0" w:firstRowFirstColumn="0" w:firstRowLastColumn="0" w:lastRowFirstColumn="0" w:lastRowLastColumn="0"/>
+              <w:rPr>
+                <w:rFonts w:ascii="Calibri" w:hAnsi="Calibri" w:cs="Calibri"/>
+                <w:color w:val="000000"/>
+              </w:rPr>
+            </w:pPr>
+            <w:r>
+              <w:rPr>
+                <w:rFonts w:ascii="Calibri" w:hAnsi="Calibri" w:cs="Calibri"/>
+                <w:color w:val="000000"/>
+              </w:rPr>
+              <w:t>65.71</w:t>
+            </w:r>
+          </w:p>
+        </w:tc>
+        <w:tc>
+          <w:tcPr>
+            <w:tcW w:w="1381" w:type="dxa"/>
+            <w:noWrap/>
+            <w:vAlign w:val="bottom"/>
+            <w:hideMark/>
+          </w:tcPr>
+          <w:p>
+            <w:pPr>
+              <w:jc w:val="right"/>
+              <w:cnfStyle w:val="000000000000" w:firstRow="0" w:lastRow="0" w:firstColumn="0" w:lastColumn="0" w:oddVBand="0" w:evenVBand="0" w:oddHBand="0" w:evenHBand="0" w:firstRowFirstColumn="0" w:firstRowLastColumn="0" w:lastRowFirstColumn="0" w:lastRowLastColumn="0"/>
+              <w:rPr>
+                <w:rFonts w:ascii="Calibri" w:hAnsi="Calibri" w:cs="Calibri"/>
+                <w:color w:val="000000"/>
+              </w:rPr>
+            </w:pPr>
+            <w:r>
+              <w:rPr>
+                <w:rFonts w:ascii="Calibri" w:hAnsi="Calibri" w:cs="Calibri"/>
+                <w:color w:val="000000"/>
+              </w:rPr>
+              <w:t>64.29</w:t>
+            </w:r>
+          </w:p>
+        </w:tc>
+        <w:tc>
+          <w:tcPr>
+            <w:tcW w:w="1053" w:type="dxa"/>
+            <w:noWrap/>
+            <w:vAlign w:val="bottom"/>
+            <w:hideMark/>
+          </w:tcPr>
+          <w:p>
+            <w:pPr>
+              <w:jc w:val="right"/>
+              <w:cnfStyle w:val="000000000000" w:firstRow="0" w:lastRow="0" w:firstColumn="0" w:lastColumn="0" w:oddVBand="0" w:evenVBand="0" w:oddHBand="0" w:evenHBand="0" w:firstRowFirstColumn="0" w:firstRowLastColumn="0" w:lastRowFirstColumn="0" w:lastRowLastColumn="0"/>
+              <w:rPr>
+                <w:rFonts w:ascii="Calibri" w:hAnsi="Calibri" w:cs="Calibri"/>
+                <w:color w:val="000000"/>
+              </w:rPr>
+            </w:pPr>
+            <w:r>
+              <w:rPr>
+                <w:rFonts w:ascii="Calibri" w:hAnsi="Calibri" w:cs="Calibri"/>
+                <w:color w:val="000000"/>
+              </w:rPr>
+              <w:t>61.43</w:t>
+            </w:r>
+          </w:p>
+        </w:tc>
+        <w:tc>
+          <w:tcPr>
+            <w:tcW w:w="1381" w:type="dxa"/>
+            <w:noWrap/>
+            <w:vAlign w:val="bottom"/>
+            <w:hideMark/>
+          </w:tcPr>
+          <w:p>
+            <w:pPr>
+              <w:jc w:val="right"/>
+              <w:cnfStyle w:val="000000000000" w:firstRow="0" w:lastRow="0" w:firstColumn="0" w:lastColumn="0" w:oddVBand="0" w:evenVBand="0" w:oddHBand="0" w:evenHBand="0" w:firstRowFirstColumn="0" w:firstRowLastColumn="0" w:lastRowFirstColumn="0" w:lastRowLastColumn="0"/>
+              <w:rPr>
+                <w:rFonts w:ascii="Calibri" w:hAnsi="Calibri" w:cs="Calibri"/>
+                <w:color w:val="000000"/>
+              </w:rPr>
+            </w:pPr>
+            <w:r>
+              <w:rPr>
+                <w:rFonts w:ascii="Calibri" w:hAnsi="Calibri" w:cs="Calibri"/>
+                <w:color w:val="000000"/>
+              </w:rPr>
+              <w:t>71.43</w:t>
+            </w:r>
+          </w:p>
+        </w:tc>
+        <w:tc>
+          <w:tcPr>
+            <w:tcW w:w="1053" w:type="dxa"/>
+            <w:noWrap/>
+            <w:vAlign w:val="bottom"/>
+            <w:hideMark/>
+          </w:tcPr>
+          <w:p>
+            <w:pPr>
+              <w:jc w:val="right"/>
+              <w:cnfStyle w:val="000000000000" w:firstRow="0" w:lastRow="0" w:firstColumn="0" w:lastColumn="0" w:oddVBand="0" w:evenVBand="0" w:oddHBand="0" w:evenHBand="0" w:firstRowFirstColumn="0" w:firstRowLastColumn="0" w:lastRowFirstColumn="0" w:lastRowLastColumn="0"/>
+              <w:rPr>
+                <w:rFonts w:ascii="Calibri" w:hAnsi="Calibri" w:cs="Calibri"/>
+                <w:color w:val="000000"/>
+              </w:rPr>
+            </w:pPr>
+            <w:r>
+              <w:rPr>
+                <w:rFonts w:ascii="Calibri" w:hAnsi="Calibri" w:cs="Calibri"/>
+                <w:color w:val="000000"/>
+              </w:rPr>
+              <w:t>56.43</w:t>
+            </w:r>
+          </w:p>
+        </w:tc>
+      </w:tr>
+      <w:tr>
+        <w:trPr>
+          <w:cnfStyle w:val="000000100000" w:firstRow="0" w:lastRow="0" w:firstColumn="0" w:lastColumn="0" w:oddVBand="0" w:evenVBand="0" w:oddHBand="1" w:evenHBand="0" w:firstRowFirstColumn="0" w:firstRowLastColumn="0" w:lastRowFirstColumn="0" w:lastRowLastColumn="0"/>
+          <w:trHeight w:val="288"/>
+        </w:trPr>
+        <w:tc>
+          <w:tcPr>
+            <w:cnfStyle w:val="001000000000" w:firstRow="0" w:lastRow="0" w:firstColumn="1" w:lastColumn="0" w:oddVBand="0" w:evenVBand="0" w:oddHBand="0" w:evenHBand="0" w:firstRowFirstColumn="0" w:firstRowLastColumn="0" w:lastRowFirstColumn="0" w:lastRowLastColumn="0"/>
+            <w:tcW w:w="1381" w:type="dxa"/>
+            <w:noWrap/>
+            <w:vAlign w:val="bottom"/>
+            <w:hideMark/>
+          </w:tcPr>
+          <w:p>
+            <w:pPr>
+              <w:jc w:val="right"/>
+              <w:rPr>
+                <w:rFonts w:ascii="Calibri" w:hAnsi="Calibri" w:cs="Calibri"/>
+                <w:b w:val="0"/>
+                <w:color w:val="000000"/>
+              </w:rPr>
+            </w:pPr>
+            <w:r>
+              <w:rPr>
+                <w:rFonts w:ascii="Calibri" w:hAnsi="Calibri" w:cs="Calibri"/>
+                <w:b w:val="0"/>
+                <w:color w:val="000000"/>
+              </w:rPr>
+              <w:t>63.57</w:t>
+            </w:r>
+          </w:p>
+        </w:tc>
+        <w:tc>
+          <w:tcPr>
+            <w:tcW w:w="1053" w:type="dxa"/>
+            <w:noWrap/>
+            <w:vAlign w:val="bottom"/>
+            <w:hideMark/>
+          </w:tcPr>
+          <w:p>
+            <w:pPr>
+              <w:jc w:val="right"/>
+              <w:cnfStyle w:val="000000100000" w:firstRow="0" w:lastRow="0" w:firstColumn="0" w:lastColumn="0" w:oddVBand="0" w:evenVBand="0" w:oddHBand="1" w:evenHBand="0" w:firstRowFirstColumn="0" w:firstRowLastColumn="0" w:lastRowFirstColumn="0" w:lastRowLastColumn="0"/>
+              <w:rPr>
+                <w:rFonts w:ascii="Calibri" w:hAnsi="Calibri" w:cs="Calibri"/>
+                <w:color w:val="000000"/>
+              </w:rPr>
+            </w:pPr>
+            <w:r>
+              <w:rPr>
+                <w:rFonts w:ascii="Calibri" w:hAnsi="Calibri" w:cs="Calibri"/>
+                <w:color w:val="000000"/>
+              </w:rPr>
+              <w:t>70.00</w:t>
+            </w:r>
+          </w:p>
+        </w:tc>
+        <w:tc>
+          <w:tcPr>
+            <w:tcW w:w="1381" w:type="dxa"/>
+            <w:noWrap/>
+            <w:vAlign w:val="bottom"/>
+            <w:hideMark/>
+          </w:tcPr>
+          <w:p>
+            <w:pPr>
+              <w:jc w:val="right"/>
+              <w:cnfStyle w:val="000000100000" w:firstRow="0" w:lastRow="0" w:firstColumn="0" w:lastColumn="0" w:oddVBand="0" w:evenVBand="0" w:oddHBand="1" w:evenHBand="0" w:firstRowFirstColumn="0" w:firstRowLastColumn="0" w:lastRowFirstColumn="0" w:lastRowLastColumn="0"/>
+              <w:rPr>
+                <w:rFonts w:ascii="Calibri" w:hAnsi="Calibri" w:cs="Calibri"/>
+                <w:color w:val="000000"/>
+              </w:rPr>
+            </w:pPr>
+            <w:r>
+              <w:rPr>
+                <w:rFonts w:ascii="Calibri" w:hAnsi="Calibri" w:cs="Calibri"/>
+                <w:color w:val="000000"/>
+              </w:rPr>
+              <w:t>68.57</w:t>
+            </w:r>
+          </w:p>
+        </w:tc>
+        <w:tc>
+          <w:tcPr>
+            <w:tcW w:w="1053" w:type="dxa"/>
+            <w:noWrap/>
+            <w:vAlign w:val="bottom"/>
+            <w:hideMark/>
+          </w:tcPr>
+          <w:p>
+            <w:pPr>
+              <w:jc w:val="right"/>
+              <w:cnfStyle w:val="000000100000" w:firstRow="0" w:lastRow="0" w:firstColumn="0" w:lastColumn="0" w:oddVBand="0" w:evenVBand="0" w:oddHBand="1" w:evenHBand="0" w:firstRowFirstColumn="0" w:firstRowLastColumn="0" w:lastRowFirstColumn="0" w:lastRowLastColumn="0"/>
+              <w:rPr>
+                <w:rFonts w:ascii="Calibri" w:hAnsi="Calibri" w:cs="Calibri"/>
+                <w:color w:val="000000"/>
+              </w:rPr>
+            </w:pPr>
+            <w:r>
+              <w:rPr>
+                <w:rFonts w:ascii="Calibri" w:hAnsi="Calibri" w:cs="Calibri"/>
+                <w:color w:val="000000"/>
+              </w:rPr>
+              <w:t>65.71</w:t>
+            </w:r>
+          </w:p>
+        </w:tc>
+        <w:tc>
+          <w:tcPr>
+            <w:tcW w:w="1381" w:type="dxa"/>
+            <w:noWrap/>
+            <w:vAlign w:val="bottom"/>
+            <w:hideMark/>
+          </w:tcPr>
+          <w:p>
+            <w:pPr>
+              <w:jc w:val="right"/>
+              <w:cnfStyle w:val="000000100000" w:firstRow="0" w:lastRow="0" w:firstColumn="0" w:lastColumn="0" w:oddVBand="0" w:evenVBand="0" w:oddHBand="1" w:evenHBand="0" w:firstRowFirstColumn="0" w:firstRowLastColumn="0" w:lastRowFirstColumn="0" w:lastRowLastColumn="0"/>
+              <w:rPr>
+                <w:rFonts w:ascii="Calibri" w:hAnsi="Calibri" w:cs="Calibri"/>
+                <w:color w:val="000000"/>
+              </w:rPr>
+            </w:pPr>
+            <w:r>
+              <w:rPr>
+                <w:rFonts w:ascii="Calibri" w:hAnsi="Calibri" w:cs="Calibri"/>
+                <w:color w:val="000000"/>
+              </w:rPr>
+              <w:t>67.86</w:t>
+            </w:r>
+          </w:p>
+        </w:tc>
+        <w:tc>
+          <w:tcPr>
+            <w:tcW w:w="1053" w:type="dxa"/>
+            <w:noWrap/>
+            <w:vAlign w:val="bottom"/>
+            <w:hideMark/>
+          </w:tcPr>
+          <w:p>
+            <w:pPr>
+              <w:jc w:val="right"/>
+              <w:cnfStyle w:val="000000100000" w:firstRow="0" w:lastRow="0" w:firstColumn="0" w:lastColumn="0" w:oddVBand="0" w:evenVBand="0" w:oddHBand="1" w:evenHBand="0" w:firstRowFirstColumn="0" w:firstRowLastColumn="0" w:lastRowFirstColumn="0" w:lastRowLastColumn="0"/>
+              <w:rPr>
+                <w:rFonts w:ascii="Calibri" w:hAnsi="Calibri" w:cs="Calibri"/>
+                <w:color w:val="000000"/>
+              </w:rPr>
+            </w:pPr>
+            <w:r>
+              <w:rPr>
+                <w:rFonts w:ascii="Calibri" w:hAnsi="Calibri" w:cs="Calibri"/>
+                <w:color w:val="000000"/>
+              </w:rPr>
+              <w:t>56.43</w:t>
+            </w:r>
+          </w:p>
+        </w:tc>
+      </w:tr>
+      <w:tr>
+        <w:trPr>
+          <w:trHeight w:val="288"/>
+        </w:trPr>
+        <w:tc>
+          <w:tcPr>
+            <w:cnfStyle w:val="001000000000" w:firstRow="0" w:lastRow="0" w:firstColumn="1" w:lastColumn="0" w:oddVBand="0" w:evenVBand="0" w:oddHBand="0" w:evenHBand="0" w:firstRowFirstColumn="0" w:firstRowLastColumn="0" w:lastRowFirstColumn="0" w:lastRowLastColumn="0"/>
+            <w:tcW w:w="1381" w:type="dxa"/>
+            <w:noWrap/>
+            <w:vAlign w:val="bottom"/>
+            <w:hideMark/>
+          </w:tcPr>
+          <w:p>
+            <w:pPr>
+              <w:jc w:val="right"/>
+              <w:rPr>
+                <w:rFonts w:ascii="Calibri" w:hAnsi="Calibri" w:cs="Calibri"/>
+                <w:b w:val="0"/>
+                <w:color w:val="000000"/>
+              </w:rPr>
+            </w:pPr>
+            <w:r>
+              <w:rPr>
+                <w:rFonts w:ascii="Calibri" w:hAnsi="Calibri" w:cs="Calibri"/>
+                <w:b w:val="0"/>
+                <w:color w:val="000000"/>
+              </w:rPr>
+              <w:t>60.00</w:t>
+            </w:r>
+          </w:p>
+        </w:tc>
+        <w:tc>
+          <w:tcPr>
+            <w:tcW w:w="1053" w:type="dxa"/>
+            <w:noWrap/>
+            <w:vAlign w:val="bottom"/>
+            <w:hideMark/>
+          </w:tcPr>
+          <w:p>
+            <w:pPr>
+              <w:jc w:val="right"/>
+              <w:cnfStyle w:val="000000000000" w:firstRow="0" w:lastRow="0" w:firstColumn="0" w:lastColumn="0" w:oddVBand="0" w:evenVBand="0" w:oddHBand="0" w:evenHBand="0" w:firstRowFirstColumn="0" w:firstRowLastColumn="0" w:lastRowFirstColumn="0" w:lastRowLastColumn="0"/>
+              <w:rPr>
+                <w:rFonts w:ascii="Calibri" w:hAnsi="Calibri" w:cs="Calibri"/>
+                <w:color w:val="000000"/>
+              </w:rPr>
+            </w:pPr>
+            <w:r>
+              <w:rPr>
+                <w:rFonts w:ascii="Calibri" w:hAnsi="Calibri" w:cs="Calibri"/>
+                <w:color w:val="000000"/>
+              </w:rPr>
+              <w:t>62.86</w:t>
+            </w:r>
+          </w:p>
+        </w:tc>
+        <w:tc>
+          <w:tcPr>
+            <w:tcW w:w="1381" w:type="dxa"/>
+            <w:noWrap/>
+            <w:vAlign w:val="bottom"/>
+            <w:hideMark/>
+          </w:tcPr>
+          <w:p>
+            <w:pPr>
+              <w:jc w:val="right"/>
+              <w:cnfStyle w:val="000000000000" w:firstRow="0" w:lastRow="0" w:firstColumn="0" w:lastColumn="0" w:oddVBand="0" w:evenVBand="0" w:oddHBand="0" w:evenHBand="0" w:firstRowFirstColumn="0" w:firstRowLastColumn="0" w:lastRowFirstColumn="0" w:lastRowLastColumn="0"/>
+              <w:rPr>
+                <w:rFonts w:ascii="Calibri" w:hAnsi="Calibri" w:cs="Calibri"/>
+                <w:color w:val="000000"/>
+              </w:rPr>
+            </w:pPr>
+            <w:r>
+              <w:rPr>
+                <w:rFonts w:ascii="Calibri" w:hAnsi="Calibri" w:cs="Calibri"/>
+                <w:color w:val="000000"/>
+              </w:rPr>
+              <w:t>67.86</w:t>
+            </w:r>
+          </w:p>
+        </w:tc>
+        <w:tc>
+          <w:tcPr>
+            <w:tcW w:w="1053" w:type="dxa"/>
+            <w:noWrap/>
+            <w:vAlign w:val="bottom"/>
+            <w:hideMark/>
+          </w:tcPr>
+          <w:p>
+            <w:pPr>
+              <w:jc w:val="right"/>
+              <w:cnfStyle w:val="000000000000" w:firstRow="0" w:lastRow="0" w:firstColumn="0" w:lastColumn="0" w:oddVBand="0" w:evenVBand="0" w:oddHBand="0" w:evenHBand="0" w:firstRowFirstColumn="0" w:firstRowLastColumn="0" w:lastRowFirstColumn="0" w:lastRowLastColumn="0"/>
+              <w:rPr>
+                <w:rFonts w:ascii="Calibri" w:hAnsi="Calibri" w:cs="Calibri"/>
+                <w:color w:val="000000"/>
+              </w:rPr>
+            </w:pPr>
+            <w:r>
+              <w:rPr>
+                <w:rFonts w:ascii="Calibri" w:hAnsi="Calibri" w:cs="Calibri"/>
+                <w:color w:val="000000"/>
+              </w:rPr>
+              <w:t>67.14</w:t>
+            </w:r>
+          </w:p>
+        </w:tc>
+        <w:tc>
+          <w:tcPr>
+            <w:tcW w:w="1381" w:type="dxa"/>
+            <w:noWrap/>
+            <w:vAlign w:val="bottom"/>
+            <w:hideMark/>
+          </w:tcPr>
+          <w:p>
+            <w:pPr>
+              <w:jc w:val="right"/>
+              <w:cnfStyle w:val="000000000000" w:firstRow="0" w:lastRow="0" w:firstColumn="0" w:lastColumn="0" w:oddVBand="0" w:evenVBand="0" w:oddHBand="0" w:evenHBand="0" w:firstRowFirstColumn="0" w:firstRowLastColumn="0" w:lastRowFirstColumn="0" w:lastRowLastColumn="0"/>
+              <w:rPr>
+                <w:rFonts w:ascii="Calibri" w:hAnsi="Calibri" w:cs="Calibri"/>
+                <w:color w:val="000000"/>
+              </w:rPr>
+            </w:pPr>
+            <w:r>
+              <w:rPr>
+                <w:rFonts w:ascii="Calibri" w:hAnsi="Calibri" w:cs="Calibri"/>
+                <w:color w:val="000000"/>
+              </w:rPr>
+              <w:t>70.71</w:t>
+            </w:r>
+          </w:p>
+        </w:tc>
+        <w:tc>
+          <w:tcPr>
+            <w:tcW w:w="1053" w:type="dxa"/>
+            <w:noWrap/>
+            <w:vAlign w:val="bottom"/>
+            <w:hideMark/>
+          </w:tcPr>
+          <w:p>
+            <w:pPr>
+              <w:jc w:val="right"/>
+              <w:cnfStyle w:val="000000000000" w:firstRow="0" w:lastRow="0" w:firstColumn="0" w:lastColumn="0" w:oddVBand="0" w:evenVBand="0" w:oddHBand="0" w:evenHBand="0" w:firstRowFirstColumn="0" w:firstRowLastColumn="0" w:lastRowFirstColumn="0" w:lastRowLastColumn="0"/>
+              <w:rPr>
+                <w:rFonts w:ascii="Calibri" w:hAnsi="Calibri" w:cs="Calibri"/>
+                <w:color w:val="000000"/>
+              </w:rPr>
+            </w:pPr>
+            <w:r>
+              <w:rPr>
+                <w:rFonts w:ascii="Calibri" w:hAnsi="Calibri" w:cs="Calibri"/>
+                <w:color w:val="000000"/>
+              </w:rPr>
+              <w:t>63.57</w:t>
+            </w:r>
+          </w:p>
+        </w:tc>
+      </w:tr>
+      <w:tr>
+        <w:trPr>
+          <w:cnfStyle w:val="000000100000" w:firstRow="0" w:lastRow="0" w:firstColumn="0" w:lastColumn="0" w:oddVBand="0" w:evenVBand="0" w:oddHBand="1" w:evenHBand="0" w:firstRowFirstColumn="0" w:firstRowLastColumn="0" w:lastRowFirstColumn="0" w:lastRowLastColumn="0"/>
+          <w:trHeight w:val="288"/>
+        </w:trPr>
+        <w:tc>
+          <w:tcPr>
+            <w:cnfStyle w:val="001000000000" w:firstRow="0" w:lastRow="0" w:firstColumn="1" w:lastColumn="0" w:oddVBand="0" w:evenVBand="0" w:oddHBand="0" w:evenHBand="0" w:firstRowFirstColumn="0" w:firstRowLastColumn="0" w:lastRowFirstColumn="0" w:lastRowLastColumn="0"/>
+            <w:tcW w:w="1381" w:type="dxa"/>
+            <w:noWrap/>
+            <w:vAlign w:val="bottom"/>
+            <w:hideMark/>
+          </w:tcPr>
+          <w:p>
+            <w:pPr>
+              <w:jc w:val="right"/>
+              <w:rPr>
+                <w:rFonts w:ascii="Calibri" w:hAnsi="Calibri" w:cs="Calibri"/>
+                <w:b w:val="0"/>
+                <w:color w:val="000000"/>
+              </w:rPr>
+            </w:pPr>
+            <w:r>
+              <w:rPr>
+                <w:rFonts w:ascii="Calibri" w:hAnsi="Calibri" w:cs="Calibri"/>
+                <w:b w:val="0"/>
+                <w:color w:val="000000"/>
+              </w:rPr>
+              <w:t>67.14</w:t>
+            </w:r>
+          </w:p>
+        </w:tc>
+        <w:tc>
+          <w:tcPr>
+            <w:tcW w:w="1053" w:type="dxa"/>
+            <w:noWrap/>
+            <w:vAlign w:val="bottom"/>
+            <w:hideMark/>
+          </w:tcPr>
+          <w:p>
+            <w:pPr>
+              <w:jc w:val="right"/>
+              <w:cnfStyle w:val="000000100000" w:firstRow="0" w:lastRow="0" w:firstColumn="0" w:lastColumn="0" w:oddVBand="0" w:evenVBand="0" w:oddHBand="1" w:evenHBand="0" w:firstRowFirstColumn="0" w:firstRowLastColumn="0" w:lastRowFirstColumn="0" w:lastRowLastColumn="0"/>
+              <w:rPr>
+                <w:rFonts w:ascii="Calibri" w:hAnsi="Calibri" w:cs="Calibri"/>
+                <w:color w:val="000000"/>
+              </w:rPr>
+            </w:pPr>
+            <w:r>
+              <w:rPr>
+                <w:rFonts w:ascii="Calibri" w:hAnsi="Calibri" w:cs="Calibri"/>
+                <w:color w:val="000000"/>
+              </w:rPr>
+              <w:t>67.14</w:t>
+            </w:r>
+          </w:p>
+        </w:tc>
+        <w:tc>
+          <w:tcPr>
+            <w:tcW w:w="1381" w:type="dxa"/>
+            <w:noWrap/>
+            <w:vAlign w:val="bottom"/>
+            <w:hideMark/>
+          </w:tcPr>
+          <w:p>
+            <w:pPr>
+              <w:jc w:val="right"/>
+              <w:cnfStyle w:val="000000100000" w:firstRow="0" w:lastRow="0" w:firstColumn="0" w:lastColumn="0" w:oddVBand="0" w:evenVBand="0" w:oddHBand="1" w:evenHBand="0" w:firstRowFirstColumn="0" w:firstRowLastColumn="0" w:lastRowFirstColumn="0" w:lastRowLastColumn="0"/>
+              <w:rPr>
+                <w:rFonts w:ascii="Calibri" w:hAnsi="Calibri" w:cs="Calibri"/>
+                <w:color w:val="000000"/>
+              </w:rPr>
+            </w:pPr>
+            <w:r>
+              <w:rPr>
+                <w:rFonts w:ascii="Calibri" w:hAnsi="Calibri" w:cs="Calibri"/>
+                <w:color w:val="000000"/>
+              </w:rPr>
+              <w:t>66.43</w:t>
+            </w:r>
+          </w:p>
+        </w:tc>
+        <w:tc>
+          <w:tcPr>
+            <w:tcW w:w="1053" w:type="dxa"/>
+            <w:noWrap/>
+            <w:vAlign w:val="bottom"/>
+            <w:hideMark/>
+          </w:tcPr>
+          <w:p>
+            <w:pPr>
+              <w:jc w:val="right"/>
+              <w:cnfStyle w:val="000000100000" w:firstRow="0" w:lastRow="0" w:firstColumn="0" w:lastColumn="0" w:oddVBand="0" w:evenVBand="0" w:oddHBand="1" w:evenHBand="0" w:firstRowFirstColumn="0" w:firstRowLastColumn="0" w:lastRowFirstColumn="0" w:lastRowLastColumn="0"/>
+              <w:rPr>
+                <w:rFonts w:ascii="Calibri" w:hAnsi="Calibri" w:cs="Calibri"/>
+                <w:color w:val="000000"/>
+              </w:rPr>
+            </w:pPr>
+            <w:r>
+              <w:rPr>
+                <w:rFonts w:ascii="Calibri" w:hAnsi="Calibri" w:cs="Calibri"/>
+                <w:color w:val="000000"/>
+              </w:rPr>
+              <w:t>62.86</w:t>
+            </w:r>
+          </w:p>
+        </w:tc>
+        <w:tc>
+          <w:tcPr>
+            <w:tcW w:w="1381" w:type="dxa"/>
+            <w:noWrap/>
+            <w:vAlign w:val="bottom"/>
+            <w:hideMark/>
+          </w:tcPr>
+          <w:p>
+            <w:pPr>
+              <w:jc w:val="right"/>
+              <w:cnfStyle w:val="000000100000" w:firstRow="0" w:lastRow="0" w:firstColumn="0" w:lastColumn="0" w:oddVBand="0" w:evenVBand="0" w:oddHBand="1" w:evenHBand="0" w:firstRowFirstColumn="0" w:firstRowLastColumn="0" w:lastRowFirstColumn="0" w:lastRowLastColumn="0"/>
+              <w:rPr>
+                <w:rFonts w:ascii="Calibri" w:hAnsi="Calibri" w:cs="Calibri"/>
+                <w:color w:val="000000"/>
+              </w:rPr>
+            </w:pPr>
+            <w:r>
+              <w:rPr>
+                <w:rFonts w:ascii="Calibri" w:hAnsi="Calibri" w:cs="Calibri"/>
+                <w:color w:val="000000"/>
+              </w:rPr>
+              <w:t>67.14</w:t>
+            </w:r>
+          </w:p>
+        </w:tc>
+        <w:tc>
+          <w:tcPr>
+            <w:tcW w:w="1053" w:type="dxa"/>
+            <w:noWrap/>
+            <w:vAlign w:val="bottom"/>
+            <w:hideMark/>
+          </w:tcPr>
+          <w:p>
+            <w:pPr>
+              <w:jc w:val="right"/>
+              <w:cnfStyle w:val="000000100000" w:firstRow="0" w:lastRow="0" w:firstColumn="0" w:lastColumn="0" w:oddVBand="0" w:evenVBand="0" w:oddHBand="1" w:evenHBand="0" w:firstRowFirstColumn="0" w:firstRowLastColumn="0" w:lastRowFirstColumn="0" w:lastRowLastColumn="0"/>
+              <w:rPr>
+                <w:rFonts w:ascii="Calibri" w:hAnsi="Calibri" w:cs="Calibri"/>
+                <w:color w:val="000000"/>
+              </w:rPr>
+            </w:pPr>
+            <w:r>
+              <w:rPr>
+                <w:rFonts w:ascii="Calibri" w:hAnsi="Calibri" w:cs="Calibri"/>
+                <w:color w:val="000000"/>
+              </w:rPr>
+              <w:t>62.86</w:t>
+            </w:r>
+          </w:p>
+        </w:tc>
+      </w:tr>
+      <w:tr>
+        <w:trPr>
+          <w:trHeight w:val="288"/>
+        </w:trPr>
+        <w:tc>
+          <w:tcPr>
+            <w:cnfStyle w:val="001000000000" w:firstRow="0" w:lastRow="0" w:firstColumn="1" w:lastColumn="0" w:oddVBand="0" w:evenVBand="0" w:oddHBand="0" w:evenHBand="0" w:firstRowFirstColumn="0" w:firstRowLastColumn="0" w:lastRowFirstColumn="0" w:lastRowLastColumn="0"/>
+            <w:tcW w:w="1381" w:type="dxa"/>
+            <w:noWrap/>
+            <w:vAlign w:val="bottom"/>
+            <w:hideMark/>
+          </w:tcPr>
+          <w:p>
+            <w:pPr>
+              <w:jc w:val="right"/>
+              <w:rPr>
+                <w:rFonts w:ascii="Calibri" w:hAnsi="Calibri" w:cs="Calibri"/>
+                <w:b w:val="0"/>
+                <w:color w:val="000000"/>
+              </w:rPr>
+            </w:pPr>
+            <w:r>
+              <w:rPr>
+                <w:rFonts w:ascii="Calibri" w:hAnsi="Calibri" w:cs="Calibri"/>
+                <w:b w:val="0"/>
+                <w:color w:val="000000"/>
+              </w:rPr>
+              <w:t>68.57</w:t>
+            </w:r>
+          </w:p>
+        </w:tc>
+        <w:tc>
+          <w:tcPr>
+            <w:tcW w:w="1053" w:type="dxa"/>
+            <w:noWrap/>
+            <w:vAlign w:val="bottom"/>
+            <w:hideMark/>
+          </w:tcPr>
+          <w:p>
+            <w:pPr>
+              <w:jc w:val="right"/>
+              <w:cnfStyle w:val="000000000000" w:firstRow="0" w:lastRow="0" w:firstColumn="0" w:lastColumn="0" w:oddVBand="0" w:evenVBand="0" w:oddHBand="0" w:evenHBand="0" w:firstRowFirstColumn="0" w:firstRowLastColumn="0" w:lastRowFirstColumn="0" w:lastRowLastColumn="0"/>
+              <w:rPr>
+                <w:rFonts w:ascii="Calibri" w:hAnsi="Calibri" w:cs="Calibri"/>
+                <w:color w:val="000000"/>
+              </w:rPr>
+            </w:pPr>
+            <w:r>
+              <w:rPr>
+                <w:rFonts w:ascii="Calibri" w:hAnsi="Calibri" w:cs="Calibri"/>
+                <w:color w:val="000000"/>
+              </w:rPr>
+              <w:t>67.86</w:t>
+            </w:r>
+          </w:p>
+        </w:tc>
+        <w:tc>
+          <w:tcPr>
+            <w:tcW w:w="1381" w:type="dxa"/>
+            <w:noWrap/>
+            <w:vAlign w:val="bottom"/>
+            <w:hideMark/>
+          </w:tcPr>
+          <w:p>
+            <w:pPr>
+              <w:jc w:val="right"/>
+              <w:cnfStyle w:val="000000000000" w:firstRow="0" w:lastRow="0" w:firstColumn="0" w:lastColumn="0" w:oddVBand="0" w:evenVBand="0" w:oddHBand="0" w:evenHBand="0" w:firstRowFirstColumn="0" w:firstRowLastColumn="0" w:lastRowFirstColumn="0" w:lastRowLastColumn="0"/>
+              <w:rPr>
+                <w:rFonts w:ascii="Calibri" w:hAnsi="Calibri" w:cs="Calibri"/>
+                <w:color w:val="000000"/>
+              </w:rPr>
+            </w:pPr>
+            <w:r>
+              <w:rPr>
+                <w:rFonts w:ascii="Calibri" w:hAnsi="Calibri" w:cs="Calibri"/>
+                <w:color w:val="000000"/>
+              </w:rPr>
+              <w:t>77.14</w:t>
+            </w:r>
+          </w:p>
+        </w:tc>
+        <w:tc>
+          <w:tcPr>
+            <w:tcW w:w="1053" w:type="dxa"/>
+            <w:noWrap/>
+            <w:vAlign w:val="bottom"/>
+            <w:hideMark/>
+          </w:tcPr>
+          <w:p>
+            <w:pPr>
+              <w:jc w:val="right"/>
+              <w:cnfStyle w:val="000000000000" w:firstRow="0" w:lastRow="0" w:firstColumn="0" w:lastColumn="0" w:oddVBand="0" w:evenVBand="0" w:oddHBand="0" w:evenHBand="0" w:firstRowFirstColumn="0" w:firstRowLastColumn="0" w:lastRowFirstColumn="0" w:lastRowLastColumn="0"/>
+              <w:rPr>
+                <w:rFonts w:ascii="Calibri" w:hAnsi="Calibri" w:cs="Calibri"/>
+                <w:color w:val="000000"/>
+              </w:rPr>
+            </w:pPr>
+            <w:r>
+              <w:rPr>
+                <w:rFonts w:ascii="Calibri" w:hAnsi="Calibri" w:cs="Calibri"/>
+                <w:color w:val="000000"/>
+              </w:rPr>
+              <w:t>71.43</w:t>
+            </w:r>
+          </w:p>
+        </w:tc>
+        <w:tc>
+          <w:tcPr>
+            <w:tcW w:w="1381" w:type="dxa"/>
+            <w:noWrap/>
+            <w:vAlign w:val="bottom"/>
+            <w:hideMark/>
+          </w:tcPr>
+          <w:p>
+            <w:pPr>
+              <w:jc w:val="right"/>
+              <w:cnfStyle w:val="000000000000" w:firstRow="0" w:lastRow="0" w:firstColumn="0" w:lastColumn="0" w:oddVBand="0" w:evenVBand="0" w:oddHBand="0" w:evenHBand="0" w:firstRowFirstColumn="0" w:firstRowLastColumn="0" w:lastRowFirstColumn="0" w:lastRowLastColumn="0"/>
+              <w:rPr>
+                <w:rFonts w:ascii="Calibri" w:hAnsi="Calibri" w:cs="Calibri"/>
+                <w:color w:val="000000"/>
+              </w:rPr>
+            </w:pPr>
+            <w:r>
+              <w:rPr>
+                <w:rFonts w:ascii="Calibri" w:hAnsi="Calibri" w:cs="Calibri"/>
+                <w:color w:val="000000"/>
+              </w:rPr>
+              <w:t>70.00</w:t>
+            </w:r>
+          </w:p>
+        </w:tc>
+        <w:tc>
+          <w:tcPr>
+            <w:tcW w:w="1053" w:type="dxa"/>
+            <w:noWrap/>
+            <w:vAlign w:val="bottom"/>
+            <w:hideMark/>
+          </w:tcPr>
+          <w:p>
+            <w:pPr>
+              <w:jc w:val="right"/>
+              <w:cnfStyle w:val="000000000000" w:firstRow="0" w:lastRow="0" w:firstColumn="0" w:lastColumn="0" w:oddVBand="0" w:evenVBand="0" w:oddHBand="0" w:evenHBand="0" w:firstRowFirstColumn="0" w:firstRowLastColumn="0" w:lastRowFirstColumn="0" w:lastRowLastColumn="0"/>
+              <w:rPr>
+                <w:rFonts w:ascii="Calibri" w:hAnsi="Calibri" w:cs="Calibri"/>
+                <w:color w:val="000000"/>
+              </w:rPr>
+            </w:pPr>
+            <w:r>
+              <w:rPr>
+                <w:rFonts w:ascii="Calibri" w:hAnsi="Calibri" w:cs="Calibri"/>
+                <w:color w:val="000000"/>
+              </w:rPr>
+              <w:t>62.14</w:t>
+            </w:r>
+          </w:p>
+        </w:tc>
+      </w:tr>
+      <w:tr>
+        <w:trPr>
+          <w:cnfStyle w:val="000000100000" w:firstRow="0" w:lastRow="0" w:firstColumn="0" w:lastColumn="0" w:oddVBand="0" w:evenVBand="0" w:oddHBand="1" w:evenHBand="0" w:firstRowFirstColumn="0" w:firstRowLastColumn="0" w:lastRowFirstColumn="0" w:lastRowLastColumn="0"/>
+          <w:trHeight w:val="288"/>
+        </w:trPr>
+        <w:tc>
+          <w:tcPr>
+            <w:cnfStyle w:val="001000000000" w:firstRow="0" w:lastRow="0" w:firstColumn="1" w:lastColumn="0" w:oddVBand="0" w:evenVBand="0" w:oddHBand="0" w:evenHBand="0" w:firstRowFirstColumn="0" w:firstRowLastColumn="0" w:lastRowFirstColumn="0" w:lastRowLastColumn="0"/>
+            <w:tcW w:w="1381" w:type="dxa"/>
+            <w:noWrap/>
+            <w:vAlign w:val="bottom"/>
+            <w:hideMark/>
+          </w:tcPr>
+          <w:p>
+            <w:pPr>
+              <w:jc w:val="right"/>
+              <w:rPr>
+                <w:rFonts w:ascii="Calibri" w:hAnsi="Calibri" w:cs="Calibri"/>
+                <w:b w:val="0"/>
+                <w:color w:val="000000"/>
+              </w:rPr>
+            </w:pPr>
+            <w:r>
+              <w:rPr>
+                <w:rFonts w:ascii="Calibri" w:hAnsi="Calibri" w:cs="Calibri"/>
+                <w:b w:val="0"/>
+                <w:color w:val="000000"/>
+              </w:rPr>
+              <w:t>63.57</w:t>
+            </w:r>
+          </w:p>
+        </w:tc>
+        <w:tc>
+          <w:tcPr>
+            <w:tcW w:w="1053" w:type="dxa"/>
+            <w:noWrap/>
+            <w:vAlign w:val="bottom"/>
+            <w:hideMark/>
+          </w:tcPr>
+          <w:p>
+            <w:pPr>
+              <w:jc w:val="right"/>
+              <w:cnfStyle w:val="000000100000" w:firstRow="0" w:lastRow="0" w:firstColumn="0" w:lastColumn="0" w:oddVBand="0" w:evenVBand="0" w:oddHBand="1" w:evenHBand="0" w:firstRowFirstColumn="0" w:firstRowLastColumn="0" w:lastRowFirstColumn="0" w:lastRowLastColumn="0"/>
+              <w:rPr>
+                <w:rFonts w:ascii="Calibri" w:hAnsi="Calibri" w:cs="Calibri"/>
+                <w:color w:val="000000"/>
+              </w:rPr>
+            </w:pPr>
+            <w:r>
+              <w:rPr>
+                <w:rFonts w:ascii="Calibri" w:hAnsi="Calibri" w:cs="Calibri"/>
+                <w:color w:val="000000"/>
+              </w:rPr>
+              <w:t>67.14</w:t>
+            </w:r>
+          </w:p>
+        </w:tc>
+        <w:tc>
+          <w:tcPr>
+            <w:tcW w:w="1381" w:type="dxa"/>
+            <w:noWrap/>
+            <w:vAlign w:val="bottom"/>
+            <w:hideMark/>
+          </w:tcPr>
+          <w:p>
+            <w:pPr>
+              <w:jc w:val="right"/>
+              <w:cnfStyle w:val="000000100000" w:firstRow="0" w:lastRow="0" w:firstColumn="0" w:lastColumn="0" w:oddVBand="0" w:evenVBand="0" w:oddHBand="1" w:evenHBand="0" w:firstRowFirstColumn="0" w:firstRowLastColumn="0" w:lastRowFirstColumn="0" w:lastRowLastColumn="0"/>
+              <w:rPr>
+                <w:rFonts w:ascii="Calibri" w:hAnsi="Calibri" w:cs="Calibri"/>
+                <w:color w:val="000000"/>
+              </w:rPr>
+            </w:pPr>
+            <w:r>
+              <w:rPr>
+                <w:rFonts w:ascii="Calibri" w:hAnsi="Calibri" w:cs="Calibri"/>
+                <w:color w:val="000000"/>
+              </w:rPr>
+              <w:t>70.00</w:t>
+            </w:r>
+          </w:p>
+        </w:tc>
+        <w:tc>
+          <w:tcPr>
+            <w:tcW w:w="1053" w:type="dxa"/>
+            <w:noWrap/>
+            <w:vAlign w:val="bottom"/>
+            <w:hideMark/>
+          </w:tcPr>
+          <w:p>
+            <w:pPr>
+              <w:jc w:val="right"/>
+              <w:cnfStyle w:val="000000100000" w:firstRow="0" w:lastRow="0" w:firstColumn="0" w:lastColumn="0" w:oddVBand="0" w:evenVBand="0" w:oddHBand="1" w:evenHBand="0" w:firstRowFirstColumn="0" w:firstRowLastColumn="0" w:lastRowFirstColumn="0" w:lastRowLastColumn="0"/>
+              <w:rPr>
+                <w:rFonts w:ascii="Calibri" w:hAnsi="Calibri" w:cs="Calibri"/>
+                <w:color w:val="000000"/>
+              </w:rPr>
+            </w:pPr>
+            <w:r>
+              <w:rPr>
+                <w:rFonts w:ascii="Calibri" w:hAnsi="Calibri" w:cs="Calibri"/>
+                <w:color w:val="000000"/>
+              </w:rPr>
+              <w:t>68.57</w:t>
+            </w:r>
+          </w:p>
+        </w:tc>
+        <w:tc>
+          <w:tcPr>
+            <w:tcW w:w="1381" w:type="dxa"/>
+            <w:noWrap/>
+            <w:vAlign w:val="bottom"/>
+            <w:hideMark/>
+          </w:tcPr>
+          <w:p>
+            <w:pPr>
+              <w:jc w:val="right"/>
+              <w:cnfStyle w:val="000000100000" w:firstRow="0" w:lastRow="0" w:firstColumn="0" w:lastColumn="0" w:oddVBand="0" w:evenVBand="0" w:oddHBand="1" w:evenHBand="0" w:firstRowFirstColumn="0" w:firstRowLastColumn="0" w:lastRowFirstColumn="0" w:lastRowLastColumn="0"/>
+              <w:rPr>
+                <w:rFonts w:ascii="Calibri" w:hAnsi="Calibri" w:cs="Calibri"/>
+                <w:color w:val="000000"/>
+              </w:rPr>
+            </w:pPr>
+            <w:r>
+              <w:rPr>
+                <w:rFonts w:ascii="Calibri" w:hAnsi="Calibri" w:cs="Calibri"/>
+                <w:color w:val="000000"/>
+              </w:rPr>
+              <w:t>61.43</w:t>
+            </w:r>
+          </w:p>
+        </w:tc>
+        <w:tc>
+          <w:tcPr>
+            <w:tcW w:w="1053" w:type="dxa"/>
+            <w:noWrap/>
+            <w:vAlign w:val="bottom"/>
+            <w:hideMark/>
+          </w:tcPr>
+          <w:p>
+            <w:pPr>
+              <w:jc w:val="right"/>
+              <w:cnfStyle w:val="000000100000" w:firstRow="0" w:lastRow="0" w:firstColumn="0" w:lastColumn="0" w:oddVBand="0" w:evenVBand="0" w:oddHBand="1" w:evenHBand="0" w:firstRowFirstColumn="0" w:firstRowLastColumn="0" w:lastRowFirstColumn="0" w:lastRowLastColumn="0"/>
+              <w:rPr>
+                <w:rFonts w:ascii="Calibri" w:hAnsi="Calibri" w:cs="Calibri"/>
+                <w:color w:val="000000"/>
+              </w:rPr>
+            </w:pPr>
+            <w:r>
+              <w:rPr>
+                <w:rFonts w:ascii="Calibri" w:hAnsi="Calibri" w:cs="Calibri"/>
+                <w:color w:val="000000"/>
+              </w:rPr>
+              <w:t>55.71</w:t>
+            </w:r>
+          </w:p>
+        </w:tc>
+      </w:tr>
+      <w:tr>
+        <w:trPr>
+          <w:trHeight w:val="288"/>
+        </w:trPr>
+        <w:tc>
+          <w:tcPr>
+            <w:cnfStyle w:val="001000000000" w:firstRow="0" w:lastRow="0" w:firstColumn="1" w:lastColumn="0" w:oddVBand="0" w:evenVBand="0" w:oddHBand="0" w:evenHBand="0" w:firstRowFirstColumn="0" w:firstRowLastColumn="0" w:lastRowFirstColumn="0" w:lastRowLastColumn="0"/>
+            <w:tcW w:w="1381" w:type="dxa"/>
+            <w:noWrap/>
+            <w:vAlign w:val="bottom"/>
+            <w:hideMark/>
+          </w:tcPr>
+          <w:p>
+            <w:pPr>
+              <w:jc w:val="right"/>
+              <w:rPr>
+                <w:rFonts w:ascii="Calibri" w:hAnsi="Calibri" w:cs="Calibri"/>
+                <w:b w:val="0"/>
+                <w:color w:val="000000"/>
+              </w:rPr>
+            </w:pPr>
+            <w:r>
+              <w:rPr>
+                <w:rFonts w:ascii="Calibri" w:hAnsi="Calibri" w:cs="Calibri"/>
+                <w:b w:val="0"/>
+                <w:color w:val="000000"/>
+              </w:rPr>
+              <w:t>61.43</w:t>
+            </w:r>
+          </w:p>
+        </w:tc>
+        <w:tc>
+          <w:tcPr>
+            <w:tcW w:w="1053" w:type="dxa"/>
+            <w:noWrap/>
+            <w:vAlign w:val="bottom"/>
+            <w:hideMark/>
+          </w:tcPr>
+          <w:p>
+            <w:pPr>
+              <w:jc w:val="right"/>
+              <w:cnfStyle w:val="000000000000" w:firstRow="0" w:lastRow="0" w:firstColumn="0" w:lastColumn="0" w:oddVBand="0" w:evenVBand="0" w:oddHBand="0" w:evenHBand="0" w:firstRowFirstColumn="0" w:firstRowLastColumn="0" w:lastRowFirstColumn="0" w:lastRowLastColumn="0"/>
+              <w:rPr>
+                <w:rFonts w:ascii="Calibri" w:hAnsi="Calibri" w:cs="Calibri"/>
+                <w:color w:val="000000"/>
+              </w:rPr>
+            </w:pPr>
+            <w:r>
+              <w:rPr>
+                <w:rFonts w:ascii="Calibri" w:hAnsi="Calibri" w:cs="Calibri"/>
+                <w:color w:val="000000"/>
+              </w:rPr>
+              <w:t>71.43</w:t>
+            </w:r>
+          </w:p>
+        </w:tc>
+        <w:tc>
+          <w:tcPr>
+            <w:tcW w:w="1381" w:type="dxa"/>
+            <w:noWrap/>
+            <w:vAlign w:val="bottom"/>
+            <w:hideMark/>
+          </w:tcPr>
+          <w:p>
+            <w:pPr>
+              <w:jc w:val="right"/>
+              <w:cnfStyle w:val="000000000000" w:firstRow="0" w:lastRow="0" w:firstColumn="0" w:lastColumn="0" w:oddVBand="0" w:evenVBand="0" w:oddHBand="0" w:evenHBand="0" w:firstRowFirstColumn="0" w:firstRowLastColumn="0" w:lastRowFirstColumn="0" w:lastRowLastColumn="0"/>
+              <w:rPr>
+                <w:rFonts w:ascii="Calibri" w:hAnsi="Calibri" w:cs="Calibri"/>
+                <w:color w:val="000000"/>
+              </w:rPr>
+            </w:pPr>
+            <w:r>
+              <w:rPr>
+                <w:rFonts w:ascii="Calibri" w:hAnsi="Calibri" w:cs="Calibri"/>
+                <w:color w:val="000000"/>
+              </w:rPr>
+              <w:t>69.29</w:t>
+            </w:r>
+          </w:p>
+        </w:tc>
+        <w:tc>
+          <w:tcPr>
+            <w:tcW w:w="1053" w:type="dxa"/>
+            <w:noWrap/>
+            <w:vAlign w:val="bottom"/>
+            <w:hideMark/>
+          </w:tcPr>
+          <w:p>
+            <w:pPr>
+              <w:jc w:val="right"/>
+              <w:cnfStyle w:val="000000000000" w:firstRow="0" w:lastRow="0" w:firstColumn="0" w:lastColumn="0" w:oddVBand="0" w:evenVBand="0" w:oddHBand="0" w:evenHBand="0" w:firstRowFirstColumn="0" w:firstRowLastColumn="0" w:lastRowFirstColumn="0" w:lastRowLastColumn="0"/>
+              <w:rPr>
+                <w:rFonts w:ascii="Calibri" w:hAnsi="Calibri" w:cs="Calibri"/>
+                <w:color w:val="000000"/>
+              </w:rPr>
+            </w:pPr>
+            <w:r>
+              <w:rPr>
+                <w:rFonts w:ascii="Calibri" w:hAnsi="Calibri" w:cs="Calibri"/>
+                <w:color w:val="000000"/>
+              </w:rPr>
+              <w:t>70.71</w:t>
+            </w:r>
+          </w:p>
+        </w:tc>
+        <w:tc>
+          <w:tcPr>
+            <w:tcW w:w="1381" w:type="dxa"/>
+            <w:noWrap/>
+            <w:vAlign w:val="bottom"/>
+            <w:hideMark/>
+          </w:tcPr>
+          <w:p>
+            <w:pPr>
+              <w:jc w:val="right"/>
+              <w:cnfStyle w:val="000000000000" w:firstRow="0" w:lastRow="0" w:firstColumn="0" w:lastColumn="0" w:oddVBand="0" w:evenVBand="0" w:oddHBand="0" w:evenHBand="0" w:firstRowFirstColumn="0" w:firstRowLastColumn="0" w:lastRowFirstColumn="0" w:lastRowLastColumn="0"/>
+              <w:rPr>
+                <w:rFonts w:ascii="Calibri" w:hAnsi="Calibri" w:cs="Calibri"/>
+                <w:color w:val="000000"/>
+              </w:rPr>
+            </w:pPr>
+            <w:r>
+              <w:rPr>
+                <w:rFonts w:ascii="Calibri" w:hAnsi="Calibri" w:cs="Calibri"/>
+                <w:color w:val="000000"/>
+              </w:rPr>
+              <w:t>61.43</w:t>
+            </w:r>
+          </w:p>
+        </w:tc>
+        <w:tc>
+          <w:tcPr>
+            <w:tcW w:w="1053" w:type="dxa"/>
+            <w:noWrap/>
+            <w:vAlign w:val="bottom"/>
+            <w:hideMark/>
+          </w:tcPr>
+          <w:p>
+            <w:pPr>
+              <w:jc w:val="right"/>
+              <w:cnfStyle w:val="000000000000" w:firstRow="0" w:lastRow="0" w:firstColumn="0" w:lastColumn="0" w:oddVBand="0" w:evenVBand="0" w:oddHBand="0" w:evenHBand="0" w:firstRowFirstColumn="0" w:firstRowLastColumn="0" w:lastRowFirstColumn="0" w:lastRowLastColumn="0"/>
+              <w:rPr>
+                <w:rFonts w:ascii="Calibri" w:hAnsi="Calibri" w:cs="Calibri"/>
+                <w:color w:val="000000"/>
+              </w:rPr>
+            </w:pPr>
+            <w:r>
+              <w:rPr>
+                <w:rFonts w:ascii="Calibri" w:hAnsi="Calibri" w:cs="Calibri"/>
+                <w:color w:val="000000"/>
+              </w:rPr>
+              <w:t>60.71</w:t>
+            </w:r>
+          </w:p>
+        </w:tc>
+      </w:tr>
+      <w:tr>
+        <w:trPr>
+          <w:cnfStyle w:val="000000100000" w:firstRow="0" w:lastRow="0" w:firstColumn="0" w:lastColumn="0" w:oddVBand="0" w:evenVBand="0" w:oddHBand="1" w:evenHBand="0" w:firstRowFirstColumn="0" w:firstRowLastColumn="0" w:lastRowFirstColumn="0" w:lastRowLastColumn="0"/>
+          <w:trHeight w:val="288"/>
+        </w:trPr>
+        <w:tc>
+          <w:tcPr>
+            <w:cnfStyle w:val="001000000000" w:firstRow="0" w:lastRow="0" w:firstColumn="1" w:lastColumn="0" w:oddVBand="0" w:evenVBand="0" w:oddHBand="0" w:evenHBand="0" w:firstRowFirstColumn="0" w:firstRowLastColumn="0" w:lastRowFirstColumn="0" w:lastRowLastColumn="0"/>
+            <w:tcW w:w="1381" w:type="dxa"/>
+            <w:noWrap/>
+            <w:vAlign w:val="bottom"/>
+            <w:hideMark/>
+          </w:tcPr>
+          <w:p>
+            <w:pPr>
+              <w:jc w:val="right"/>
+              <w:rPr>
+                <w:rFonts w:ascii="Calibri" w:hAnsi="Calibri" w:cs="Calibri"/>
+                <w:b w:val="0"/>
+                <w:color w:val="000000"/>
+              </w:rPr>
+            </w:pPr>
+            <w:r>
+              <w:rPr>
+                <w:rFonts w:ascii="Calibri" w:hAnsi="Calibri" w:cs="Calibri"/>
+                <w:b w:val="0"/>
+                <w:color w:val="000000"/>
+              </w:rPr>
+              <w:t>67.86</w:t>
+            </w:r>
+          </w:p>
+        </w:tc>
+        <w:tc>
+          <w:tcPr>
+            <w:tcW w:w="1053" w:type="dxa"/>
+            <w:noWrap/>
+            <w:vAlign w:val="bottom"/>
+            <w:hideMark/>
+          </w:tcPr>
+          <w:p>
+            <w:pPr>
+              <w:jc w:val="right"/>
+              <w:cnfStyle w:val="000000100000" w:firstRow="0" w:lastRow="0" w:firstColumn="0" w:lastColumn="0" w:oddVBand="0" w:evenVBand="0" w:oddHBand="1" w:evenHBand="0" w:firstRowFirstColumn="0" w:firstRowLastColumn="0" w:lastRowFirstColumn="0" w:lastRowLastColumn="0"/>
+              <w:rPr>
+                <w:rFonts w:ascii="Calibri" w:hAnsi="Calibri" w:cs="Calibri"/>
+                <w:color w:val="000000"/>
+              </w:rPr>
+            </w:pPr>
+            <w:r>
+              <w:rPr>
+                <w:rFonts w:ascii="Calibri" w:hAnsi="Calibri" w:cs="Calibri"/>
+                <w:color w:val="000000"/>
+              </w:rPr>
+              <w:t>71.43</w:t>
+            </w:r>
+          </w:p>
+        </w:tc>
+        <w:tc>
+          <w:tcPr>
+            <w:tcW w:w="1381" w:type="dxa"/>
+            <w:noWrap/>
+            <w:vAlign w:val="bottom"/>
+            <w:hideMark/>
+          </w:tcPr>
+          <w:p>
+            <w:pPr>
+              <w:jc w:val="right"/>
+              <w:cnfStyle w:val="000000100000" w:firstRow="0" w:lastRow="0" w:firstColumn="0" w:lastColumn="0" w:oddVBand="0" w:evenVBand="0" w:oddHBand="1" w:evenHBand="0" w:firstRowFirstColumn="0" w:firstRowLastColumn="0" w:lastRowFirstColumn="0" w:lastRowLastColumn="0"/>
+              <w:rPr>
+                <w:rFonts w:ascii="Calibri" w:hAnsi="Calibri" w:cs="Calibri"/>
+                <w:color w:val="000000"/>
+              </w:rPr>
+            </w:pPr>
+            <w:r>
+              <w:rPr>
+                <w:rFonts w:ascii="Calibri" w:hAnsi="Calibri" w:cs="Calibri"/>
+                <w:color w:val="000000"/>
+              </w:rPr>
+              <w:t>60.71</w:t>
+            </w:r>
+          </w:p>
+        </w:tc>
+        <w:tc>
+          <w:tcPr>
+            <w:tcW w:w="1053" w:type="dxa"/>
+            <w:noWrap/>
+            <w:vAlign w:val="bottom"/>
+            <w:hideMark/>
+          </w:tcPr>
+          <w:p>
+            <w:pPr>
+              <w:jc w:val="right"/>
+              <w:cnfStyle w:val="000000100000" w:firstRow="0" w:lastRow="0" w:firstColumn="0" w:lastColumn="0" w:oddVBand="0" w:evenVBand="0" w:oddHBand="1" w:evenHBand="0" w:firstRowFirstColumn="0" w:firstRowLastColumn="0" w:lastRowFirstColumn="0" w:lastRowLastColumn="0"/>
+              <w:rPr>
+                <w:rFonts w:ascii="Calibri" w:hAnsi="Calibri" w:cs="Calibri"/>
+                <w:color w:val="000000"/>
+              </w:rPr>
+            </w:pPr>
+            <w:r>
+              <w:rPr>
+                <w:rFonts w:ascii="Calibri" w:hAnsi="Calibri" w:cs="Calibri"/>
+                <w:color w:val="000000"/>
+              </w:rPr>
+              <w:t>67.14</w:t>
+            </w:r>
+          </w:p>
+        </w:tc>
+        <w:tc>
+          <w:tcPr>
+            <w:tcW w:w="1381" w:type="dxa"/>
+            <w:noWrap/>
+            <w:vAlign w:val="bottom"/>
+            <w:hideMark/>
+          </w:tcPr>
+          <w:p>
+            <w:pPr>
+              <w:jc w:val="right"/>
+              <w:cnfStyle w:val="000000100000" w:firstRow="0" w:lastRow="0" w:firstColumn="0" w:lastColumn="0" w:oddVBand="0" w:evenVBand="0" w:oddHBand="1" w:evenHBand="0" w:firstRowFirstColumn="0" w:firstRowLastColumn="0" w:lastRowFirstColumn="0" w:lastRowLastColumn="0"/>
+              <w:rPr>
+                <w:rFonts w:ascii="Calibri" w:hAnsi="Calibri" w:cs="Calibri"/>
+                <w:color w:val="000000"/>
+              </w:rPr>
+            </w:pPr>
+            <w:r>
+              <w:rPr>
+                <w:rFonts w:ascii="Calibri" w:hAnsi="Calibri" w:cs="Calibri"/>
+                <w:color w:val="000000"/>
+              </w:rPr>
+              <w:t>72.14</w:t>
+            </w:r>
+          </w:p>
+        </w:tc>
+        <w:tc>
+          <w:tcPr>
+            <w:tcW w:w="1053" w:type="dxa"/>
+            <w:noWrap/>
+            <w:vAlign w:val="bottom"/>
+            <w:hideMark/>
+          </w:tcPr>
+          <w:p>
+            <w:pPr>
+              <w:jc w:val="right"/>
+              <w:cnfStyle w:val="000000100000" w:firstRow="0" w:lastRow="0" w:firstColumn="0" w:lastColumn="0" w:oddVBand="0" w:evenVBand="0" w:oddHBand="1" w:evenHBand="0" w:firstRowFirstColumn="0" w:firstRowLastColumn="0" w:lastRowFirstColumn="0" w:lastRowLastColumn="0"/>
+              <w:rPr>
+                <w:rFonts w:ascii="Calibri" w:hAnsi="Calibri" w:cs="Calibri"/>
+                <w:color w:val="000000"/>
+              </w:rPr>
+            </w:pPr>
+            <w:r>
+              <w:rPr>
+                <w:rFonts w:ascii="Calibri" w:hAnsi="Calibri" w:cs="Calibri"/>
+                <w:color w:val="000000"/>
+              </w:rPr>
+              <w:t>60.00</w:t>
+            </w:r>
+          </w:p>
+        </w:tc>
+      </w:tr>
+      <w:tr>
+        <w:trPr>
+          <w:trHeight w:val="288"/>
+        </w:trPr>
+        <w:tc>
+          <w:tcPr>
+            <w:cnfStyle w:val="001000000000" w:firstRow="0" w:lastRow="0" w:firstColumn="1" w:lastColumn="0" w:oddVBand="0" w:evenVBand="0" w:oddHBand="0" w:evenHBand="0" w:firstRowFirstColumn="0" w:firstRowLastColumn="0" w:lastRowFirstColumn="0" w:lastRowLastColumn="0"/>
+            <w:tcW w:w="1381" w:type="dxa"/>
+            <w:noWrap/>
+            <w:vAlign w:val="bottom"/>
+            <w:hideMark/>
+          </w:tcPr>
+          <w:p>
+            <w:pPr>
+              <w:jc w:val="right"/>
+              <w:rPr>
+                <w:rFonts w:ascii="Calibri" w:hAnsi="Calibri" w:cs="Calibri"/>
+                <w:b w:val="0"/>
+                <w:color w:val="000000"/>
+              </w:rPr>
+            </w:pPr>
+            <w:r>
+              <w:rPr>
+                <w:rFonts w:ascii="Calibri" w:hAnsi="Calibri" w:cs="Calibri"/>
+                <w:b w:val="0"/>
+                <w:color w:val="000000"/>
+              </w:rPr>
+              <w:t>69.29</w:t>
+            </w:r>
+          </w:p>
+        </w:tc>
+        <w:tc>
+          <w:tcPr>
+            <w:tcW w:w="1053" w:type="dxa"/>
+            <w:noWrap/>
+            <w:vAlign w:val="bottom"/>
+            <w:hideMark/>
+          </w:tcPr>
+          <w:p>
+            <w:pPr>
+              <w:jc w:val="right"/>
+              <w:cnfStyle w:val="000000000000" w:firstRow="0" w:lastRow="0" w:firstColumn="0" w:lastColumn="0" w:oddVBand="0" w:evenVBand="0" w:oddHBand="0" w:evenHBand="0" w:firstRowFirstColumn="0" w:firstRowLastColumn="0" w:lastRowFirstColumn="0" w:lastRowLastColumn="0"/>
+              <w:rPr>
+                <w:rFonts w:ascii="Calibri" w:hAnsi="Calibri" w:cs="Calibri"/>
+                <w:color w:val="000000"/>
+              </w:rPr>
+            </w:pPr>
+            <w:r>
+              <w:rPr>
+                <w:rFonts w:ascii="Calibri" w:hAnsi="Calibri" w:cs="Calibri"/>
+                <w:color w:val="000000"/>
+              </w:rPr>
+              <w:t>68.57</w:t>
+            </w:r>
+          </w:p>
+        </w:tc>
+        <w:tc>
+          <w:tcPr>
+            <w:tcW w:w="1381" w:type="dxa"/>
+            <w:noWrap/>
+            <w:vAlign w:val="bottom"/>
+            <w:hideMark/>
+          </w:tcPr>
+          <w:p>
+            <w:pPr>
+              <w:jc w:val="right"/>
+              <w:cnfStyle w:val="000000000000" w:firstRow="0" w:lastRow="0" w:firstColumn="0" w:lastColumn="0" w:oddVBand="0" w:evenVBand="0" w:oddHBand="0" w:evenHBand="0" w:firstRowFirstColumn="0" w:firstRowLastColumn="0" w:lastRowFirstColumn="0" w:lastRowLastColumn="0"/>
+              <w:rPr>
+                <w:rFonts w:ascii="Calibri" w:hAnsi="Calibri" w:cs="Calibri"/>
+                <w:color w:val="000000"/>
+              </w:rPr>
+            </w:pPr>
+            <w:r>
+              <w:rPr>
+                <w:rFonts w:ascii="Calibri" w:hAnsi="Calibri" w:cs="Calibri"/>
+                <w:color w:val="000000"/>
+              </w:rPr>
+              <w:t>70.71</w:t>
+            </w:r>
+          </w:p>
+        </w:tc>
+        <w:tc>
+          <w:tcPr>
+            <w:tcW w:w="1053" w:type="dxa"/>
+            <w:noWrap/>
+            <w:vAlign w:val="bottom"/>
+            <w:hideMark/>
+          </w:tcPr>
+          <w:p>
+            <w:pPr>
+              <w:jc w:val="right"/>
+              <w:cnfStyle w:val="000000000000" w:firstRow="0" w:lastRow="0" w:firstColumn="0" w:lastColumn="0" w:oddVBand="0" w:evenVBand="0" w:oddHBand="0" w:evenHBand="0" w:firstRowFirstColumn="0" w:firstRowLastColumn="0" w:lastRowFirstColumn="0" w:lastRowLastColumn="0"/>
+              <w:rPr>
+                <w:rFonts w:ascii="Calibri" w:hAnsi="Calibri" w:cs="Calibri"/>
+                <w:color w:val="000000"/>
+              </w:rPr>
+            </w:pPr>
+            <w:r>
+              <w:rPr>
+                <w:rFonts w:ascii="Calibri" w:hAnsi="Calibri" w:cs="Calibri"/>
+                <w:color w:val="000000"/>
+              </w:rPr>
+              <w:t>65.71</w:t>
+            </w:r>
+          </w:p>
+        </w:tc>
+        <w:tc>
+          <w:tcPr>
+            <w:tcW w:w="1381" w:type="dxa"/>
+            <w:noWrap/>
+            <w:vAlign w:val="bottom"/>
+            <w:hideMark/>
+          </w:tcPr>
+          <w:p>
+            <w:pPr>
+              <w:jc w:val="right"/>
+              <w:cnfStyle w:val="000000000000" w:firstRow="0" w:lastRow="0" w:firstColumn="0" w:lastColumn="0" w:oddVBand="0" w:evenVBand="0" w:oddHBand="0" w:evenHBand="0" w:firstRowFirstColumn="0" w:firstRowLastColumn="0" w:lastRowFirstColumn="0" w:lastRowLastColumn="0"/>
+              <w:rPr>
+                <w:rFonts w:ascii="Calibri" w:hAnsi="Calibri" w:cs="Calibri"/>
+                <w:color w:val="000000"/>
+              </w:rPr>
+            </w:pPr>
+            <w:r>
+              <w:rPr>
+                <w:rFonts w:ascii="Calibri" w:hAnsi="Calibri" w:cs="Calibri"/>
+                <w:color w:val="000000"/>
+              </w:rPr>
+              <w:t>72.86</w:t>
+            </w:r>
+          </w:p>
+        </w:tc>
+        <w:tc>
+          <w:tcPr>
+            <w:tcW w:w="1053" w:type="dxa"/>
+            <w:noWrap/>
+            <w:vAlign w:val="bottom"/>
+            <w:hideMark/>
+          </w:tcPr>
+          <w:p>
+            <w:pPr>
+              <w:jc w:val="right"/>
+              <w:cnfStyle w:val="000000000000" w:firstRow="0" w:lastRow="0" w:firstColumn="0" w:lastColumn="0" w:oddVBand="0" w:evenVBand="0" w:oddHBand="0" w:evenHBand="0" w:firstRowFirstColumn="0" w:firstRowLastColumn="0" w:lastRowFirstColumn="0" w:lastRowLastColumn="0"/>
+              <w:rPr>
+                <w:rFonts w:ascii="Calibri" w:hAnsi="Calibri" w:cs="Calibri"/>
+                <w:color w:val="000000"/>
+              </w:rPr>
+            </w:pPr>
+            <w:r>
+              <w:rPr>
+                <w:rFonts w:ascii="Calibri" w:hAnsi="Calibri" w:cs="Calibri"/>
+                <w:color w:val="000000"/>
+              </w:rPr>
+              <w:t>57.86</w:t>
+            </w:r>
+          </w:p>
+        </w:tc>
+      </w:tr>
+      <w:tr>
+        <w:trPr>
+          <w:cnfStyle w:val="000000100000" w:firstRow="0" w:lastRow="0" w:firstColumn="0" w:lastColumn="0" w:oddVBand="0" w:evenVBand="0" w:oddHBand="1" w:evenHBand="0" w:firstRowFirstColumn="0" w:firstRowLastColumn="0" w:lastRowFirstColumn="0" w:lastRowLastColumn="0"/>
+          <w:trHeight w:val="288"/>
+        </w:trPr>
+        <w:tc>
+          <w:tcPr>
+            <w:cnfStyle w:val="001000000000" w:firstRow="0" w:lastRow="0" w:firstColumn="1" w:lastColumn="0" w:oddVBand="0" w:evenVBand="0" w:oddHBand="0" w:evenHBand="0" w:firstRowFirstColumn="0" w:firstRowLastColumn="0" w:lastRowFirstColumn="0" w:lastRowLastColumn="0"/>
+            <w:tcW w:w="1381" w:type="dxa"/>
+            <w:noWrap/>
+            <w:vAlign w:val="bottom"/>
+            <w:hideMark/>
+          </w:tcPr>
+          <w:p>
+            <w:pPr>
+              <w:jc w:val="right"/>
+              <w:rPr>
+                <w:rFonts w:ascii="Calibri" w:hAnsi="Calibri" w:cs="Calibri"/>
+                <w:b w:val="0"/>
+                <w:color w:val="000000"/>
+              </w:rPr>
+            </w:pPr>
+            <w:r>
+              <w:rPr>
+                <w:rFonts w:ascii="Calibri" w:hAnsi="Calibri" w:cs="Calibri"/>
+                <w:b w:val="0"/>
+                <w:color w:val="000000"/>
+              </w:rPr>
+              <w:t>73.57</w:t>
+            </w:r>
+          </w:p>
+        </w:tc>
+        <w:tc>
+          <w:tcPr>
+            <w:tcW w:w="1053" w:type="dxa"/>
+            <w:noWrap/>
+            <w:vAlign w:val="bottom"/>
+            <w:hideMark/>
+          </w:tcPr>
+          <w:p>
+            <w:pPr>
+              <w:jc w:val="right"/>
+              <w:cnfStyle w:val="000000100000" w:firstRow="0" w:lastRow="0" w:firstColumn="0" w:lastColumn="0" w:oddVBand="0" w:evenVBand="0" w:oddHBand="1" w:evenHBand="0" w:firstRowFirstColumn="0" w:firstRowLastColumn="0" w:lastRowFirstColumn="0" w:lastRowLastColumn="0"/>
+              <w:rPr>
+                <w:rFonts w:ascii="Calibri" w:hAnsi="Calibri" w:cs="Calibri"/>
+                <w:color w:val="000000"/>
+              </w:rPr>
+            </w:pPr>
+            <w:r>
+              <w:rPr>
+                <w:rFonts w:ascii="Calibri" w:hAnsi="Calibri" w:cs="Calibri"/>
+                <w:color w:val="000000"/>
+              </w:rPr>
+              <w:t>68.57</w:t>
+            </w:r>
+          </w:p>
+        </w:tc>
+        <w:tc>
+          <w:tcPr>
+            <w:tcW w:w="1381" w:type="dxa"/>
+            <w:noWrap/>
+            <w:vAlign w:val="bottom"/>
+            <w:hideMark/>
+          </w:tcPr>
+          <w:p>
+            <w:pPr>
+              <w:jc w:val="right"/>
+              <w:cnfStyle w:val="000000100000" w:firstRow="0" w:lastRow="0" w:firstColumn="0" w:lastColumn="0" w:oddVBand="0" w:evenVBand="0" w:oddHBand="1" w:evenHBand="0" w:firstRowFirstColumn="0" w:firstRowLastColumn="0" w:lastRowFirstColumn="0" w:lastRowLastColumn="0"/>
+              <w:rPr>
+                <w:rFonts w:ascii="Calibri" w:hAnsi="Calibri" w:cs="Calibri"/>
+                <w:color w:val="000000"/>
+              </w:rPr>
+            </w:pPr>
+            <w:r>
+              <w:rPr>
+                <w:rFonts w:ascii="Calibri" w:hAnsi="Calibri" w:cs="Calibri"/>
+                <w:color w:val="000000"/>
+              </w:rPr>
+              <w:t>69.29</w:t>
+            </w:r>
+          </w:p>
+        </w:tc>
+        <w:tc>
+          <w:tcPr>
+            <w:tcW w:w="1053" w:type="dxa"/>
+            <w:noWrap/>
+            <w:vAlign w:val="bottom"/>
+            <w:hideMark/>
+          </w:tcPr>
+          <w:p>
+            <w:pPr>
+              <w:jc w:val="right"/>
+              <w:cnfStyle w:val="000000100000" w:firstRow="0" w:lastRow="0" w:firstColumn="0" w:lastColumn="0" w:oddVBand="0" w:evenVBand="0" w:oddHBand="1" w:evenHBand="0" w:firstRowFirstColumn="0" w:firstRowLastColumn="0" w:lastRowFirstColumn="0" w:lastRowLastColumn="0"/>
+              <w:rPr>
+                <w:rFonts w:ascii="Calibri" w:hAnsi="Calibri" w:cs="Calibri"/>
+                <w:color w:val="000000"/>
+              </w:rPr>
+            </w:pPr>
+            <w:r>
+              <w:rPr>
+                <w:rFonts w:ascii="Calibri" w:hAnsi="Calibri" w:cs="Calibri"/>
+                <w:color w:val="000000"/>
+              </w:rPr>
+              <w:t>69.29</w:t>
+            </w:r>
+          </w:p>
+        </w:tc>
+        <w:tc>
+          <w:tcPr>
+            <w:tcW w:w="1381" w:type="dxa"/>
+            <w:noWrap/>
+            <w:vAlign w:val="bottom"/>
+            <w:hideMark/>
+          </w:tcPr>
+          <w:p>
+            <w:pPr>
+              <w:jc w:val="right"/>
+              <w:cnfStyle w:val="000000100000" w:firstRow="0" w:lastRow="0" w:firstColumn="0" w:lastColumn="0" w:oddVBand="0" w:evenVBand="0" w:oddHBand="1" w:evenHBand="0" w:firstRowFirstColumn="0" w:firstRowLastColumn="0" w:lastRowFirstColumn="0" w:lastRowLastColumn="0"/>
+              <w:rPr>
+                <w:rFonts w:ascii="Calibri" w:hAnsi="Calibri" w:cs="Calibri"/>
+                <w:color w:val="000000"/>
+              </w:rPr>
+            </w:pPr>
+            <w:r>
+              <w:rPr>
+                <w:rFonts w:ascii="Calibri" w:hAnsi="Calibri" w:cs="Calibri"/>
+                <w:color w:val="000000"/>
+              </w:rPr>
+              <w:t>67.14</w:t>
+            </w:r>
+          </w:p>
+        </w:tc>
+        <w:tc>
+          <w:tcPr>
+            <w:tcW w:w="1053" w:type="dxa"/>
+            <w:noWrap/>
+            <w:vAlign w:val="bottom"/>
+            <w:hideMark/>
+          </w:tcPr>
+          <w:p>
+            <w:pPr>
+              <w:jc w:val="right"/>
+              <w:cnfStyle w:val="000000100000" w:firstRow="0" w:lastRow="0" w:firstColumn="0" w:lastColumn="0" w:oddVBand="0" w:evenVBand="0" w:oddHBand="1" w:evenHBand="0" w:firstRowFirstColumn="0" w:firstRowLastColumn="0" w:lastRowFirstColumn="0" w:lastRowLastColumn="0"/>
+              <w:rPr>
+                <w:rFonts w:ascii="Calibri" w:hAnsi="Calibri" w:cs="Calibri"/>
+                <w:color w:val="000000"/>
+              </w:rPr>
+            </w:pPr>
+            <w:r>
+              <w:rPr>
+                <w:rFonts w:ascii="Calibri" w:hAnsi="Calibri" w:cs="Calibri"/>
+                <w:color w:val="000000"/>
+              </w:rPr>
+              <w:t>55.71</w:t>
+            </w:r>
+          </w:p>
+        </w:tc>
+      </w:tr>
+      <w:tr>
+        <w:trPr>
+          <w:trHeight w:val="288"/>
+        </w:trPr>
+        <w:tc>
+          <w:tcPr>
+            <w:cnfStyle w:val="001000000000" w:firstRow="0" w:lastRow="0" w:firstColumn="1" w:lastColumn="0" w:oddVBand="0" w:evenVBand="0" w:oddHBand="0" w:evenHBand="0" w:firstRowFirstColumn="0" w:firstRowLastColumn="0" w:lastRowFirstColumn="0" w:lastRowLastColumn="0"/>
+            <w:tcW w:w="1381" w:type="dxa"/>
+            <w:noWrap/>
+            <w:vAlign w:val="bottom"/>
+            <w:hideMark/>
+          </w:tcPr>
+          <w:p>
+            <w:pPr>
+              <w:jc w:val="right"/>
+              <w:rPr>
+                <w:rFonts w:ascii="Calibri" w:hAnsi="Calibri" w:cs="Calibri"/>
+                <w:b w:val="0"/>
+                <w:color w:val="000000"/>
+              </w:rPr>
+            </w:pPr>
+            <w:r>
+              <w:rPr>
+                <w:rFonts w:ascii="Calibri" w:hAnsi="Calibri" w:cs="Calibri"/>
+                <w:b w:val="0"/>
+                <w:color w:val="000000"/>
+              </w:rPr>
+              <w:t>70.00</w:t>
+            </w:r>
+          </w:p>
+        </w:tc>
+        <w:tc>
+          <w:tcPr>
+            <w:tcW w:w="1053" w:type="dxa"/>
+            <w:noWrap/>
+            <w:vAlign w:val="bottom"/>
+            <w:hideMark/>
+          </w:tcPr>
+          <w:p>
+            <w:pPr>
+              <w:jc w:val="right"/>
+              <w:cnfStyle w:val="000000000000" w:firstRow="0" w:lastRow="0" w:firstColumn="0" w:lastColumn="0" w:oddVBand="0" w:evenVBand="0" w:oddHBand="0" w:evenHBand="0" w:firstRowFirstColumn="0" w:firstRowLastColumn="0" w:lastRowFirstColumn="0" w:lastRowLastColumn="0"/>
+              <w:rPr>
+                <w:rFonts w:ascii="Calibri" w:hAnsi="Calibri" w:cs="Calibri"/>
+                <w:color w:val="000000"/>
+              </w:rPr>
+            </w:pPr>
+            <w:r>
+              <w:rPr>
+                <w:rFonts w:ascii="Calibri" w:hAnsi="Calibri" w:cs="Calibri"/>
+                <w:color w:val="000000"/>
+              </w:rPr>
+              <w:t>64.29</w:t>
+            </w:r>
+          </w:p>
+        </w:tc>
+        <w:tc>
+          <w:tcPr>
+            <w:tcW w:w="1381" w:type="dxa"/>
+            <w:noWrap/>
+            <w:vAlign w:val="bottom"/>
+            <w:hideMark/>
+          </w:tcPr>
+          <w:p>
+            <w:pPr>
+              <w:jc w:val="right"/>
+              <w:cnfStyle w:val="000000000000" w:firstRow="0" w:lastRow="0" w:firstColumn="0" w:lastColumn="0" w:oddVBand="0" w:evenVBand="0" w:oddHBand="0" w:evenHBand="0" w:firstRowFirstColumn="0" w:firstRowLastColumn="0" w:lastRowFirstColumn="0" w:lastRowLastColumn="0"/>
+              <w:rPr>
+                <w:rFonts w:ascii="Calibri" w:hAnsi="Calibri" w:cs="Calibri"/>
+                <w:color w:val="000000"/>
+              </w:rPr>
+            </w:pPr>
+            <w:r>
+              <w:rPr>
+                <w:rFonts w:ascii="Calibri" w:hAnsi="Calibri" w:cs="Calibri"/>
+                <w:color w:val="000000"/>
+              </w:rPr>
+              <w:t>66.43</w:t>
+            </w:r>
+          </w:p>
+        </w:tc>
+        <w:tc>
+          <w:tcPr>
+            <w:tcW w:w="1053" w:type="dxa"/>
+            <w:noWrap/>
+            <w:vAlign w:val="bottom"/>
+            <w:hideMark/>
+          </w:tcPr>
+          <w:p>
+            <w:pPr>
+              <w:jc w:val="right"/>
+              <w:cnfStyle w:val="000000000000" w:firstRow="0" w:lastRow="0" w:firstColumn="0" w:lastColumn="0" w:oddVBand="0" w:evenVBand="0" w:oddHBand="0" w:evenHBand="0" w:firstRowFirstColumn="0" w:firstRowLastColumn="0" w:lastRowFirstColumn="0" w:lastRowLastColumn="0"/>
+              <w:rPr>
+                <w:rFonts w:ascii="Calibri" w:hAnsi="Calibri" w:cs="Calibri"/>
+                <w:color w:val="000000"/>
+              </w:rPr>
+            </w:pPr>
+            <w:r>
+              <w:rPr>
+                <w:rFonts w:ascii="Calibri" w:hAnsi="Calibri" w:cs="Calibri"/>
+                <w:color w:val="000000"/>
+              </w:rPr>
+              <w:t>69.29</w:t>
+            </w:r>
+          </w:p>
+        </w:tc>
+        <w:tc>
+          <w:tcPr>
+            <w:tcW w:w="1381" w:type="dxa"/>
+            <w:noWrap/>
+            <w:vAlign w:val="bottom"/>
+            <w:hideMark/>
+          </w:tcPr>
+          <w:p>
+            <w:pPr>
+              <w:jc w:val="right"/>
+              <w:cnfStyle w:val="000000000000" w:firstRow="0" w:lastRow="0" w:firstColumn="0" w:lastColumn="0" w:oddVBand="0" w:evenVBand="0" w:oddHBand="0" w:evenHBand="0" w:firstRowFirstColumn="0" w:firstRowLastColumn="0" w:lastRowFirstColumn="0" w:lastRowLastColumn="0"/>
+              <w:rPr>
+                <w:rFonts w:ascii="Calibri" w:hAnsi="Calibri" w:cs="Calibri"/>
+                <w:color w:val="000000"/>
+              </w:rPr>
+            </w:pPr>
+            <w:r>
+              <w:rPr>
+                <w:rFonts w:ascii="Calibri" w:hAnsi="Calibri" w:cs="Calibri"/>
+                <w:color w:val="000000"/>
+              </w:rPr>
+              <w:t>66.43</w:t>
+            </w:r>
+          </w:p>
+        </w:tc>
+        <w:tc>
+          <w:tcPr>
+            <w:tcW w:w="1053" w:type="dxa"/>
+            <w:noWrap/>
+            <w:vAlign w:val="bottom"/>
+            <w:hideMark/>
+          </w:tcPr>
+          <w:p>
+            <w:pPr>
+              <w:jc w:val="right"/>
+              <w:cnfStyle w:val="000000000000" w:firstRow="0" w:lastRow="0" w:firstColumn="0" w:lastColumn="0" w:oddVBand="0" w:evenVBand="0" w:oddHBand="0" w:evenHBand="0" w:firstRowFirstColumn="0" w:firstRowLastColumn="0" w:lastRowFirstColumn="0" w:lastRowLastColumn="0"/>
+              <w:rPr>
+                <w:rFonts w:ascii="Calibri" w:hAnsi="Calibri" w:cs="Calibri"/>
+                <w:color w:val="000000"/>
+              </w:rPr>
+            </w:pPr>
+            <w:r>
+              <w:rPr>
+                <w:rFonts w:ascii="Calibri" w:hAnsi="Calibri" w:cs="Calibri"/>
+                <w:color w:val="000000"/>
+              </w:rPr>
+              <w:t>59.29</w:t>
+            </w:r>
+          </w:p>
+        </w:tc>
+      </w:tr>
+      <w:tr>
+        <w:trPr>
+          <w:cnfStyle w:val="000000100000" w:firstRow="0" w:lastRow="0" w:firstColumn="0" w:lastColumn="0" w:oddVBand="0" w:evenVBand="0" w:oddHBand="1" w:evenHBand="0" w:firstRowFirstColumn="0" w:firstRowLastColumn="0" w:lastRowFirstColumn="0" w:lastRowLastColumn="0"/>
+          <w:trHeight w:val="288"/>
+        </w:trPr>
+        <w:tc>
+          <w:tcPr>
+            <w:cnfStyle w:val="001000000000" w:firstRow="0" w:lastRow="0" w:firstColumn="1" w:lastColumn="0" w:oddVBand="0" w:evenVBand="0" w:oddHBand="0" w:evenHBand="0" w:firstRowFirstColumn="0" w:firstRowLastColumn="0" w:lastRowFirstColumn="0" w:lastRowLastColumn="0"/>
+            <w:tcW w:w="1381" w:type="dxa"/>
+            <w:noWrap/>
+            <w:vAlign w:val="bottom"/>
+            <w:hideMark/>
+          </w:tcPr>
+          <w:p>
+            <w:pPr>
+              <w:jc w:val="right"/>
+              <w:rPr>
+                <w:rFonts w:ascii="Calibri" w:hAnsi="Calibri" w:cs="Calibri"/>
+                <w:b w:val="0"/>
+                <w:color w:val="000000"/>
+              </w:rPr>
+            </w:pPr>
+            <w:r>
+              <w:rPr>
+                <w:rFonts w:ascii="Calibri" w:hAnsi="Calibri" w:cs="Calibri"/>
+                <w:b w:val="0"/>
+                <w:color w:val="000000"/>
+              </w:rPr>
+              <w:t>67.86</w:t>
+            </w:r>
+          </w:p>
+        </w:tc>
+        <w:tc>
+          <w:tcPr>
+            <w:tcW w:w="1053" w:type="dxa"/>
+            <w:noWrap/>
+            <w:vAlign w:val="bottom"/>
+            <w:hideMark/>
+          </w:tcPr>
+          <w:p>
+            <w:pPr>
+              <w:jc w:val="right"/>
+              <w:cnfStyle w:val="000000100000" w:firstRow="0" w:lastRow="0" w:firstColumn="0" w:lastColumn="0" w:oddVBand="0" w:evenVBand="0" w:oddHBand="1" w:evenHBand="0" w:firstRowFirstColumn="0" w:firstRowLastColumn="0" w:lastRowFirstColumn="0" w:lastRowLastColumn="0"/>
+              <w:rPr>
+                <w:rFonts w:ascii="Calibri" w:hAnsi="Calibri" w:cs="Calibri"/>
+                <w:color w:val="000000"/>
+              </w:rPr>
+            </w:pPr>
+            <w:r>
+              <w:rPr>
+                <w:rFonts w:ascii="Calibri" w:hAnsi="Calibri" w:cs="Calibri"/>
+                <w:color w:val="000000"/>
+              </w:rPr>
+              <w:t>62.14</w:t>
+            </w:r>
+          </w:p>
+        </w:tc>
+        <w:tc>
+          <w:tcPr>
+            <w:tcW w:w="1381" w:type="dxa"/>
+            <w:noWrap/>
+            <w:vAlign w:val="bottom"/>
+            <w:hideMark/>
+          </w:tcPr>
+          <w:p>
+            <w:pPr>
+              <w:jc w:val="right"/>
+              <w:cnfStyle w:val="000000100000" w:firstRow="0" w:lastRow="0" w:firstColumn="0" w:lastColumn="0" w:oddVBand="0" w:evenVBand="0" w:oddHBand="1" w:evenHBand="0" w:firstRowFirstColumn="0" w:firstRowLastColumn="0" w:lastRowFirstColumn="0" w:lastRowLastColumn="0"/>
+              <w:rPr>
+                <w:rFonts w:ascii="Calibri" w:hAnsi="Calibri" w:cs="Calibri"/>
+                <w:color w:val="000000"/>
+              </w:rPr>
+            </w:pPr>
+            <w:r>
+              <w:rPr>
+                <w:rFonts w:ascii="Calibri" w:hAnsi="Calibri" w:cs="Calibri"/>
+                <w:color w:val="000000"/>
+              </w:rPr>
+              <w:t>67.86</w:t>
+            </w:r>
+          </w:p>
+        </w:tc>
+        <w:tc>
+          <w:tcPr>
+            <w:tcW w:w="1053" w:type="dxa"/>
+            <w:noWrap/>
+            <w:vAlign w:val="bottom"/>
+            <w:hideMark/>
+          </w:tcPr>
+          <w:p>
+            <w:pPr>
+              <w:jc w:val="right"/>
+              <w:cnfStyle w:val="000000100000" w:firstRow="0" w:lastRow="0" w:firstColumn="0" w:lastColumn="0" w:oddVBand="0" w:evenVBand="0" w:oddHBand="1" w:evenHBand="0" w:firstRowFirstColumn="0" w:firstRowLastColumn="0" w:lastRowFirstColumn="0" w:lastRowLastColumn="0"/>
+              <w:rPr>
+                <w:rFonts w:ascii="Calibri" w:hAnsi="Calibri" w:cs="Calibri"/>
+                <w:color w:val="000000"/>
+              </w:rPr>
+            </w:pPr>
+            <w:r>
+              <w:rPr>
+                <w:rFonts w:ascii="Calibri" w:hAnsi="Calibri" w:cs="Calibri"/>
+                <w:color w:val="000000"/>
+              </w:rPr>
+              <w:t>68.57</w:t>
+            </w:r>
+          </w:p>
+        </w:tc>
+        <w:tc>
+          <w:tcPr>
+            <w:tcW w:w="1381" w:type="dxa"/>
+            <w:noWrap/>
+            <w:vAlign w:val="bottom"/>
+            <w:hideMark/>
+          </w:tcPr>
+          <w:p>
+            <w:pPr>
+              <w:jc w:val="right"/>
+              <w:cnfStyle w:val="000000100000" w:firstRow="0" w:lastRow="0" w:firstColumn="0" w:lastColumn="0" w:oddVBand="0" w:evenVBand="0" w:oddHBand="1" w:evenHBand="0" w:firstRowFirstColumn="0" w:firstRowLastColumn="0" w:lastRowFirstColumn="0" w:lastRowLastColumn="0"/>
+              <w:rPr>
+                <w:rFonts w:ascii="Calibri" w:hAnsi="Calibri" w:cs="Calibri"/>
+                <w:color w:val="000000"/>
+              </w:rPr>
+            </w:pPr>
+            <w:r>
+              <w:rPr>
+                <w:rFonts w:ascii="Calibri" w:hAnsi="Calibri" w:cs="Calibri"/>
+                <w:color w:val="000000"/>
+              </w:rPr>
+              <w:t>65.00</w:t>
+            </w:r>
+          </w:p>
+        </w:tc>
+        <w:tc>
+          <w:tcPr>
+            <w:tcW w:w="1053" w:type="dxa"/>
+            <w:noWrap/>
+            <w:vAlign w:val="bottom"/>
+            <w:hideMark/>
+          </w:tcPr>
+          <w:p>
+            <w:pPr>
+              <w:jc w:val="right"/>
+              <w:cnfStyle w:val="000000100000" w:firstRow="0" w:lastRow="0" w:firstColumn="0" w:lastColumn="0" w:oddVBand="0" w:evenVBand="0" w:oddHBand="1" w:evenHBand="0" w:firstRowFirstColumn="0" w:firstRowLastColumn="0" w:lastRowFirstColumn="0" w:lastRowLastColumn="0"/>
+              <w:rPr>
+                <w:rFonts w:ascii="Calibri" w:hAnsi="Calibri" w:cs="Calibri"/>
+                <w:color w:val="000000"/>
+              </w:rPr>
+            </w:pPr>
+            <w:r>
+              <w:rPr>
+                <w:rFonts w:ascii="Calibri" w:hAnsi="Calibri" w:cs="Calibri"/>
+                <w:color w:val="000000"/>
+              </w:rPr>
+              <w:t>55.00</w:t>
+            </w:r>
+          </w:p>
+        </w:tc>
+      </w:tr>
+      <w:tr>
+        <w:trPr>
+          <w:trHeight w:val="288"/>
+        </w:trPr>
+        <w:tc>
+          <w:tcPr>
+            <w:cnfStyle w:val="001000000000" w:firstRow="0" w:lastRow="0" w:firstColumn="1" w:lastColumn="0" w:oddVBand="0" w:evenVBand="0" w:oddHBand="0" w:evenHBand="0" w:firstRowFirstColumn="0" w:firstRowLastColumn="0" w:lastRowFirstColumn="0" w:lastRowLastColumn="0"/>
+            <w:tcW w:w="1381" w:type="dxa"/>
+            <w:noWrap/>
+            <w:vAlign w:val="bottom"/>
+            <w:hideMark/>
+          </w:tcPr>
+          <w:p>
+            <w:pPr>
+              <w:jc w:val="right"/>
+              <w:rPr>
+                <w:rFonts w:ascii="Calibri" w:hAnsi="Calibri" w:cs="Calibri"/>
+                <w:b w:val="0"/>
+                <w:color w:val="000000"/>
+              </w:rPr>
+            </w:pPr>
+            <w:r>
+              <w:rPr>
+                <w:rFonts w:ascii="Calibri" w:hAnsi="Calibri" w:cs="Calibri"/>
+                <w:b w:val="0"/>
+                <w:color w:val="000000"/>
+              </w:rPr>
+              <w:t>62.86</w:t>
+            </w:r>
+          </w:p>
+        </w:tc>
+        <w:tc>
+          <w:tcPr>
+            <w:tcW w:w="1053" w:type="dxa"/>
+            <w:noWrap/>
+            <w:vAlign w:val="bottom"/>
+            <w:hideMark/>
+          </w:tcPr>
+          <w:p>
+            <w:pPr>
+              <w:jc w:val="right"/>
+              <w:cnfStyle w:val="000000000000" w:firstRow="0" w:lastRow="0" w:firstColumn="0" w:lastColumn="0" w:oddVBand="0" w:evenVBand="0" w:oddHBand="0" w:evenHBand="0" w:firstRowFirstColumn="0" w:firstRowLastColumn="0" w:lastRowFirstColumn="0" w:lastRowLastColumn="0"/>
+              <w:rPr>
+                <w:rFonts w:ascii="Calibri" w:hAnsi="Calibri" w:cs="Calibri"/>
+                <w:color w:val="000000"/>
+              </w:rPr>
+            </w:pPr>
+            <w:r>
+              <w:rPr>
+                <w:rFonts w:ascii="Calibri" w:hAnsi="Calibri" w:cs="Calibri"/>
+                <w:color w:val="000000"/>
+              </w:rPr>
+              <w:t>74.29</w:t>
+            </w:r>
+          </w:p>
+        </w:tc>
+        <w:tc>
+          <w:tcPr>
+            <w:tcW w:w="1381" w:type="dxa"/>
+            <w:noWrap/>
+            <w:vAlign w:val="bottom"/>
+            <w:hideMark/>
+          </w:tcPr>
+          <w:p>
+            <w:pPr>
+              <w:jc w:val="right"/>
+              <w:cnfStyle w:val="000000000000" w:firstRow="0" w:lastRow="0" w:firstColumn="0" w:lastColumn="0" w:oddVBand="0" w:evenVBand="0" w:oddHBand="0" w:evenHBand="0" w:firstRowFirstColumn="0" w:firstRowLastColumn="0" w:lastRowFirstColumn="0" w:lastRowLastColumn="0"/>
+              <w:rPr>
+                <w:rFonts w:ascii="Calibri" w:hAnsi="Calibri" w:cs="Calibri"/>
+                <w:color w:val="000000"/>
+              </w:rPr>
+            </w:pPr>
+            <w:r>
+              <w:rPr>
+                <w:rFonts w:ascii="Calibri" w:hAnsi="Calibri" w:cs="Calibri"/>
+                <w:color w:val="000000"/>
+              </w:rPr>
+              <w:t>65.00</w:t>
+            </w:r>
+          </w:p>
+        </w:tc>
+        <w:tc>
+          <w:tcPr>
+            <w:tcW w:w="1053" w:type="dxa"/>
+            <w:noWrap/>
+            <w:vAlign w:val="bottom"/>
+            <w:hideMark/>
+          </w:tcPr>
+          <w:p>
+            <w:pPr>
+              <w:jc w:val="right"/>
+              <w:cnfStyle w:val="000000000000" w:firstRow="0" w:lastRow="0" w:firstColumn="0" w:lastColumn="0" w:oddVBand="0" w:evenVBand="0" w:oddHBand="0" w:evenHBand="0" w:firstRowFirstColumn="0" w:firstRowLastColumn="0" w:lastRowFirstColumn="0" w:lastRowLastColumn="0"/>
+              <w:rPr>
+                <w:rFonts w:ascii="Calibri" w:hAnsi="Calibri" w:cs="Calibri"/>
+                <w:color w:val="000000"/>
+              </w:rPr>
+            </w:pPr>
+            <w:r>
+              <w:rPr>
+                <w:rFonts w:ascii="Calibri" w:hAnsi="Calibri" w:cs="Calibri"/>
+                <w:color w:val="000000"/>
+              </w:rPr>
+              <w:t>67.14</w:t>
+            </w:r>
+          </w:p>
+        </w:tc>
+        <w:tc>
+          <w:tcPr>
+            <w:tcW w:w="1381" w:type="dxa"/>
+            <w:noWrap/>
+            <w:vAlign w:val="bottom"/>
+            <w:hideMark/>
+          </w:tcPr>
+          <w:p>
+            <w:pPr>
+              <w:jc w:val="right"/>
+              <w:cnfStyle w:val="000000000000" w:firstRow="0" w:lastRow="0" w:firstColumn="0" w:lastColumn="0" w:oddVBand="0" w:evenVBand="0" w:oddHBand="0" w:evenHBand="0" w:firstRowFirstColumn="0" w:firstRowLastColumn="0" w:lastRowFirstColumn="0" w:lastRowLastColumn="0"/>
+              <w:rPr>
+                <w:rFonts w:ascii="Calibri" w:hAnsi="Calibri" w:cs="Calibri"/>
+                <w:color w:val="000000"/>
+              </w:rPr>
+            </w:pPr>
+            <w:r>
+              <w:rPr>
+                <w:rFonts w:ascii="Calibri" w:hAnsi="Calibri" w:cs="Calibri"/>
+                <w:color w:val="000000"/>
+              </w:rPr>
+              <w:t>67.14</w:t>
+            </w:r>
+          </w:p>
+        </w:tc>
+        <w:tc>
+          <w:tcPr>
+            <w:tcW w:w="1053" w:type="dxa"/>
+            <w:noWrap/>
+            <w:vAlign w:val="bottom"/>
+            <w:hideMark/>
+          </w:tcPr>
+          <w:p>
+            <w:pPr>
+              <w:jc w:val="right"/>
+              <w:cnfStyle w:val="000000000000" w:firstRow="0" w:lastRow="0" w:firstColumn="0" w:lastColumn="0" w:oddVBand="0" w:evenVBand="0" w:oddHBand="0" w:evenHBand="0" w:firstRowFirstColumn="0" w:firstRowLastColumn="0" w:lastRowFirstColumn="0" w:lastRowLastColumn="0"/>
+              <w:rPr>
+                <w:rFonts w:ascii="Calibri" w:hAnsi="Calibri" w:cs="Calibri"/>
+                <w:color w:val="000000"/>
+              </w:rPr>
+            </w:pPr>
+            <w:r>
+              <w:rPr>
+                <w:rFonts w:ascii="Calibri" w:hAnsi="Calibri" w:cs="Calibri"/>
+                <w:color w:val="000000"/>
+              </w:rPr>
+              <w:t>59.29</w:t>
+            </w:r>
+          </w:p>
+        </w:tc>
+      </w:tr>
+      <w:tr>
+        <w:trPr>
+          <w:cnfStyle w:val="000000100000" w:firstRow="0" w:lastRow="0" w:firstColumn="0" w:lastColumn="0" w:oddVBand="0" w:evenVBand="0" w:oddHBand="1" w:evenHBand="0" w:firstRowFirstColumn="0" w:firstRowLastColumn="0" w:lastRowFirstColumn="0" w:lastRowLastColumn="0"/>
+          <w:trHeight w:val="288"/>
+        </w:trPr>
+        <w:tc>
+          <w:tcPr>
+            <w:cnfStyle w:val="001000000000" w:firstRow="0" w:lastRow="0" w:firstColumn="1" w:lastColumn="0" w:oddVBand="0" w:evenVBand="0" w:oddHBand="0" w:evenHBand="0" w:firstRowFirstColumn="0" w:firstRowLastColumn="0" w:lastRowFirstColumn="0" w:lastRowLastColumn="0"/>
+            <w:tcW w:w="1381" w:type="dxa"/>
+            <w:noWrap/>
+            <w:vAlign w:val="bottom"/>
+            <w:hideMark/>
+          </w:tcPr>
+          <w:p>
+            <w:pPr>
+              <w:jc w:val="right"/>
+              <w:rPr>
+                <w:rFonts w:ascii="Calibri" w:hAnsi="Calibri" w:cs="Calibri"/>
+                <w:b w:val="0"/>
+                <w:color w:val="000000"/>
+              </w:rPr>
+            </w:pPr>
+            <w:r>
+              <w:rPr>
+                <w:rFonts w:ascii="Calibri" w:hAnsi="Calibri" w:cs="Calibri"/>
+                <w:b w:val="0"/>
+                <w:color w:val="000000"/>
+              </w:rPr>
+              <w:lastRenderedPageBreak/>
+              <w:t>62.86</w:t>
+            </w:r>
+          </w:p>
+        </w:tc>
+        <w:tc>
+          <w:tcPr>
+            <w:tcW w:w="1053" w:type="dxa"/>
+            <w:noWrap/>
+            <w:vAlign w:val="bottom"/>
+            <w:hideMark/>
+          </w:tcPr>
+          <w:p>
+            <w:pPr>
+              <w:jc w:val="right"/>
+              <w:cnfStyle w:val="000000100000" w:firstRow="0" w:lastRow="0" w:firstColumn="0" w:lastColumn="0" w:oddVBand="0" w:evenVBand="0" w:oddHBand="1" w:evenHBand="0" w:firstRowFirstColumn="0" w:firstRowLastColumn="0" w:lastRowFirstColumn="0" w:lastRowLastColumn="0"/>
+              <w:rPr>
+                <w:rFonts w:ascii="Calibri" w:hAnsi="Calibri" w:cs="Calibri"/>
+                <w:color w:val="000000"/>
+              </w:rPr>
+            </w:pPr>
+            <w:r>
+              <w:rPr>
+                <w:rFonts w:ascii="Calibri" w:hAnsi="Calibri" w:cs="Calibri"/>
+                <w:color w:val="000000"/>
+              </w:rPr>
+              <w:t>61.43</w:t>
+            </w:r>
+          </w:p>
+        </w:tc>
+        <w:tc>
+          <w:tcPr>
+            <w:tcW w:w="1381" w:type="dxa"/>
+            <w:noWrap/>
+            <w:vAlign w:val="bottom"/>
+            <w:hideMark/>
+          </w:tcPr>
+          <w:p>
+            <w:pPr>
+              <w:jc w:val="right"/>
+              <w:cnfStyle w:val="000000100000" w:firstRow="0" w:lastRow="0" w:firstColumn="0" w:lastColumn="0" w:oddVBand="0" w:evenVBand="0" w:oddHBand="1" w:evenHBand="0" w:firstRowFirstColumn="0" w:firstRowLastColumn="0" w:lastRowFirstColumn="0" w:lastRowLastColumn="0"/>
+              <w:rPr>
+                <w:rFonts w:ascii="Calibri" w:hAnsi="Calibri" w:cs="Calibri"/>
+                <w:color w:val="000000"/>
+              </w:rPr>
+            </w:pPr>
+            <w:r>
+              <w:rPr>
+                <w:rFonts w:ascii="Calibri" w:hAnsi="Calibri" w:cs="Calibri"/>
+                <w:color w:val="000000"/>
+              </w:rPr>
+              <w:t>64.29</w:t>
+            </w:r>
+          </w:p>
+        </w:tc>
+        <w:tc>
+          <w:tcPr>
+            <w:tcW w:w="1053" w:type="dxa"/>
+            <w:noWrap/>
+            <w:vAlign w:val="bottom"/>
+            <w:hideMark/>
+          </w:tcPr>
+          <w:p>
+            <w:pPr>
+              <w:jc w:val="right"/>
+              <w:cnfStyle w:val="000000100000" w:firstRow="0" w:lastRow="0" w:firstColumn="0" w:lastColumn="0" w:oddVBand="0" w:evenVBand="0" w:oddHBand="1" w:evenHBand="0" w:firstRowFirstColumn="0" w:firstRowLastColumn="0" w:lastRowFirstColumn="0" w:lastRowLastColumn="0"/>
+              <w:rPr>
+                <w:rFonts w:ascii="Calibri" w:hAnsi="Calibri" w:cs="Calibri"/>
+                <w:color w:val="000000"/>
+              </w:rPr>
+            </w:pPr>
+            <w:r>
+              <w:rPr>
+                <w:rFonts w:ascii="Calibri" w:hAnsi="Calibri" w:cs="Calibri"/>
+                <w:color w:val="000000"/>
+              </w:rPr>
+              <w:t>65.00</w:t>
+            </w:r>
+          </w:p>
+        </w:tc>
+        <w:tc>
+          <w:tcPr>
+            <w:tcW w:w="1381" w:type="dxa"/>
+            <w:noWrap/>
+            <w:vAlign w:val="bottom"/>
+            <w:hideMark/>
+          </w:tcPr>
+          <w:p>
+            <w:pPr>
+              <w:jc w:val="right"/>
+              <w:cnfStyle w:val="000000100000" w:firstRow="0" w:lastRow="0" w:firstColumn="0" w:lastColumn="0" w:oddVBand="0" w:evenVBand="0" w:oddHBand="1" w:evenHBand="0" w:firstRowFirstColumn="0" w:firstRowLastColumn="0" w:lastRowFirstColumn="0" w:lastRowLastColumn="0"/>
+              <w:rPr>
+                <w:rFonts w:ascii="Calibri" w:hAnsi="Calibri" w:cs="Calibri"/>
+                <w:color w:val="000000"/>
+              </w:rPr>
+            </w:pPr>
+            <w:r>
+              <w:rPr>
+                <w:rFonts w:ascii="Calibri" w:hAnsi="Calibri" w:cs="Calibri"/>
+                <w:color w:val="000000"/>
+              </w:rPr>
+              <w:t>62.86</w:t>
+            </w:r>
+          </w:p>
+        </w:tc>
+        <w:tc>
+          <w:tcPr>
+            <w:tcW w:w="1053" w:type="dxa"/>
+            <w:noWrap/>
+            <w:vAlign w:val="bottom"/>
+            <w:hideMark/>
+          </w:tcPr>
+          <w:p>
+            <w:pPr>
+              <w:jc w:val="right"/>
+              <w:cnfStyle w:val="000000100000" w:firstRow="0" w:lastRow="0" w:firstColumn="0" w:lastColumn="0" w:oddVBand="0" w:evenVBand="0" w:oddHBand="1" w:evenHBand="0" w:firstRowFirstColumn="0" w:firstRowLastColumn="0" w:lastRowFirstColumn="0" w:lastRowLastColumn="0"/>
+              <w:rPr>
+                <w:rFonts w:ascii="Calibri" w:hAnsi="Calibri" w:cs="Calibri"/>
+                <w:color w:val="000000"/>
+              </w:rPr>
+            </w:pPr>
+            <w:r>
+              <w:rPr>
+                <w:rFonts w:ascii="Calibri" w:hAnsi="Calibri" w:cs="Calibri"/>
+                <w:color w:val="000000"/>
+              </w:rPr>
+              <w:t>60.71</w:t>
+            </w:r>
+          </w:p>
+        </w:tc>
+      </w:tr>
+      <w:tr>
+        <w:trPr>
+          <w:trHeight w:val="288"/>
+        </w:trPr>
+        <w:tc>
+          <w:tcPr>
+            <w:cnfStyle w:val="001000000000" w:firstRow="0" w:lastRow="0" w:firstColumn="1" w:lastColumn="0" w:oddVBand="0" w:evenVBand="0" w:oddHBand="0" w:evenHBand="0" w:firstRowFirstColumn="0" w:firstRowLastColumn="0" w:lastRowFirstColumn="0" w:lastRowLastColumn="0"/>
+            <w:tcW w:w="1381" w:type="dxa"/>
+            <w:noWrap/>
+            <w:vAlign w:val="bottom"/>
+            <w:hideMark/>
+          </w:tcPr>
+          <w:p>
+            <w:pPr>
+              <w:jc w:val="right"/>
+              <w:rPr>
+                <w:rFonts w:ascii="Calibri" w:hAnsi="Calibri" w:cs="Calibri"/>
+                <w:b w:val="0"/>
+                <w:color w:val="000000"/>
+              </w:rPr>
+            </w:pPr>
+            <w:r>
+              <w:rPr>
+                <w:rFonts w:ascii="Calibri" w:hAnsi="Calibri" w:cs="Calibri"/>
+                <w:b w:val="0"/>
+                <w:color w:val="000000"/>
+              </w:rPr>
+              <w:t>66.43</w:t>
+            </w:r>
+          </w:p>
+        </w:tc>
+        <w:tc>
+          <w:tcPr>
+            <w:tcW w:w="1053" w:type="dxa"/>
+            <w:noWrap/>
+            <w:vAlign w:val="bottom"/>
+            <w:hideMark/>
+          </w:tcPr>
+          <w:p>
+            <w:pPr>
+              <w:jc w:val="right"/>
+              <w:cnfStyle w:val="000000000000" w:firstRow="0" w:lastRow="0" w:firstColumn="0" w:lastColumn="0" w:oddVBand="0" w:evenVBand="0" w:oddHBand="0" w:evenHBand="0" w:firstRowFirstColumn="0" w:firstRowLastColumn="0" w:lastRowFirstColumn="0" w:lastRowLastColumn="0"/>
+              <w:rPr>
+                <w:rFonts w:ascii="Calibri" w:hAnsi="Calibri" w:cs="Calibri"/>
+                <w:color w:val="000000"/>
+              </w:rPr>
+            </w:pPr>
+            <w:r>
+              <w:rPr>
+                <w:rFonts w:ascii="Calibri" w:hAnsi="Calibri" w:cs="Calibri"/>
+                <w:color w:val="000000"/>
+              </w:rPr>
+              <w:t>70.00</w:t>
+            </w:r>
+          </w:p>
+        </w:tc>
+        <w:tc>
+          <w:tcPr>
+            <w:tcW w:w="1381" w:type="dxa"/>
+            <w:noWrap/>
+            <w:vAlign w:val="bottom"/>
+            <w:hideMark/>
+          </w:tcPr>
+          <w:p>
+            <w:pPr>
+              <w:jc w:val="right"/>
+              <w:cnfStyle w:val="000000000000" w:firstRow="0" w:lastRow="0" w:firstColumn="0" w:lastColumn="0" w:oddVBand="0" w:evenVBand="0" w:oddHBand="0" w:evenHBand="0" w:firstRowFirstColumn="0" w:firstRowLastColumn="0" w:lastRowFirstColumn="0" w:lastRowLastColumn="0"/>
+              <w:rPr>
+                <w:rFonts w:ascii="Calibri" w:hAnsi="Calibri" w:cs="Calibri"/>
+                <w:color w:val="000000"/>
+              </w:rPr>
+            </w:pPr>
+            <w:r>
+              <w:rPr>
+                <w:rFonts w:ascii="Calibri" w:hAnsi="Calibri" w:cs="Calibri"/>
+                <w:color w:val="000000"/>
+              </w:rPr>
+              <w:t>68.57</w:t>
+            </w:r>
+          </w:p>
+        </w:tc>
+        <w:tc>
+          <w:tcPr>
+            <w:tcW w:w="1053" w:type="dxa"/>
+            <w:noWrap/>
+            <w:vAlign w:val="bottom"/>
+            <w:hideMark/>
+          </w:tcPr>
+          <w:p>
+            <w:pPr>
+              <w:jc w:val="right"/>
+              <w:cnfStyle w:val="000000000000" w:firstRow="0" w:lastRow="0" w:firstColumn="0" w:lastColumn="0" w:oddVBand="0" w:evenVBand="0" w:oddHBand="0" w:evenHBand="0" w:firstRowFirstColumn="0" w:firstRowLastColumn="0" w:lastRowFirstColumn="0" w:lastRowLastColumn="0"/>
+              <w:rPr>
+                <w:rFonts w:ascii="Calibri" w:hAnsi="Calibri" w:cs="Calibri"/>
+                <w:color w:val="000000"/>
+              </w:rPr>
+            </w:pPr>
+            <w:r>
+              <w:rPr>
+                <w:rFonts w:ascii="Calibri" w:hAnsi="Calibri" w:cs="Calibri"/>
+                <w:color w:val="000000"/>
+              </w:rPr>
+              <w:t>75.71</w:t>
+            </w:r>
+          </w:p>
+        </w:tc>
+        <w:tc>
+          <w:tcPr>
+            <w:tcW w:w="1381" w:type="dxa"/>
+            <w:noWrap/>
+            <w:vAlign w:val="bottom"/>
+            <w:hideMark/>
+          </w:tcPr>
+          <w:p>
+            <w:pPr>
+              <w:jc w:val="right"/>
+              <w:cnfStyle w:val="000000000000" w:firstRow="0" w:lastRow="0" w:firstColumn="0" w:lastColumn="0" w:oddVBand="0" w:evenVBand="0" w:oddHBand="0" w:evenHBand="0" w:firstRowFirstColumn="0" w:firstRowLastColumn="0" w:lastRowFirstColumn="0" w:lastRowLastColumn="0"/>
+              <w:rPr>
+                <w:rFonts w:ascii="Calibri" w:hAnsi="Calibri" w:cs="Calibri"/>
+                <w:color w:val="000000"/>
+              </w:rPr>
+            </w:pPr>
+            <w:r>
+              <w:rPr>
+                <w:rFonts w:ascii="Calibri" w:hAnsi="Calibri" w:cs="Calibri"/>
+                <w:color w:val="000000"/>
+              </w:rPr>
+              <w:t>55.71</w:t>
+            </w:r>
+          </w:p>
+        </w:tc>
+        <w:tc>
+          <w:tcPr>
+            <w:tcW w:w="1053" w:type="dxa"/>
+            <w:noWrap/>
+            <w:vAlign w:val="bottom"/>
+            <w:hideMark/>
+          </w:tcPr>
+          <w:p>
+            <w:pPr>
+              <w:jc w:val="right"/>
+              <w:cnfStyle w:val="000000000000" w:firstRow="0" w:lastRow="0" w:firstColumn="0" w:lastColumn="0" w:oddVBand="0" w:evenVBand="0" w:oddHBand="0" w:evenHBand="0" w:firstRowFirstColumn="0" w:firstRowLastColumn="0" w:lastRowFirstColumn="0" w:lastRowLastColumn="0"/>
+              <w:rPr>
+                <w:rFonts w:ascii="Calibri" w:hAnsi="Calibri" w:cs="Calibri"/>
+                <w:color w:val="000000"/>
+              </w:rPr>
+            </w:pPr>
+            <w:r>
+              <w:rPr>
+                <w:rFonts w:ascii="Calibri" w:hAnsi="Calibri" w:cs="Calibri"/>
+                <w:color w:val="000000"/>
+              </w:rPr>
+              <w:t>61.43</w:t>
+            </w:r>
+          </w:p>
+        </w:tc>
+      </w:tr>
+      <w:tr>
+        <w:trPr>
+          <w:cnfStyle w:val="000000100000" w:firstRow="0" w:lastRow="0" w:firstColumn="0" w:lastColumn="0" w:oddVBand="0" w:evenVBand="0" w:oddHBand="1" w:evenHBand="0" w:firstRowFirstColumn="0" w:firstRowLastColumn="0" w:lastRowFirstColumn="0" w:lastRowLastColumn="0"/>
+          <w:trHeight w:val="288"/>
+        </w:trPr>
+        <w:tc>
+          <w:tcPr>
+            <w:cnfStyle w:val="001000000000" w:firstRow="0" w:lastRow="0" w:firstColumn="1" w:lastColumn="0" w:oddVBand="0" w:evenVBand="0" w:oddHBand="0" w:evenHBand="0" w:firstRowFirstColumn="0" w:firstRowLastColumn="0" w:lastRowFirstColumn="0" w:lastRowLastColumn="0"/>
+            <w:tcW w:w="1381" w:type="dxa"/>
+            <w:noWrap/>
+            <w:vAlign w:val="bottom"/>
+            <w:hideMark/>
+          </w:tcPr>
+          <w:p>
+            <w:pPr>
+              <w:jc w:val="right"/>
+              <w:rPr>
+                <w:rFonts w:ascii="Calibri" w:hAnsi="Calibri" w:cs="Calibri"/>
+                <w:b w:val="0"/>
+                <w:color w:val="000000"/>
+              </w:rPr>
+            </w:pPr>
+            <w:r>
+              <w:rPr>
+                <w:rFonts w:ascii="Calibri" w:hAnsi="Calibri" w:cs="Calibri"/>
+                <w:b w:val="0"/>
+                <w:color w:val="000000"/>
+              </w:rPr>
+              <w:t>71.43</w:t>
+            </w:r>
+          </w:p>
+        </w:tc>
+        <w:tc>
+          <w:tcPr>
+            <w:tcW w:w="1053" w:type="dxa"/>
+            <w:noWrap/>
+            <w:vAlign w:val="bottom"/>
+            <w:hideMark/>
+          </w:tcPr>
+          <w:p>
+            <w:pPr>
+              <w:jc w:val="right"/>
+              <w:cnfStyle w:val="000000100000" w:firstRow="0" w:lastRow="0" w:firstColumn="0" w:lastColumn="0" w:oddVBand="0" w:evenVBand="0" w:oddHBand="1" w:evenHBand="0" w:firstRowFirstColumn="0" w:firstRowLastColumn="0" w:lastRowFirstColumn="0" w:lastRowLastColumn="0"/>
+              <w:rPr>
+                <w:rFonts w:ascii="Calibri" w:hAnsi="Calibri" w:cs="Calibri"/>
+                <w:color w:val="000000"/>
+              </w:rPr>
+            </w:pPr>
+            <w:r>
+              <w:rPr>
+                <w:rFonts w:ascii="Calibri" w:hAnsi="Calibri" w:cs="Calibri"/>
+                <w:color w:val="000000"/>
+              </w:rPr>
+              <w:t>62.14</w:t>
+            </w:r>
+          </w:p>
+        </w:tc>
+        <w:tc>
+          <w:tcPr>
+            <w:tcW w:w="1381" w:type="dxa"/>
+            <w:noWrap/>
+            <w:vAlign w:val="bottom"/>
+            <w:hideMark/>
+          </w:tcPr>
+          <w:p>
+            <w:pPr>
+              <w:jc w:val="right"/>
+              <w:cnfStyle w:val="000000100000" w:firstRow="0" w:lastRow="0" w:firstColumn="0" w:lastColumn="0" w:oddVBand="0" w:evenVBand="0" w:oddHBand="1" w:evenHBand="0" w:firstRowFirstColumn="0" w:firstRowLastColumn="0" w:lastRowFirstColumn="0" w:lastRowLastColumn="0"/>
+              <w:rPr>
+                <w:rFonts w:ascii="Calibri" w:hAnsi="Calibri" w:cs="Calibri"/>
+                <w:color w:val="000000"/>
+              </w:rPr>
+            </w:pPr>
+            <w:r>
+              <w:rPr>
+                <w:rFonts w:ascii="Calibri" w:hAnsi="Calibri" w:cs="Calibri"/>
+                <w:color w:val="000000"/>
+              </w:rPr>
+              <w:t>69.29</w:t>
+            </w:r>
+          </w:p>
+        </w:tc>
+        <w:tc>
+          <w:tcPr>
+            <w:tcW w:w="1053" w:type="dxa"/>
+            <w:noWrap/>
+            <w:vAlign w:val="bottom"/>
+            <w:hideMark/>
+          </w:tcPr>
+          <w:p>
+            <w:pPr>
+              <w:jc w:val="right"/>
+              <w:cnfStyle w:val="000000100000" w:firstRow="0" w:lastRow="0" w:firstColumn="0" w:lastColumn="0" w:oddVBand="0" w:evenVBand="0" w:oddHBand="1" w:evenHBand="0" w:firstRowFirstColumn="0" w:firstRowLastColumn="0" w:lastRowFirstColumn="0" w:lastRowLastColumn="0"/>
+              <w:rPr>
+                <w:rFonts w:ascii="Calibri" w:hAnsi="Calibri" w:cs="Calibri"/>
+                <w:color w:val="000000"/>
+              </w:rPr>
+            </w:pPr>
+            <w:r>
+              <w:rPr>
+                <w:rFonts w:ascii="Calibri" w:hAnsi="Calibri" w:cs="Calibri"/>
+                <w:color w:val="000000"/>
+              </w:rPr>
+              <w:t>63.57</w:t>
+            </w:r>
+          </w:p>
+        </w:tc>
+        <w:tc>
+          <w:tcPr>
+            <w:tcW w:w="1381" w:type="dxa"/>
+            <w:noWrap/>
+            <w:vAlign w:val="bottom"/>
+            <w:hideMark/>
+          </w:tcPr>
+          <w:p>
+            <w:pPr>
+              <w:jc w:val="right"/>
+              <w:cnfStyle w:val="000000100000" w:firstRow="0" w:lastRow="0" w:firstColumn="0" w:lastColumn="0" w:oddVBand="0" w:evenVBand="0" w:oddHBand="1" w:evenHBand="0" w:firstRowFirstColumn="0" w:firstRowLastColumn="0" w:lastRowFirstColumn="0" w:lastRowLastColumn="0"/>
+              <w:rPr>
+                <w:rFonts w:ascii="Calibri" w:hAnsi="Calibri" w:cs="Calibri"/>
+                <w:color w:val="000000"/>
+              </w:rPr>
+            </w:pPr>
+            <w:r>
+              <w:rPr>
+                <w:rFonts w:ascii="Calibri" w:hAnsi="Calibri" w:cs="Calibri"/>
+                <w:color w:val="000000"/>
+              </w:rPr>
+              <w:t>70.00</w:t>
+            </w:r>
+          </w:p>
+        </w:tc>
+        <w:tc>
+          <w:tcPr>
+            <w:tcW w:w="1053" w:type="dxa"/>
+            <w:noWrap/>
+            <w:vAlign w:val="bottom"/>
+            <w:hideMark/>
+          </w:tcPr>
+          <w:p>
+            <w:pPr>
+              <w:jc w:val="right"/>
+              <w:cnfStyle w:val="000000100000" w:firstRow="0" w:lastRow="0" w:firstColumn="0" w:lastColumn="0" w:oddVBand="0" w:evenVBand="0" w:oddHBand="1" w:evenHBand="0" w:firstRowFirstColumn="0" w:firstRowLastColumn="0" w:lastRowFirstColumn="0" w:lastRowLastColumn="0"/>
+              <w:rPr>
+                <w:rFonts w:ascii="Calibri" w:hAnsi="Calibri" w:cs="Calibri"/>
+                <w:color w:val="000000"/>
+              </w:rPr>
+            </w:pPr>
+            <w:r>
+              <w:rPr>
+                <w:rFonts w:ascii="Calibri" w:hAnsi="Calibri" w:cs="Calibri"/>
+                <w:color w:val="000000"/>
+              </w:rPr>
+              <w:t>52.14</w:t>
+            </w:r>
+          </w:p>
+        </w:tc>
+      </w:tr>
+    </w:tbl>
+    <w:p/>
+    <w:p>
+      <w:pPr>
+        <w:pStyle w:val="Ttulo2"/>
       </w:pPr>
       <w:r>
         <w:t>Conclusion</w:t>
@@ -674,7 +4082,10 @@
     </w:p>
     <w:p>
       <w:r>
-        <w:t xml:space="preserve">In the end the Average difference for one move ahead was the heuristic </w:t>
+        <w:t xml:space="preserve">In the end the </w:t>
+      </w:r>
+      <w:r>
+        <w:t xml:space="preserve">heuristic </w:t>
       </w:r>
       <w:proofErr w:type="spellStart"/>
       <w:r>
@@ -682,7 +4093,15 @@
       </w:r>
       <w:proofErr w:type="spellEnd"/>
       <w:r>
-        <w:t>. It has a balance between looking into the future and having a good performance for the competition.</w:t>
+        <w:t xml:space="preserve"> is the one that see one move ahead. It is similar to the </w:t>
+      </w:r>
+      <w:proofErr w:type="spellStart"/>
+      <w:r>
+        <w:t>ID_Improved</w:t>
+      </w:r>
+      <w:proofErr w:type="spellEnd"/>
+      <w:r>
+        <w:t xml:space="preserve"> but it is more prepared to the end of the game, when one move can be the difference between winning and losing.</w:t>
       </w:r>
       <w:bookmarkStart w:id="0" w:name="_GoBack"/>
       <w:bookmarkEnd w:id="0"/>
@@ -715,7 +4134,7 @@
       </w:pPr>
     </w:pPrDefault>
   </w:docDefaults>
-  <w:latentStyles w:defLockedState="0" w:defUIPriority="99" w:defSemiHidden="0" w:defUnhideWhenUsed="0" w:defQFormat="0" w:count="372">
+  <w:latentStyles w:defLockedState="0" w:defUIPriority="99" w:defSemiHidden="0" w:defUnhideWhenUsed="0" w:defQFormat="0" w:count="374">
     <w:lsdException w:name="Normal" w:uiPriority="0" w:qFormat="1"/>
     <w:lsdException w:name="heading 1" w:uiPriority="9" w:qFormat="1"/>
     <w:lsdException w:name="heading 2" w:semiHidden="1" w:uiPriority="9" w:unhideWhenUsed="1" w:qFormat="1"/>
@@ -821,7 +4240,6 @@
     <w:lsdException w:name="HTML Sample" w:semiHidden="1" w:unhideWhenUsed="1"/>
     <w:lsdException w:name="HTML Typewriter" w:semiHidden="1" w:unhideWhenUsed="1"/>
     <w:lsdException w:name="HTML Variable" w:semiHidden="1" w:unhideWhenUsed="1"/>
-    <w:lsdException w:name="Normal Table" w:semiHidden="1" w:unhideWhenUsed="1"/>
     <w:lsdException w:name="annotation subject" w:semiHidden="1" w:unhideWhenUsed="1"/>
     <w:lsdException w:name="No List" w:semiHidden="1" w:unhideWhenUsed="1"/>
     <w:lsdException w:name="Outline List 1" w:semiHidden="1" w:unhideWhenUsed="1"/>
@@ -867,11 +4285,9 @@
     <w:lsdException w:name="Table Subtle 1" w:semiHidden="1" w:unhideWhenUsed="1"/>
     <w:lsdException w:name="Table Subtle 2" w:semiHidden="1" w:unhideWhenUsed="1"/>
     <w:lsdException w:name="Table Web 1" w:semiHidden="1" w:unhideWhenUsed="1"/>
-    <w:lsdException w:name="Table Web 2" w:semiHidden="1" w:unhideWhenUsed="1"/>
     <w:lsdException w:name="Table Web 3" w:semiHidden="1" w:unhideWhenUsed="1"/>
     <w:lsdException w:name="Balloon Text" w:semiHidden="1" w:unhideWhenUsed="1"/>
     <w:lsdException w:name="Table Grid" w:uiPriority="59"/>
-    <w:lsdException w:name="Table Theme" w:semiHidden="1" w:unhideWhenUsed="1"/>
     <w:lsdException w:name="Placeholder Text" w:semiHidden="1"/>
     <w:lsdException w:name="No Spacing" w:uiPriority="1" w:qFormat="1"/>
     <w:lsdException w:name="Light Shading" w:uiPriority="60"/>
@@ -1088,16 +4504,18 @@
     <w:lsdException w:name="List Table 6 Colorful Accent 6" w:uiPriority="51"/>
     <w:lsdException w:name="List Table 7 Colorful Accent 6" w:uiPriority="52"/>
     <w:lsdException w:name="Mention" w:semiHidden="1" w:unhideWhenUsed="1"/>
+    <w:lsdException w:name="Smart Hyperlink" w:semiHidden="1" w:unhideWhenUsed="1"/>
+    <w:lsdException w:name="Hashtag" w:semiHidden="1" w:unhideWhenUsed="1"/>
   </w:latentStyles>
   <w:style w:type="paragraph" w:default="1" w:styleId="Normal">
     <w:name w:val="Normal"/>
     <w:qFormat/>
   </w:style>
-  <w:style w:type="paragraph" w:styleId="Heading1">
+  <w:style w:type="paragraph" w:styleId="Ttulo1">
     <w:name w:val="heading 1"/>
     <w:basedOn w:val="Normal"/>
     <w:next w:val="Normal"/>
-    <w:link w:val="Heading1Char"/>
+    <w:link w:val="Ttulo1Char"/>
     <w:uiPriority w:val="9"/>
     <w:qFormat/>
     <w:rsid w:val="00C31DAD"/>
@@ -1114,11 +4532,11 @@
       <w:szCs w:val="32"/>
     </w:rPr>
   </w:style>
-  <w:style w:type="paragraph" w:styleId="Heading2">
+  <w:style w:type="paragraph" w:styleId="Ttulo2">
     <w:name w:val="heading 2"/>
     <w:basedOn w:val="Normal"/>
     <w:next w:val="Normal"/>
-    <w:link w:val="Heading2Char"/>
+    <w:link w:val="Ttulo2Char"/>
     <w:uiPriority w:val="9"/>
     <w:unhideWhenUsed/>
     <w:qFormat/>
@@ -1136,11 +4554,11 @@
       <w:szCs w:val="26"/>
     </w:rPr>
   </w:style>
-  <w:style w:type="paragraph" w:styleId="Heading3">
+  <w:style w:type="paragraph" w:styleId="Ttulo3">
     <w:name w:val="heading 3"/>
     <w:basedOn w:val="Normal"/>
     <w:next w:val="Normal"/>
-    <w:link w:val="Heading3Char"/>
+    <w:link w:val="Ttulo3Char"/>
     <w:uiPriority w:val="9"/>
     <w:unhideWhenUsed/>
     <w:qFormat/>
@@ -1158,13 +4576,13 @@
       <w:szCs w:val="24"/>
     </w:rPr>
   </w:style>
-  <w:style w:type="character" w:default="1" w:styleId="DefaultParagraphFont">
+  <w:style w:type="character" w:default="1" w:styleId="Fontepargpadro">
     <w:name w:val="Default Paragraph Font"/>
     <w:uiPriority w:val="1"/>
     <w:semiHidden/>
     <w:unhideWhenUsed/>
   </w:style>
-  <w:style w:type="table" w:default="1" w:styleId="TableNormal">
+  <w:style w:type="table" w:default="1" w:styleId="Tabelanormal">
     <w:name w:val="Normal Table"/>
     <w:uiPriority w:val="99"/>
     <w:semiHidden/>
@@ -1179,16 +4597,16 @@
       </w:tblCellMar>
     </w:tblPr>
   </w:style>
-  <w:style w:type="numbering" w:default="1" w:styleId="NoList">
+  <w:style w:type="numbering" w:default="1" w:styleId="Semlista">
     <w:name w:val="No List"/>
     <w:uiPriority w:val="99"/>
     <w:semiHidden/>
     <w:unhideWhenUsed/>
   </w:style>
-  <w:style w:type="character" w:customStyle="1" w:styleId="Heading1Char">
-    <w:name w:val="Heading 1 Char"/>
-    <w:basedOn w:val="DefaultParagraphFont"/>
-    <w:link w:val="Heading1"/>
+  <w:style w:type="character" w:customStyle="1" w:styleId="Ttulo1Char">
+    <w:name w:val="Título 1 Char"/>
+    <w:basedOn w:val="Fontepargpadro"/>
+    <w:link w:val="Ttulo1"/>
     <w:uiPriority w:val="9"/>
     <w:rsid w:val="00C31DAD"/>
     <w:rPr>
@@ -1198,10 +4616,10 @@
       <w:szCs w:val="32"/>
     </w:rPr>
   </w:style>
-  <w:style w:type="character" w:customStyle="1" w:styleId="Heading2Char">
-    <w:name w:val="Heading 2 Char"/>
-    <w:basedOn w:val="DefaultParagraphFont"/>
-    <w:link w:val="Heading2"/>
+  <w:style w:type="character" w:customStyle="1" w:styleId="Ttulo2Char">
+    <w:name w:val="Título 2 Char"/>
+    <w:basedOn w:val="Fontepargpadro"/>
+    <w:link w:val="Ttulo2"/>
     <w:uiPriority w:val="9"/>
     <w:rsid w:val="00C31DAD"/>
     <w:rPr>
@@ -1211,10 +4629,10 @@
       <w:szCs w:val="26"/>
     </w:rPr>
   </w:style>
-  <w:style w:type="character" w:customStyle="1" w:styleId="Heading3Char">
-    <w:name w:val="Heading 3 Char"/>
-    <w:basedOn w:val="DefaultParagraphFont"/>
-    <w:link w:val="Heading3"/>
+  <w:style w:type="character" w:customStyle="1" w:styleId="Ttulo3Char">
+    <w:name w:val="Título 3 Char"/>
+    <w:basedOn w:val="Fontepargpadro"/>
+    <w:link w:val="Ttulo3"/>
     <w:uiPriority w:val="9"/>
     <w:rsid w:val="00C31DAD"/>
     <w:rPr>
@@ -1224,11 +4642,11 @@
       <w:szCs w:val="24"/>
     </w:rPr>
   </w:style>
-  <w:style w:type="paragraph" w:styleId="Subtitle">
+  <w:style w:type="paragraph" w:styleId="Subttulo">
     <w:name w:val="Subtitle"/>
     <w:basedOn w:val="Normal"/>
     <w:next w:val="Normal"/>
-    <w:link w:val="SubtitleChar"/>
+    <w:link w:val="SubttuloChar"/>
     <w:uiPriority w:val="11"/>
     <w:qFormat/>
     <w:rsid w:val="00C31DAD"/>
@@ -1244,10 +4662,10 @@
       <w:spacing w:val="15"/>
     </w:rPr>
   </w:style>
-  <w:style w:type="character" w:customStyle="1" w:styleId="SubtitleChar">
-    <w:name w:val="Subtitle Char"/>
-    <w:basedOn w:val="DefaultParagraphFont"/>
-    <w:link w:val="Subtitle"/>
+  <w:style w:type="character" w:customStyle="1" w:styleId="SubttuloChar">
+    <w:name w:val="Subtítulo Char"/>
+    <w:basedOn w:val="Fontepargpadro"/>
+    <w:link w:val="Subttulo"/>
     <w:uiPriority w:val="11"/>
     <w:rsid w:val="00C31DAD"/>
     <w:rPr>
@@ -1255,6 +4673,82 @@
       <w:color w:val="5A5A5A" w:themeColor="text1" w:themeTint="A5"/>
       <w:spacing w:val="15"/>
     </w:rPr>
+  </w:style>
+  <w:style w:type="table" w:styleId="TabeladeGrade4-nfase1">
+    <w:name w:val="Grid Table 4 Accent 1"/>
+    <w:basedOn w:val="Tabelanormal"/>
+    <w:uiPriority w:val="49"/>
+    <w:rsid w:val="0065793E"/>
+    <w:pPr>
+      <w:spacing w:after="0" w:line="240" w:lineRule="auto"/>
+    </w:pPr>
+    <w:tblPr>
+      <w:tblStyleRowBandSize w:val="1"/>
+      <w:tblStyleColBandSize w:val="1"/>
+      <w:tblBorders>
+        <w:top w:val="single" w:sz="4" w:space="0" w:color="95B3D7" w:themeColor="accent1" w:themeTint="99"/>
+        <w:left w:val="single" w:sz="4" w:space="0" w:color="95B3D7" w:themeColor="accent1" w:themeTint="99"/>
+        <w:bottom w:val="single" w:sz="4" w:space="0" w:color="95B3D7" w:themeColor="accent1" w:themeTint="99"/>
+        <w:right w:val="single" w:sz="4" w:space="0" w:color="95B3D7" w:themeColor="accent1" w:themeTint="99"/>
+        <w:insideH w:val="single" w:sz="4" w:space="0" w:color="95B3D7" w:themeColor="accent1" w:themeTint="99"/>
+        <w:insideV w:val="single" w:sz="4" w:space="0" w:color="95B3D7" w:themeColor="accent1" w:themeTint="99"/>
+      </w:tblBorders>
+    </w:tblPr>
+    <w:tblStylePr w:type="firstRow">
+      <w:rPr>
+        <w:b/>
+        <w:bCs/>
+        <w:color w:val="FFFFFF" w:themeColor="background1"/>
+      </w:rPr>
+      <w:tblPr/>
+      <w:tcPr>
+        <w:tcBorders>
+          <w:top w:val="single" w:sz="4" w:space="0" w:color="4F81BD" w:themeColor="accent1"/>
+          <w:left w:val="single" w:sz="4" w:space="0" w:color="4F81BD" w:themeColor="accent1"/>
+          <w:bottom w:val="single" w:sz="4" w:space="0" w:color="4F81BD" w:themeColor="accent1"/>
+          <w:right w:val="single" w:sz="4" w:space="0" w:color="4F81BD" w:themeColor="accent1"/>
+          <w:insideH w:val="nil"/>
+          <w:insideV w:val="nil"/>
+        </w:tcBorders>
+        <w:shd w:val="clear" w:color="auto" w:fill="4F81BD" w:themeFill="accent1"/>
+      </w:tcPr>
+    </w:tblStylePr>
+    <w:tblStylePr w:type="lastRow">
+      <w:rPr>
+        <w:b/>
+        <w:bCs/>
+      </w:rPr>
+      <w:tblPr/>
+      <w:tcPr>
+        <w:tcBorders>
+          <w:top w:val="double" w:sz="4" w:space="0" w:color="4F81BD" w:themeColor="accent1"/>
+        </w:tcBorders>
+      </w:tcPr>
+    </w:tblStylePr>
+    <w:tblStylePr w:type="firstCol">
+      <w:rPr>
+        <w:b/>
+        <w:bCs/>
+      </w:rPr>
+    </w:tblStylePr>
+    <w:tblStylePr w:type="lastCol">
+      <w:rPr>
+        <w:b/>
+        <w:bCs/>
+      </w:rPr>
+    </w:tblStylePr>
+    <w:tblStylePr w:type="band1Vert">
+      <w:tblPr/>
+      <w:tcPr>
+        <w:shd w:val="clear" w:color="auto" w:fill="DBE5F1" w:themeFill="accent1" w:themeFillTint="33"/>
+      </w:tcPr>
+    </w:tblStylePr>
+    <w:tblStylePr w:type="band1Horz">
+      <w:tblPr/>
+      <w:tcPr>
+        <w:shd w:val="clear" w:color="auto" w:fill="DBE5F1" w:themeFill="accent1" w:themeFillTint="33"/>
+      </w:tcPr>
+    </w:tblStylePr>
   </w:style>
 </w:styles>
 </file>

</xml_diff>